<commit_message>
Progressing with edits to review
</commit_message>
<xml_diff>
--- a/main_ms_D1export_BD_NB.docx
+++ b/main_ms_D1export_BD_NB.docx
@@ -226,21 +226,61 @@
       </w:hyperlink>
       <w:r>
         <w:rPr/>
-        <w:t>), understanding the mechanisms and consequences of such loss is vital</w:t>
-      </w:r>
-      <w:ins w:id="3" w:author="Brad Duthie" w:date="2021-09-08T21:09:00Z">
-        <w:r>
-          <w:rPr/>
-          <w:t xml:space="preserve"> </w:t>
-        </w:r>
-      </w:ins>
-      <w:ins w:id="4" w:author="Brad Duthie" w:date="2021-09-08T21:09:00Z">
-        <w:commentRangeStart w:id="1"/>
-        <w:r>
-          <w:rPr/>
-          <w:t>for long-term sustainability</w:t>
-        </w:r>
-      </w:ins>
+        <w:t xml:space="preserve">), understanding the mechanisms and consequences of such loss is vital for long-term sustainability. Although a number of drivers of biodiversity loss have been identified (e.g. </w:t>
+      </w:r>
+      <w:hyperlink w:anchor="ref-maxwell2016a">
+        <w:r>
+          <w:rPr>
+            <w:rStyle w:val="InternetLink"/>
+          </w:rPr>
+          <w:t>Maxwell et al. 2016</w:t>
+        </w:r>
+      </w:hyperlink>
+      <w:r>
+        <w:rPr/>
+        <w:t xml:space="preserve">), one of the most prevalent and widespread is human exploitation of habitats and natural resources, both directly (e.g. through hunting or habitat loss to agriculture) or indirectly (e.g. through international trade in natural resources) (e.g. </w:t>
+      </w:r>
+      <w:hyperlink w:anchor="ref-wilting2017">
+        <w:r>
+          <w:rPr>
+            <w:rStyle w:val="InternetLink"/>
+          </w:rPr>
+          <w:t>Wilting et al. 2017</w:t>
+        </w:r>
+      </w:hyperlink>
+      <w:r>
+        <w:rPr/>
+        <w:t>). Because resource use is fundamentally driven by economic and social processes, it has long been recognised that accurate predictions thereof are reliant as much on understanding resource dynamics as on understanding human behaviour and decision-making (</w:t>
+      </w:r>
+      <w:hyperlink w:anchor="ref-milner-gulland2012">
+        <w:r>
+          <w:rPr>
+            <w:rStyle w:val="InternetLink"/>
+          </w:rPr>
+          <w:t>Milner-Gulland 2012</w:t>
+        </w:r>
+      </w:hyperlink>
+      <w:r>
+        <w:rPr/>
+        <w:t xml:space="preserve">; </w:t>
+      </w:r>
+      <w:hyperlink w:anchor="ref-schlüter2012">
+        <w:r>
+          <w:rPr>
+            <w:rStyle w:val="InternetLink"/>
+          </w:rPr>
+          <w:t>Schlüter et al. 2012</w:t>
+        </w:r>
+      </w:hyperlink>
+      <w:r>
+        <w:rPr/>
+        <w:t>). Thus, the development of socio-ecological models in which natural resource dynamics and human decision making interact is becoming increasingly urg</w:t>
+      </w:r>
+      <w:commentRangeStart w:id="1"/>
+      <w:r>
+        <w:rPr/>
+        <w:t>ent</w:t>
+      </w:r>
       <w:r>
         <w:rPr/>
       </w:r>
@@ -250,333 +290,269 @@
       </w:r>
       <w:r>
         <w:rPr/>
-        <w:t xml:space="preserve">. Although a number of drivers of biodiversity loss have been identified (e.g. </w:t>
-      </w:r>
-      <w:hyperlink w:anchor="ref-maxwell2016a">
+        <w:t>.</w:t>
+      </w:r>
+    </w:p>
+    <w:p>
+      <w:pPr>
+        <w:pStyle w:val="TextBody"/>
+        <w:rPr/>
+      </w:pPr>
+      <w:r>
+        <w:rPr/>
+        <w:t xml:space="preserve">Cutting-edge modelling approaches have made significant progress towards this goal. For example, </w:t>
+      </w:r>
+      <w:hyperlink w:anchor="ref-orach2020">
         <w:r>
           <w:rPr>
             <w:rStyle w:val="InternetLink"/>
           </w:rPr>
-          <w:t>Maxwell et al. 2016</w:t>
-        </w:r>
-      </w:hyperlink>
-      <w:r>
-        <w:rPr/>
-        <w:t xml:space="preserve">), one of the most prevalent and widespread is human exploitation of habitats and natural resources, both directly (e.g. through hunting or habitat loss to agriculture) or indirectly (e.g. through international trade in natural resources) (e.g. </w:t>
-      </w:r>
-      <w:hyperlink w:anchor="ref-wilting2017">
+          <w:t>Orach, Duit, and Schlüter</w:t>
+        </w:r>
+      </w:hyperlink>
+      <w:r>
+        <w:rPr/>
+        <w:t xml:space="preserve"> (</w:t>
+      </w:r>
+      <w:hyperlink w:anchor="ref-orach2020">
         <w:r>
           <w:rPr>
             <w:rStyle w:val="InternetLink"/>
           </w:rPr>
-          <w:t>Wilting et al. 2017</w:t>
-        </w:r>
-      </w:hyperlink>
-      <w:r>
-        <w:rPr/>
-        <w:t>). Because resource use is fundamentally driven by economic and social processes, it has long been recognised that accurate predictions thereof are reliant as much on understanding resource dynamics as on understanding human behaviour and decision-making (</w:t>
-      </w:r>
-      <w:hyperlink w:anchor="ref-milner-gulland2012">
+          <w:t>2020</w:t>
+        </w:r>
+      </w:hyperlink>
+      <w:r>
+        <w:rPr/>
+        <w:t xml:space="preserve">) used an agent-based model to show how coalitions of interest groups can stabilise natural resource dynamics, whereas </w:t>
+      </w:r>
+      <w:hyperlink w:anchor="ref-cusack2020">
         <w:r>
           <w:rPr>
             <w:rStyle w:val="InternetLink"/>
           </w:rPr>
-          <w:t>Milner-Gulland 2012</w:t>
+          <w:t>Cusack et al.</w:t>
+        </w:r>
+      </w:hyperlink>
+      <w:r>
+        <w:rPr/>
+        <w:t xml:space="preserve"> (</w:t>
+      </w:r>
+      <w:hyperlink w:anchor="ref-cusack2020">
+        <w:r>
+          <w:rPr>
+            <w:rStyle w:val="InternetLink"/>
+          </w:rPr>
+          <w:t>2020</w:t>
+        </w:r>
+      </w:hyperlink>
+      <w:r>
+        <w:rPr/>
+        <w:t>) used a novel agent-based modelling framework (</w:t>
+      </w:r>
+      <w:hyperlink w:anchor="ref-duthie2018">
+        <w:r>
+          <w:rPr>
+            <w:rStyle w:val="InternetLink"/>
+          </w:rPr>
+          <w:t>Duthie et al. 2018</w:t>
+        </w:r>
+      </w:hyperlink>
+      <w:r>
+        <w:rPr/>
+        <w:t>) to assess the effect of lobbying on species extinction risk. Although such  efforts represent significant progress in modelling complex socio-ecological systems, their increased complexity poses two interlinked challenges. First, models are often difficult to communicate clearly to non-specialist audiences, and this challenge increases with model complexity (</w:t>
+      </w:r>
+      <w:hyperlink w:anchor="ref-grimm2006">
+        <w:r>
+          <w:rPr>
+            <w:rStyle w:val="InternetLink"/>
+          </w:rPr>
+          <w:t>Grimm et al. 2006</w:t>
+        </w:r>
+      </w:hyperlink>
+      <w:r>
+        <w:rPr/>
+        <w:t xml:space="preserve">). This is particularly important for models of resource use in socio-ecological systems, as they are often specifically intended for use by managers or stakeholders who may lack technical expertise. Much has been said about improving the uptake of models in such settings (e.g. </w:t>
+      </w:r>
+      <w:hyperlink w:anchor="ref-addison2013">
+        <w:r>
+          <w:rPr>
+            <w:rStyle w:val="InternetLink"/>
+          </w:rPr>
+          <w:t>Addison et al. 2013</w:t>
         </w:r>
       </w:hyperlink>
       <w:r>
         <w:rPr/>
         <w:t xml:space="preserve">; </w:t>
       </w:r>
-      <w:hyperlink w:anchor="ref-schlüter2012">
+      <w:hyperlink w:anchor="ref-schuwirth2019">
         <w:r>
           <w:rPr>
             <w:rStyle w:val="InternetLink"/>
           </w:rPr>
-          <w:t>Schlüter et al. 2012</w:t>
-        </w:r>
-      </w:hyperlink>
-      <w:r>
-        <w:rPr/>
-        <w:t>). Thus, the development of socio-ecological models in which natural resource dynamics and human decision making interact is becoming increasingly urg</w:t>
+          <w:t>Schuwirth et al. 2019</w:t>
+        </w:r>
+      </w:hyperlink>
+      <w:r>
+        <w:rPr/>
+        <w:t xml:space="preserve">; </w:t>
+      </w:r>
+      <w:hyperlink w:anchor="ref-will2021">
+        <w:r>
+          <w:rPr>
+            <w:rStyle w:val="InternetLink"/>
+          </w:rPr>
+          <w:t>Will et al. 2021</w:t>
+        </w:r>
+      </w:hyperlink>
+      <w:r>
+        <w:rPr/>
+        <w:t>), and detailed documentation of the purpose, organisation and predictions has been highlighted as particularly important (</w:t>
+      </w:r>
+      <w:hyperlink w:anchor="ref-grimm2020">
+        <w:r>
+          <w:rPr>
+            <w:rStyle w:val="InternetLink"/>
+          </w:rPr>
+          <w:t>Grimm et al. 2020</w:t>
+        </w:r>
+      </w:hyperlink>
+      <w:r>
+        <w:rPr/>
+        <w:t>). Even so, often the evidence for practical uptake of many models is limited (</w:t>
+      </w:r>
+      <w:hyperlink w:anchor="ref-addison2013">
+        <w:r>
+          <w:rPr>
+            <w:rStyle w:val="InternetLink"/>
+          </w:rPr>
+          <w:t>Addison et al. 2013</w:t>
+        </w:r>
+      </w:hyperlink>
+      <w:r>
+        <w:rPr/>
+        <w:t xml:space="preserve">; </w:t>
+      </w:r>
+      <w:hyperlink w:anchor="ref-zasada2017">
+        <w:r>
+          <w:rPr>
+            <w:rStyle w:val="InternetLink"/>
+          </w:rPr>
+          <w:t>Zasada et al. 2017</w:t>
+        </w:r>
+      </w:hyperlink>
+      <w:r>
+        <w:rPr/>
+        <w:t>). Second, their complexity implies the need for extensive data to parameterise them effectively. In terms of socio-ecological systems, while data to parameterise the ecological component are often relatively easily available, the human decision-making components are often based on limited theory and lack a general empirical basis (</w:t>
+      </w:r>
+      <w:hyperlink w:anchor="ref-groeneveld2017">
+        <w:r>
+          <w:rPr>
+            <w:rStyle w:val="InternetLink"/>
+          </w:rPr>
+          <w:t>Groeneveld et al. 2017</w:t>
+        </w:r>
+      </w:hyperlink>
+      <w:r>
+        <w:rPr/>
+        <w:t xml:space="preserve">). Not only may this lead to limited predictive power, a perceived lack of empirical basis may negatively affect their acceptance by stakeholders (cf. model “quality” as in </w:t>
+      </w:r>
+      <w:hyperlink w:anchor="ref-kolkman2016">
+        <w:r>
+          <w:rPr>
+            <w:rStyle w:val="InternetLink"/>
+          </w:rPr>
+          <w:t>Kolkman et al. 2016</w:t>
+        </w:r>
+      </w:hyperlink>
+      <w:r>
+        <w:rPr/>
+        <w:t>). To maximise the adoption of complex socio-ecological models as management tools, both appropriate representation of human decision-making and effective communication are therefore key.</w:t>
+      </w:r>
+    </w:p>
+    <w:p>
+      <w:pPr>
+        <w:pStyle w:val="TextBody"/>
+        <w:rPr/>
+      </w:pPr>
+      <w:r>
+        <w:rPr/>
+        <w:t>Games have a long history of use in research (</w:t>
+      </w:r>
+      <w:hyperlink w:anchor="ref-sandbrook2015">
+        <w:r>
+          <w:rPr>
+            <w:rStyle w:val="InternetLink"/>
+          </w:rPr>
+          <w:t>Sandbrook, Adams, and Monteferri 2015</w:t>
+        </w:r>
+      </w:hyperlink>
+      <w:r>
+        <w:rPr/>
+        <w:t xml:space="preserve">; </w:t>
+      </w:r>
+      <w:hyperlink w:anchor="ref-chabris2017">
+        <w:r>
+          <w:rPr>
+            <w:rStyle w:val="InternetLink"/>
+          </w:rPr>
+          <w:t>Chabris 2017</w:t>
+        </w:r>
+      </w:hyperlink>
+      <w:r>
+        <w:rPr/>
+        <w:t xml:space="preserve">; </w:t>
+      </w:r>
+      <w:hyperlink w:anchor="ref-redpath2018">
+        <w:r>
+          <w:rPr>
+            <w:rStyle w:val="InternetLink"/>
+          </w:rPr>
+          <w:t>Redpath et al. 2018</w:t>
+        </w:r>
+      </w:hyperlink>
+      <w:r>
+        <w:rPr/>
+        <w:t>), including as tools to aid the communication of complex ideas and processes to non-specialists (</w:t>
+      </w:r>
+      <w:hyperlink w:anchor="ref-garcia2016">
+        <w:r>
+          <w:rPr>
+            <w:rStyle w:val="InternetLink"/>
+          </w:rPr>
+          <w:t>Garcia, Dray, and Waeber 2016</w:t>
+        </w:r>
+      </w:hyperlink>
+      <w:r>
+        <w:rPr/>
+        <w:t xml:space="preserve">; </w:t>
+      </w:r>
+      <w:hyperlink w:anchor="ref-tan2018">
+        <w:r>
+          <w:rPr>
+            <w:rStyle w:val="InternetLink"/>
+          </w:rPr>
+          <w:t>Tan et al. 2018</w:t>
+        </w:r>
+      </w:hyperlink>
+      <w:r>
+        <w:rPr/>
+        <w:t xml:space="preserve">; </w:t>
+      </w:r>
+      <w:hyperlink w:anchor="ref-fjaellingsdal2019">
+        <w:r>
+          <w:rPr>
+            <w:rStyle w:val="InternetLink"/>
+          </w:rPr>
+          <w:t>Fjaellingsdal and Kloeckner 2019</w:t>
+        </w:r>
+      </w:hyperlink>
+      <w:r>
+        <w:rPr/>
+        <w:t>), with online and video games recently becoming popular (</w:t>
       </w:r>
       <w:commentRangeStart w:id="2"/>
-      <w:r>
-        <w:rPr/>
-        <w:t>ent</w:t>
-      </w:r>
-      <w:r>
-        <w:rPr/>
-      </w:r>
-      <w:commentRangeEnd w:id="2"/>
-      <w:r>
-        <w:commentReference w:id="2"/>
-      </w:r>
-      <w:r>
-        <w:rPr/>
-        <w:t>.</w:t>
-      </w:r>
-    </w:p>
-    <w:p>
-      <w:pPr>
-        <w:pStyle w:val="TextBody"/>
-        <w:rPr/>
-      </w:pPr>
-      <w:r>
-        <w:rPr/>
-        <w:t xml:space="preserve">Cutting-edge modelling approaches have made significant progress towards this goal. For example, </w:t>
-      </w:r>
-      <w:hyperlink w:anchor="ref-orach2020">
-        <w:r>
-          <w:rPr>
-            <w:rStyle w:val="InternetLink"/>
-          </w:rPr>
-          <w:t>Orach, Duit, and Schlüter</w:t>
-        </w:r>
-      </w:hyperlink>
-      <w:r>
-        <w:rPr/>
-        <w:t xml:space="preserve"> (</w:t>
-      </w:r>
-      <w:hyperlink w:anchor="ref-orach2020">
-        <w:r>
-          <w:rPr>
-            <w:rStyle w:val="InternetLink"/>
-          </w:rPr>
-          <w:t>2020</w:t>
-        </w:r>
-      </w:hyperlink>
-      <w:r>
-        <w:rPr/>
-        <w:t xml:space="preserve">) used an agent-based model to show how coalitions of interest groups can stabilise natural resource dynamics, whereas </w:t>
-      </w:r>
-      <w:hyperlink w:anchor="ref-cusack2020">
-        <w:r>
-          <w:rPr>
-            <w:rStyle w:val="InternetLink"/>
-          </w:rPr>
-          <w:t>Cusack et al.</w:t>
-        </w:r>
-      </w:hyperlink>
-      <w:r>
-        <w:rPr/>
-        <w:t xml:space="preserve"> (</w:t>
-      </w:r>
-      <w:hyperlink w:anchor="ref-cusack2020">
-        <w:r>
-          <w:rPr>
-            <w:rStyle w:val="InternetLink"/>
-          </w:rPr>
-          <w:t>2020</w:t>
-        </w:r>
-      </w:hyperlink>
-      <w:r>
-        <w:rPr/>
-        <w:t>) used a novel agent-based modelling framework (</w:t>
-      </w:r>
-      <w:hyperlink w:anchor="ref-duthie2018">
-        <w:r>
-          <w:rPr>
-            <w:rStyle w:val="InternetLink"/>
-          </w:rPr>
-          <w:t>Duthie et al. 2018</w:t>
-        </w:r>
-      </w:hyperlink>
-      <w:r>
-        <w:rPr/>
-        <w:t>) to assess the effect of lobbying on species extinction risk. Although such  efforts represent significant progress in modelling complex socio-ecological systems, their increased complexity poses two interlinked challenges. First, models are often difficult to communicate clearly to non-specialist audiences, and this challenge increases with model complexity (</w:t>
-      </w:r>
-      <w:hyperlink w:anchor="ref-grimm2006">
-        <w:r>
-          <w:rPr>
-            <w:rStyle w:val="InternetLink"/>
-          </w:rPr>
-          <w:t>Grimm et al. 2006</w:t>
-        </w:r>
-      </w:hyperlink>
-      <w:r>
-        <w:rPr/>
-        <w:t xml:space="preserve">). This is particularly important for models of resource use in socio-ecological systems, as they are often specifically intended for use by managers or stakeholders who may lack technical expertise. Much has been said about improving the uptake of models in such settings (e.g. </w:t>
-      </w:r>
-      <w:hyperlink w:anchor="ref-addison2013">
-        <w:r>
-          <w:rPr>
-            <w:rStyle w:val="InternetLink"/>
-          </w:rPr>
-          <w:t>Addison et al. 2013</w:t>
-        </w:r>
-      </w:hyperlink>
-      <w:r>
-        <w:rPr/>
-        <w:t xml:space="preserve">; </w:t>
-      </w:r>
-      <w:hyperlink w:anchor="ref-schuwirth2019">
-        <w:r>
-          <w:rPr>
-            <w:rStyle w:val="InternetLink"/>
-          </w:rPr>
-          <w:t>Schuwirth et al. 2019</w:t>
-        </w:r>
-      </w:hyperlink>
-      <w:r>
-        <w:rPr/>
-        <w:t xml:space="preserve">; </w:t>
-      </w:r>
-      <w:hyperlink w:anchor="ref-will2021">
-        <w:r>
-          <w:rPr>
-            <w:rStyle w:val="InternetLink"/>
-          </w:rPr>
-          <w:t>Will et al. 2021</w:t>
-        </w:r>
-      </w:hyperlink>
-      <w:r>
-        <w:rPr/>
-        <w:t>), and detailed documentation of the purpose, organisation and predictions has been highlighted as particularly important (</w:t>
-      </w:r>
-      <w:hyperlink w:anchor="ref-grimm2020">
-        <w:r>
-          <w:rPr>
-            <w:rStyle w:val="InternetLink"/>
-          </w:rPr>
-          <w:t>Grimm et al. 2020</w:t>
-        </w:r>
-      </w:hyperlink>
-      <w:r>
-        <w:rPr/>
-        <w:t>). Even so, often the evidence for practical uptake of many models is limited (</w:t>
-      </w:r>
-      <w:hyperlink w:anchor="ref-addison2013">
-        <w:r>
-          <w:rPr>
-            <w:rStyle w:val="InternetLink"/>
-          </w:rPr>
-          <w:t>Addison et al. 2013</w:t>
-        </w:r>
-      </w:hyperlink>
-      <w:r>
-        <w:rPr/>
-        <w:t xml:space="preserve">; </w:t>
-      </w:r>
-      <w:hyperlink w:anchor="ref-zasada2017">
-        <w:r>
-          <w:rPr>
-            <w:rStyle w:val="InternetLink"/>
-          </w:rPr>
-          <w:t>Zasada et al. 2017</w:t>
-        </w:r>
-      </w:hyperlink>
-      <w:r>
-        <w:rPr/>
-        <w:t>). Second, their complexity implies the need for extensive data to parameterise them effectively. In terms of socio-ecological systems, while data to parameterise the ecological component are often relatively easily available, the human decision-making components are often based on limited theory and lack a general empirical basis (</w:t>
-      </w:r>
-      <w:hyperlink w:anchor="ref-groeneveld2017">
-        <w:r>
-          <w:rPr>
-            <w:rStyle w:val="InternetLink"/>
-          </w:rPr>
-          <w:t>Groeneveld et al. 2017</w:t>
-        </w:r>
-      </w:hyperlink>
-      <w:r>
-        <w:rPr/>
-        <w:t xml:space="preserve">). Not only may this lead to limited predictive power, a perceived lack of empirical basis may negatively affect their acceptance by stakeholders (cf. model “quality” as in </w:t>
-      </w:r>
-      <w:hyperlink w:anchor="ref-kolkman2016">
-        <w:r>
-          <w:rPr>
-            <w:rStyle w:val="InternetLink"/>
-          </w:rPr>
-          <w:t>Kolkman et al. 2016</w:t>
-        </w:r>
-      </w:hyperlink>
-      <w:r>
-        <w:rPr/>
-        <w:t>). To maximise the adoption of complex socio-ecological models as management tools, both appropriate representation of human decision-making and effective communication are therefore key.</w:t>
-      </w:r>
-    </w:p>
-    <w:p>
-      <w:pPr>
-        <w:pStyle w:val="TextBody"/>
-        <w:rPr/>
-      </w:pPr>
-      <w:r>
-        <w:rPr/>
-        <w:t>Games have a long history of use in research (</w:t>
-      </w:r>
-      <w:hyperlink w:anchor="ref-sandbrook2015">
-        <w:r>
-          <w:rPr>
-            <w:rStyle w:val="InternetLink"/>
-          </w:rPr>
-          <w:t>Sandbrook, Adams, and Monteferri 2015</w:t>
-        </w:r>
-      </w:hyperlink>
-      <w:r>
-        <w:rPr/>
-        <w:t xml:space="preserve">; </w:t>
-      </w:r>
-      <w:hyperlink w:anchor="ref-chabris2017">
-        <w:r>
-          <w:rPr>
-            <w:rStyle w:val="InternetLink"/>
-          </w:rPr>
-          <w:t>Chabris 2017</w:t>
-        </w:r>
-      </w:hyperlink>
-      <w:r>
-        <w:rPr/>
-        <w:t xml:space="preserve">; </w:t>
-      </w:r>
-      <w:hyperlink w:anchor="ref-redpath2018">
-        <w:r>
-          <w:rPr>
-            <w:rStyle w:val="InternetLink"/>
-          </w:rPr>
-          <w:t>Redpath et al. 2018</w:t>
-        </w:r>
-      </w:hyperlink>
-      <w:r>
-        <w:rPr/>
-        <w:t>), including as tools to aid the communication of complex ideas and processes to non-specialists (</w:t>
-      </w:r>
-      <w:hyperlink w:anchor="ref-garcia2016">
-        <w:r>
-          <w:rPr>
-            <w:rStyle w:val="InternetLink"/>
-          </w:rPr>
-          <w:t>Garcia, Dray, and Waeber 2016</w:t>
-        </w:r>
-      </w:hyperlink>
-      <w:r>
-        <w:rPr/>
-        <w:t xml:space="preserve">; </w:t>
-      </w:r>
-      <w:hyperlink w:anchor="ref-tan2018">
-        <w:r>
-          <w:rPr>
-            <w:rStyle w:val="InternetLink"/>
-          </w:rPr>
-          <w:t>Tan et al. 2018</w:t>
-        </w:r>
-      </w:hyperlink>
-      <w:r>
-        <w:rPr/>
-        <w:t xml:space="preserve">; </w:t>
-      </w:r>
-      <w:hyperlink w:anchor="ref-fjaellingsdal2019">
-        <w:r>
-          <w:rPr>
-            <w:rStyle w:val="InternetLink"/>
-          </w:rPr>
-          <w:t>Fjaellingsdal and Kloeckner 2019</w:t>
-        </w:r>
-      </w:hyperlink>
-      <w:r>
-        <w:rPr/>
-        <w:t>), with online and video games recently becoming popular (</w:t>
-      </w:r>
-      <w:commentRangeStart w:id="3"/>
       <w:r>
         <w:rPr>
           <w:b/>
@@ -590,18 +566,138 @@
           <w:bCs/>
         </w:rPr>
       </w:r>
+      <w:commentRangeEnd w:id="2"/>
+      <w:r>
+        <w:commentReference w:id="2"/>
+      </w:r>
+      <w:r>
+        <w:rPr/>
+        <w:t>). Given this long history, it is striking that the parallels between videogames in particular and models are not recognised more widely. All models are abstract representations of environments, actors and relationships, with inputs (parameters) and outputs (predictions or inferences). Similarly, all games present a player with an environment in a given state (parameters), including one or more actors, which can take actions (inputs) to affect the environment for a given effect (outputs). It is worth stressing that every game has an underlying model that defines the state of the environment, relationships between objects in this environment, and inputs and outputs available to the player. However, while games are by definition designed with player (user) interaction in mind, models rarely have user-facing or even user-</w:t>
+      </w:r>
+      <w:commentRangeStart w:id="3"/>
+      <w:r>
+        <w:rPr/>
+        <w:t>friendly interfaces,</w:t>
+      </w:r>
+      <w:r>
+        <w:rPr/>
+      </w:r>
       <w:commentRangeEnd w:id="3"/>
       <w:r>
         <w:commentReference w:id="3"/>
       </w:r>
       <w:r>
         <w:rPr/>
-        <w:t>). Given this long history, it is striking that the parallels between videogames in particular and models are not recognised more widely. All models are abstract representations of environments, actors and relationships, with inputs (parameters) and outputs (predictions or inferences). Similarly, all games present a player with an environment in a given state (parameters), including one or more actors, which can take actions (inputs) to affect the environment for a given effect (outputs). It is worth stressing that every game has an underlying model that defines the state of the environment, relationships between objects in this environment, and inputs and outputs available to the player. However, while games are by definition designed with player (user) interaction in mind, models rarely have user-facing or even user-</w:t>
+        <w:t xml:space="preserve"> and running or adapting them to specific circumstances usually relies on technical expertise. Casting models as games provides an opportunity to effectively improve the communication and understandability of even relatively complex models. Inputs and outputs may be presented in a visual way and tweaked depending on the type of audience, and both potential applications and limitations of the model can be demonstrated effectively.</w:t>
+      </w:r>
+    </w:p>
+    <w:p>
+      <w:pPr>
+        <w:pStyle w:val="TextBody"/>
+        <w:rPr/>
+      </w:pPr>
+      <w:r>
+        <w:rPr/>
+        <w:t xml:space="preserve">In addition, presenting a model as a game provides an opportunity to empirically collect data on how stakeholders make decisions in the modelled environment. Games have already been widely used for data collection to answer specific questions (e.g. </w:t>
+      </w:r>
+      <w:hyperlink w:anchor="ref-meinzen-dick2016">
+        <w:r>
+          <w:rPr>
+            <w:rStyle w:val="InternetLink"/>
+          </w:rPr>
+          <w:t>Meinzen-Dick et al. 2016</w:t>
+        </w:r>
+      </w:hyperlink>
+      <w:r>
+        <w:rPr/>
+        <w:t xml:space="preserve">; </w:t>
+      </w:r>
+      <w:hyperlink w:anchor="ref-villamor2016">
+        <w:r>
+          <w:rPr>
+            <w:rStyle w:val="InternetLink"/>
+          </w:rPr>
+          <w:t>Villamor and Badmos 2016</w:t>
+        </w:r>
+      </w:hyperlink>
+      <w:r>
+        <w:rPr/>
+        <w:t xml:space="preserve">; </w:t>
+      </w:r>
+      <w:hyperlink w:anchor="ref-rakotonarivo2021">
+        <w:r>
+          <w:rPr>
+            <w:rStyle w:val="InternetLink"/>
+          </w:rPr>
+          <w:t>S. Rakotonarivo et al. 2021</w:t>
+        </w:r>
+      </w:hyperlink>
+      <w:r>
+        <w:rPr/>
+        <w:t xml:space="preserve">; </w:t>
+      </w:r>
+      <w:hyperlink w:anchor="ref-rakotonarivo2021a">
+        <w:r>
+          <w:rPr>
+            <w:rStyle w:val="InternetLink"/>
+          </w:rPr>
+          <w:t>O. S. Rakotonarivo et al. 2021</w:t>
+        </w:r>
+      </w:hyperlink>
+      <w:r>
+        <w:rPr/>
+        <w:t>) on what affects decision-making in socio-ecological systems. A less well-explored potential of using this approach is using in-game decisions directly as a “big data” source to improve the parameterisation of the underlying model itself. Many existing models represent human decision-making by relatively crude algorithms (e.g. fully rational utility maximisation) despite widespread recognition that this does not reflect real-world decision-making (</w:t>
+      </w:r>
+      <w:hyperlink w:anchor="ref-groeneveld2017">
+        <w:r>
+          <w:rPr>
+            <w:rStyle w:val="InternetLink"/>
+          </w:rPr>
+          <w:t>Groeneveld et al. 2017</w:t>
+        </w:r>
+      </w:hyperlink>
+      <w:r>
+        <w:rPr/>
+        <w:t>). By presenting real-world stakeholders with in-game decisions that would otherwise be taken by a predefined algorithm, large data sets of actions and outcomes may be collected. Given a large enough sample of players and in-game conditions, such data might then be used to train decision-making algorithms that better reflect human decision-making in natural resource management</w:t>
+      </w:r>
+      <w:r>
+        <w:rPr>
+          <w:rStyle w:val="FootnoteAnchor"/>
+        </w:rPr>
+        <w:footnoteReference w:id="2"/>
+      </w:r>
+      <w:r>
+        <w:rPr/>
+        <w:t>. It is notable that this “gamesourcing” or “Gamorithm” (</w:t>
+      </w:r>
+      <w:hyperlink w:anchor="ref-sipper2020">
+        <w:r>
+          <w:rPr>
+            <w:rStyle w:val="InternetLink"/>
+          </w:rPr>
+          <w:t>Sipper and Moore 2020</w:t>
+        </w:r>
+      </w:hyperlink>
+      <w:r>
+        <w:rPr/>
+        <w:t xml:space="preserve">) approach has already been widely used in a number of other fields (e.g. crowdsourcing accurate protein-structure models </w:t>
       </w:r>
       <w:commentRangeStart w:id="4"/>
       <w:r>
         <w:rPr/>
-        <w:t>friendly interfaces,</w:t>
+        <w:t>(</w:t>
+      </w:r>
+      <w:hyperlink w:anchor="ref-khatib2011">
+        <w:r>
+          <w:rPr>
+            <w:rStyle w:val="InternetLink"/>
+          </w:rPr>
+          <w:t>Khatib et al. 2011</w:t>
+        </w:r>
+      </w:hyperlink>
+      <w:r>
+        <w:rPr/>
+        <w:t>),</w:t>
       </w:r>
       <w:r>
         <w:rPr/>
@@ -612,7 +708,43 @@
       </w:r>
       <w:r>
         <w:rPr/>
-        <w:t xml:space="preserve"> and running or adapting them to specific circumstances usually relies on technical expertise. Casting models as games provides an opportunity to effectively improve the communication and understandability of even relatively complex models. Inputs and outputs may be presented in a visual way and tweaked depending on the type of audience, and both potential applications and limitations of the model can be demonstrated effectively.</w:t>
+        <w:t xml:space="preserve"> and classification of fluorescence microscopy images (</w:t>
+      </w:r>
+      <w:hyperlink w:anchor="ref-sullivan2018">
+        <w:r>
+          <w:rPr>
+            <w:rStyle w:val="InternetLink"/>
+          </w:rPr>
+          <w:t>Sullivan et al. 2018</w:t>
+        </w:r>
+      </w:hyperlink>
+      <w:r>
+        <w:rPr/>
+        <w:t xml:space="preserve">)), but remains rare in conservation science (but see </w:t>
+      </w:r>
+      <w:hyperlink w:anchor="ref-vandenbergh2021">
+        <w:r>
+          <w:rPr>
+            <w:rStyle w:val="InternetLink"/>
+          </w:rPr>
+          <w:t>van den Bergh et al. 2021</w:t>
+        </w:r>
+      </w:hyperlink>
+      <w:r>
+        <w:rPr/>
+        <w:t>). Thus, model-games can be considered “virtual laboratories” (</w:t>
+      </w:r>
+      <w:hyperlink w:anchor="ref-duthie2021">
+        <w:r>
+          <w:rPr>
+            <w:rStyle w:val="InternetLink"/>
+          </w:rPr>
+          <w:t>Duthie et al. 2021</w:t>
+        </w:r>
+      </w:hyperlink>
+      <w:r>
+        <w:rPr/>
+        <w:t>) to not only test specific hypotheses or predictions, but potentially also as an effective method to source data to parameterise the underlying models based on in-game decisions by real humans.</w:t>
       </w:r>
     </w:p>
     <w:p>
@@ -622,193 +754,7 @@
       </w:pPr>
       <w:r>
         <w:rPr/>
-        <w:t xml:space="preserve">In addition, presenting a model as a game provides an opportunity to empirically collect data on how stakeholders make decisions in the modelled environment. Games have already been widely used for data collection to answer specific questions (e.g. </w:t>
-      </w:r>
-      <w:hyperlink w:anchor="ref-meinzen-dick2016">
-        <w:r>
-          <w:rPr>
-            <w:rStyle w:val="InternetLink"/>
-          </w:rPr>
-          <w:t>Meinzen-Dick et al. 2016</w:t>
-        </w:r>
-      </w:hyperlink>
-      <w:r>
-        <w:rPr/>
-        <w:t xml:space="preserve">; </w:t>
-      </w:r>
-      <w:hyperlink w:anchor="ref-villamor2016">
-        <w:r>
-          <w:rPr>
-            <w:rStyle w:val="InternetLink"/>
-          </w:rPr>
-          <w:t>Villamor and Badmos 2016</w:t>
-        </w:r>
-      </w:hyperlink>
-      <w:r>
-        <w:rPr/>
-        <w:t xml:space="preserve">; </w:t>
-      </w:r>
-      <w:hyperlink w:anchor="ref-rakotonarivo2021">
-        <w:r>
-          <w:rPr>
-            <w:rStyle w:val="InternetLink"/>
-          </w:rPr>
-          <w:t>S. Rakotonarivo et al. 2021</w:t>
-        </w:r>
-      </w:hyperlink>
-      <w:r>
-        <w:rPr/>
-        <w:t xml:space="preserve">; </w:t>
-      </w:r>
-      <w:hyperlink w:anchor="ref-rakotonarivo2021a">
-        <w:r>
-          <w:rPr>
-            <w:rStyle w:val="InternetLink"/>
-          </w:rPr>
-          <w:t>O. S. Rakotonarivo et al. 2021</w:t>
-        </w:r>
-      </w:hyperlink>
-      <w:r>
-        <w:rPr/>
-        <w:t>) on what affects decision-making in socio-ecological systems. A less well-explored potential of using this approach is using in-game decisions directly as a “big data” source to improve the parameterisation of the underlying model itself. Many existing models represent human decision-making by relatively crude algorithms (e.g. fully rational utility maximisation) despite widespread recognition that this does not reflect real-world decision-making (</w:t>
-      </w:r>
-      <w:hyperlink w:anchor="ref-groeneveld2017">
-        <w:r>
-          <w:rPr>
-            <w:rStyle w:val="InternetLink"/>
-          </w:rPr>
-          <w:t>Groeneveld et al. 2017</w:t>
-        </w:r>
-      </w:hyperlink>
-      <w:r>
-        <w:rPr/>
-        <w:t>). By presenting real-world stakeholders with in-game decisions that would otherwise be taken by a predefined algorithm, large data sets of actions and outcomes may be collected. Given a large enough sample of players and in-game conditions, such data might then be used to train decision-making algorithms that better reflect human decision-making in natural resource management</w:t>
-      </w:r>
-      <w:r>
-        <w:rPr>
-          <w:rStyle w:val="FootnoteAnchor"/>
-        </w:rPr>
-        <w:footnoteReference w:id="2"/>
-      </w:r>
-      <w:r>
-        <w:rPr/>
-        <w:t>. It is notable that this “gamesourcing” or “Gamorithm” (</w:t>
-      </w:r>
-      <w:hyperlink w:anchor="ref-sipper2020">
-        <w:r>
-          <w:rPr>
-            <w:rStyle w:val="InternetLink"/>
-          </w:rPr>
-          <w:t>Sipper and Moore 2020</w:t>
-        </w:r>
-      </w:hyperlink>
-      <w:r>
-        <w:rPr/>
-        <w:t xml:space="preserve">) approach has already been widely used in a number of other fields (e.g. crowdsourcing accurate protein-structure models </w:t>
-      </w:r>
-      <w:commentRangeStart w:id="5"/>
-      <w:r>
-        <w:rPr/>
-        <w:t>(</w:t>
-      </w:r>
-      <w:hyperlink w:anchor="ref-khatib2011">
-        <w:r>
-          <w:rPr>
-            <w:rStyle w:val="InternetLink"/>
-          </w:rPr>
-          <w:t>Khatib et al. 2011</w:t>
-        </w:r>
-      </w:hyperlink>
-      <w:r>
-        <w:rPr/>
-        <w:t>),</w:t>
-      </w:r>
-      <w:r>
-        <w:rPr/>
-      </w:r>
-      <w:commentRangeEnd w:id="5"/>
-      <w:r>
-        <w:commentReference w:id="5"/>
-      </w:r>
-      <w:r>
-        <w:rPr/>
-        <w:t xml:space="preserve"> and classification of fluorescence microscopy images (</w:t>
-      </w:r>
-      <w:hyperlink w:anchor="ref-sullivan2018">
-        <w:r>
-          <w:rPr>
-            <w:rStyle w:val="InternetLink"/>
-          </w:rPr>
-          <w:t>Sullivan et al. 2018</w:t>
-        </w:r>
-      </w:hyperlink>
-      <w:r>
-        <w:rPr/>
-        <w:t xml:space="preserve">)), but remains rare in conservation science (but see </w:t>
-      </w:r>
-      <w:hyperlink w:anchor="ref-vandenbergh2021">
-        <w:r>
-          <w:rPr>
-            <w:rStyle w:val="InternetLink"/>
-          </w:rPr>
-          <w:t>van den Bergh et al. 2021</w:t>
-        </w:r>
-      </w:hyperlink>
-      <w:r>
-        <w:rPr/>
-        <w:t>). Thus, model-games can be considered “virtual laboratories” (</w:t>
-      </w:r>
-      <w:hyperlink w:anchor="ref-duthie2021">
-        <w:r>
-          <w:rPr>
-            <w:rStyle w:val="InternetLink"/>
-          </w:rPr>
-          <w:t>Duthie et al. 2021</w:t>
-        </w:r>
-      </w:hyperlink>
-      <w:r>
-        <w:rPr/>
-        <w:t>) to not only test specific hypotheses or predictions, but potentially also as an effective method to source data to parameterise the underlying models</w:t>
-      </w:r>
-      <w:del w:id="5" w:author="Brad Duthie" w:date="2021-09-08T21:18:00Z">
-        <w:r>
-          <w:rPr/>
-          <w:delText>,</w:delText>
-        </w:r>
-      </w:del>
-      <w:r>
-        <w:rPr/>
-        <w:t xml:space="preserve"> based on in-game decisions by real humans.</w:t>
-      </w:r>
-    </w:p>
-    <w:p>
-      <w:pPr>
-        <w:pStyle w:val="TextBody"/>
-        <w:rPr/>
-      </w:pPr>
-      <w:r>
-        <w:rPr/>
-        <w:t xml:space="preserve">We </w:t>
-      </w:r>
-      <w:del w:id="6" w:author="Brad Duthie" w:date="2021-09-08T21:18:00Z">
-        <w:r>
-          <w:rPr/>
-          <w:delText>here</w:delText>
-        </w:r>
-      </w:del>
-      <w:r>
-        <w:rPr/>
-        <w:t xml:space="preserve"> aim to illustrate the potential for this model-game approach, both in terms of aiding model communication as well data collection for improved parameterisation, by introducing Animal&amp;Farm (A&amp;F). We developed A&amp;F as a simple interactive game front-end for a complex socio-ecological modelling framework (GMSE), in which the player acts as the manager of a virtual environment in which a population of wild grazing animals (the natural resource) may adversely affect farming yield, with farmers acting to maximise their yield and potentially hunting </w:t>
-      </w:r>
-      <w:ins w:id="7" w:author="Nils Bunnefeld" w:date="2021-09-09T12:48:00Z">
-        <w:r>
-          <w:rPr/>
-          <w:t xml:space="preserve">or scaring </w:t>
-        </w:r>
-      </w:ins>
-      <w:r>
-        <w:rPr/>
-        <w:t xml:space="preserve">the animals. We argue that that by acting as an interface between users (i.e. players) and a complex underlying model with many components and assumptions, such a game can simultaneously (1) aid the communication and useability of the underlying model and (2) can be used to gather data to improve the parameterisation of such models. We first briefly summarise the underlying modelling framework, its potential and limitations. Second, we describe both the structure of A&amp;F itself as well as its database back-end. Third, we outline how this approach may be used to collect data on player decision-making in simulated </w:t>
+        <w:t xml:space="preserve">We aim to illustrate the potential for this model-game approach, both in terms of aiding model communication as well data collection for improved parameterisation, by introducing Animal&amp;Farm (A&amp;F). We developed A&amp;F as a simple interactive game front-end for a complex socio-ecological modelling framework (GMSE), in which the player acts as the manager of a virtual environment in which a population of wild grazing animals (the natural resource) may adversely affect farming yield, with farmers acting to maximise their yield and potentially hunting or scaring the animals. We argue that that by acting as an interface between users (i.e. players) and a complex underlying model with many components and assumptions, such a game can simultaneously (1) aid the communication and useability of the underlying model and (2) can be used to gather data to improve the parameterisation of such models. We first briefly summarise the underlying modelling framework, its potential and limitations. Second, we describe both the structure of A&amp;F itself as well as its database back-end. Third, we outline how this approach may be used to collect data on player decision-making in simulated </w:t>
       </w:r>
       <w:r>
         <w:rPr>
@@ -865,13 +811,13 @@
         <w:rPr/>
         <w:t xml:space="preserve">Overall, </w:t>
       </w:r>
-      <w:del w:id="8" w:author="Brad Duthie" w:date="2021-09-08T21:18:00Z">
+      <w:del w:id="3" w:author="Brad Duthie" w:date="2021-09-08T21:18:00Z">
         <w:r>
           <w:rPr/>
           <w:delText>it</w:delText>
         </w:r>
       </w:del>
-      <w:ins w:id="9" w:author="Brad Duthie" w:date="2021-09-08T21:18:00Z">
+      <w:ins w:id="4" w:author="Brad Duthie" w:date="2021-09-08T21:18:00Z">
         <w:r>
           <w:rPr/>
           <w:t>A&amp;F</w:t>
@@ -905,7 +851,7 @@
         <w:rPr/>
         <w:t xml:space="preserve">We used the Generalised Management Strategy Evaluation (GMSE) </w:t>
       </w:r>
-      <w:del w:id="10" w:author="Brad Duthie" w:date="2021-09-08T21:18:00Z">
+      <w:del w:id="5" w:author="Brad Duthie" w:date="2021-09-08T21:18:00Z">
         <w:r>
           <w:rPr/>
           <w:delText>modelling</w:delText>
@@ -1009,7 +955,7 @@
         <w:rPr/>
         <w:t xml:space="preserve">, an individual-based model for an animal population situated on a landscape modelled as </w:t>
       </w:r>
-      <w:commentRangeStart w:id="6"/>
+      <w:commentRangeStart w:id="5"/>
       <w:r>
         <w:rPr/>
         <w:t>100x100 square cells</w:t>
@@ -1017,9 +963,9 @@
       <w:r>
         <w:rPr/>
       </w:r>
-      <w:commentRangeEnd w:id="6"/>
-      <w:r>
-        <w:commentReference w:id="6"/>
+      <w:commentRangeEnd w:id="5"/>
+      <w:r>
+        <w:commentReference w:id="5"/>
       </w:r>
       <w:r>
         <w:rPr/>
@@ -1058,10 +1004,26 @@
         <w:rPr/>
         <w:t xml:space="preserve">, representing a number of agents </w:t>
       </w:r>
+      <w:commentRangeStart w:id="6"/>
+      <w:r>
+        <w:rPr/>
+        <w:t xml:space="preserve">(farmers) </w:t>
+      </w:r>
+      <w:r>
+        <w:rPr/>
+      </w:r>
+      <w:commentRangeEnd w:id="6"/>
+      <w:r>
+        <w:commentReference w:id="6"/>
+      </w:r>
+      <w:r>
+        <w:rPr/>
+        <w:t xml:space="preserve">that each own a part of the landscape. In each time step, both </w:t>
+      </w:r>
       <w:commentRangeStart w:id="7"/>
       <w:r>
         <w:rPr/>
-        <w:t xml:space="preserve">(farmers) </w:t>
+        <w:t xml:space="preserve">manager and user agents </w:t>
       </w:r>
       <w:r>
         <w:rPr/>
@@ -1069,22 +1031,6 @@
       <w:commentRangeEnd w:id="7"/>
       <w:r>
         <w:commentReference w:id="7"/>
-      </w:r>
-      <w:r>
-        <w:rPr/>
-        <w:t xml:space="preserve">that each own a part of the landscape. In each time step, both </w:t>
-      </w:r>
-      <w:commentRangeStart w:id="8"/>
-      <w:r>
-        <w:rPr/>
-        <w:t xml:space="preserve">manager and user agents </w:t>
-      </w:r>
-      <w:r>
-        <w:rPr/>
-      </w:r>
-      <w:commentRangeEnd w:id="8"/>
-      <w:r>
-        <w:commentReference w:id="8"/>
       </w:r>
       <w:r>
         <w:rPr/>
@@ -1142,7 +1088,7 @@
         <w:pStyle w:val="ImageCaption"/>
         <w:rPr/>
       </w:pPr>
-      <w:commentRangeStart w:id="9"/>
+      <w:commentRangeStart w:id="8"/>
       <w:r>
         <w:rPr/>
         <w:t>Figure 1. The basic structure of (a) the GM</w:t>
@@ -1150,9 +1096,9 @@
       <w:r>
         <w:rPr/>
       </w:r>
-      <w:commentRangeEnd w:id="9"/>
-      <w:r>
-        <w:commentReference w:id="9"/>
+      <w:commentRangeEnd w:id="8"/>
+      <w:r>
+        <w:commentReference w:id="8"/>
       </w:r>
       <w:r>
         <w:rPr/>
@@ -1168,13 +1114,13 @@
         <w:rPr/>
         <w:t xml:space="preserve">The goal for the manager is to maintain the animal population to a desired level (the management target, normally set externally as a model parameter). </w:t>
       </w:r>
-      <w:del w:id="11" w:author="Brad Duthie" w:date="2021-09-08T21:23:00Z">
+      <w:del w:id="6" w:author="Brad Duthie" w:date="2021-09-08T21:23:00Z">
         <w:r>
           <w:rPr/>
           <w:delText>It</w:delText>
         </w:r>
       </w:del>
-      <w:ins w:id="12" w:author="Brad Duthie" w:date="2021-09-08T21:23:00Z">
+      <w:ins w:id="7" w:author="Brad Duthie" w:date="2021-09-08T21:23:00Z">
         <w:r>
           <w:rPr/>
           <w:t>The manager</w:t>
@@ -1184,13 +1130,13 @@
         <w:rPr/>
         <w:t xml:space="preserve"> does so by controlling the cost for user (farmer) actions in the following time step: e.g.</w:t>
       </w:r>
-      <w:ins w:id="13" w:author="Brad Duthie" w:date="2021-09-08T21:24:00Z">
+      <w:ins w:id="8" w:author="Brad Duthie" w:date="2021-09-08T21:24:00Z">
         <w:r>
           <w:rPr/>
           <w:t xml:space="preserve">, a </w:t>
         </w:r>
       </w:ins>
-      <w:del w:id="14" w:author="Brad Duthie" w:date="2021-09-08T21:24:00Z">
+      <w:del w:id="9" w:author="Brad Duthie" w:date="2021-09-08T21:24:00Z">
         <w:r>
           <w:rPr/>
           <w:delText> </w:delText>
@@ -1200,7 +1146,7 @@
         <w:rPr/>
         <w:t>higher cost</w:t>
       </w:r>
-      <w:del w:id="15" w:author="Brad Duthie" w:date="2021-09-08T21:24:00Z">
+      <w:del w:id="10" w:author="Brad Duthie" w:date="2021-09-08T21:24:00Z">
         <w:r>
           <w:rPr/>
           <w:delText>s</w:delText>
@@ -1210,13 +1156,13 @@
         <w:rPr/>
         <w:t xml:space="preserve"> for hunting is likely to decrease the number of animals hunted, limiting negative effects on the population and thus making population increases more likely</w:t>
       </w:r>
-      <w:ins w:id="16" w:author="Brad Duthie" w:date="2021-09-08T21:23:00Z">
+      <w:ins w:id="11" w:author="Brad Duthie" w:date="2021-09-08T21:23:00Z">
         <w:r>
           <w:rPr/>
           <w:t>;</w:t>
         </w:r>
       </w:ins>
-      <w:del w:id="17" w:author="Brad Duthie" w:date="2021-09-08T21:23:00Z">
+      <w:del w:id="12" w:author="Brad Duthie" w:date="2021-09-08T21:23:00Z">
         <w:r>
           <w:rPr/>
           <w:delText>,</w:delText>
@@ -1236,13 +1182,13 @@
         <w:rPr/>
         <w:t xml:space="preserve">Costs for actions </w:t>
       </w:r>
-      <w:ins w:id="18" w:author="Brad Duthie" w:date="2021-09-08T21:24:00Z">
+      <w:ins w:id="13" w:author="Brad Duthie" w:date="2021-09-08T21:24:00Z">
         <w:r>
           <w:rPr/>
           <w:t xml:space="preserve">as set </w:t>
         </w:r>
       </w:ins>
-      <w:del w:id="19" w:author="Brad Duthie" w:date="2021-09-08T21:24:00Z">
+      <w:del w:id="14" w:author="Brad Duthie" w:date="2021-09-08T21:24:00Z">
         <w:r>
           <w:rPr/>
           <w:delText>(</w:delText>
@@ -1252,7 +1198,7 @@
         <w:rPr/>
         <w:t>by the manager</w:t>
       </w:r>
-      <w:del w:id="20" w:author="Brad Duthie" w:date="2021-09-08T21:24:00Z">
+      <w:del w:id="15" w:author="Brad Duthie" w:date="2021-09-08T21:24:00Z">
         <w:r>
           <w:rPr/>
           <w:delText>)</w:delText>
@@ -1262,19 +1208,19 @@
         <w:rPr/>
         <w:t xml:space="preserve"> </w:t>
       </w:r>
-      <w:ins w:id="21" w:author="Brad Duthie" w:date="2021-09-08T21:24:00Z">
+      <w:ins w:id="16" w:author="Brad Duthie" w:date="2021-09-08T21:24:00Z">
         <w:r>
           <w:rPr/>
           <w:t>that be</w:t>
         </w:r>
       </w:ins>
-      <w:ins w:id="22" w:author="Brad Duthie" w:date="2021-09-08T21:25:00Z">
+      <w:ins w:id="17" w:author="Brad Duthie" w:date="2021-09-08T21:25:00Z">
         <w:r>
           <w:rPr/>
           <w:t>come costs of</w:t>
         </w:r>
       </w:ins>
-      <w:del w:id="23" w:author="Brad Duthie" w:date="2021-09-08T21:24:00Z">
+      <w:del w:id="18" w:author="Brad Duthie" w:date="2021-09-08T21:24:00Z">
         <w:r>
           <w:rPr/>
           <w:delText>or</w:delText>
@@ -1284,7 +1230,7 @@
         <w:rPr/>
         <w:t xml:space="preserve"> actions taken </w:t>
       </w:r>
-      <w:del w:id="24" w:author="Brad Duthie" w:date="2021-09-08T21:24:00Z">
+      <w:del w:id="19" w:author="Brad Duthie" w:date="2021-09-08T21:24:00Z">
         <w:r>
           <w:rPr/>
           <w:delText>(</w:delText>
@@ -1294,7 +1240,7 @@
         <w:rPr/>
         <w:t>by the users</w:t>
       </w:r>
-      <w:del w:id="25" w:author="Brad Duthie" w:date="2021-09-08T21:24:00Z">
+      <w:del w:id="20" w:author="Brad Duthie" w:date="2021-09-08T21:24:00Z">
         <w:r>
           <w:rPr/>
           <w:delText>)</w:delText>
@@ -1304,13 +1250,13 @@
         <w:rPr/>
         <w:t xml:space="preserve"> are chosen using a genetic algorithm (GA), a heuristic optimisation algorithm </w:t>
       </w:r>
-      <w:del w:id="26" w:author="Brad Duthie" w:date="2021-09-08T21:25:00Z">
+      <w:del w:id="21" w:author="Brad Duthie" w:date="2021-09-08T21:25:00Z">
         <w:r>
           <w:rPr/>
           <w:delText>which</w:delText>
         </w:r>
       </w:del>
-      <w:ins w:id="27" w:author="Brad Duthie" w:date="2021-09-08T21:25:00Z">
+      <w:ins w:id="22" w:author="Brad Duthie" w:date="2021-09-08T21:25:00Z">
         <w:r>
           <w:rPr/>
           <w:t>that</w:t>
@@ -1320,13 +1266,13 @@
         <w:rPr/>
         <w:t xml:space="preserve"> </w:t>
       </w:r>
-      <w:del w:id="28" w:author="Brad Duthie" w:date="2021-09-08T21:25:00Z">
+      <w:del w:id="23" w:author="Brad Duthie" w:date="2021-09-08T21:25:00Z">
         <w:r>
           <w:rPr/>
           <w:delText>mimics</w:delText>
         </w:r>
       </w:del>
-      <w:ins w:id="29" w:author="Brad Duthie" w:date="2021-09-08T21:25:00Z">
+      <w:ins w:id="24" w:author="Brad Duthie" w:date="2021-09-08T21:25:00Z">
         <w:r>
           <w:rPr/>
           <w:t>models</w:t>
@@ -1336,13 +1282,13 @@
         <w:rPr/>
         <w:t xml:space="preserve"> the choice of decision </w:t>
       </w:r>
-      <w:del w:id="30" w:author="Brad Duthie" w:date="2021-09-08T21:25:00Z">
+      <w:del w:id="25" w:author="Brad Duthie" w:date="2021-09-08T21:25:00Z">
         <w:r>
           <w:rPr/>
           <w:delText>as</w:delText>
         </w:r>
       </w:del>
-      <w:ins w:id="31" w:author="Brad Duthie" w:date="2021-09-08T21:25:00Z">
+      <w:ins w:id="26" w:author="Brad Duthie" w:date="2021-09-08T21:25:00Z">
         <w:r>
           <w:rPr/>
           <w:t>by mimicking the process of</w:t>
@@ -1352,7 +1298,7 @@
         <w:rPr/>
         <w:t xml:space="preserve"> evolution by natural selection; a large number of possible decisions are iteratively compared by assessing their outcome, with the decision that maximises a given utility function (yield for users, and minimising distance to population target for the manager) identified as the “fitt</w:t>
       </w:r>
-      <w:commentRangeStart w:id="10"/>
+      <w:commentRangeStart w:id="9"/>
       <w:r>
         <w:rPr/>
         <w:t>est.”</w:t>
@@ -1360,9 +1306,9 @@
       <w:r>
         <w:rPr/>
       </w:r>
-      <w:commentRangeEnd w:id="10"/>
-      <w:r>
-        <w:commentReference w:id="10"/>
+      <w:commentRangeEnd w:id="9"/>
+      <w:r>
+        <w:commentReference w:id="9"/>
       </w:r>
       <w:r>
         <w:rPr/>
@@ -1378,13 +1324,13 @@
         <w:rPr/>
         <w:t xml:space="preserve">In the default resource (animal) model in GMSE, the animal population is modelled </w:t>
       </w:r>
-      <w:del w:id="32" w:author="Brad Duthie" w:date="2021-09-08T21:27:00Z">
+      <w:del w:id="27" w:author="Brad Duthie" w:date="2021-09-08T21:27:00Z">
         <w:r>
           <w:rPr/>
           <w:delText>as</w:delText>
         </w:r>
       </w:del>
-      <w:ins w:id="33" w:author="Brad Duthie" w:date="2021-09-08T21:27:00Z">
+      <w:ins w:id="28" w:author="Brad Duthie" w:date="2021-09-08T21:27:00Z">
         <w:r>
           <w:rPr/>
           <w:t>with</w:t>
@@ -1394,7 +1340,7 @@
         <w:rPr/>
         <w:t xml:space="preserve"> a form of logistic growth, with a small amount of added random mortality per time step and death caused by hunting; for more detail</w:t>
       </w:r>
-      <w:ins w:id="34" w:author="Brad Duthie" w:date="2021-09-08T21:27:00Z">
+      <w:ins w:id="29" w:author="Brad Duthie" w:date="2021-09-08T21:27:00Z">
         <w:r>
           <w:rPr/>
           <w:t>,</w:t>
@@ -1404,7 +1350,7 @@
         <w:rPr/>
         <w:t xml:space="preserve"> see below and </w:t>
       </w:r>
-      <w:del w:id="35" w:author="Brad Duthie" w:date="2021-09-08T21:27:00Z">
+      <w:del w:id="30" w:author="Brad Duthie" w:date="2021-09-08T21:27:00Z">
         <w:r>
           <w:rPr/>
           <w:delText>in</w:delText>
@@ -1438,7 +1384,7 @@
         <w:rPr/>
         <w:t>). In each time step, each animal moves a given distance in a random direction, and feeds from the cell</w:t>
       </w:r>
-      <w:ins w:id="36" w:author="Brad Duthie" w:date="2021-09-08T21:27:00Z">
+      <w:ins w:id="31" w:author="Brad Duthie" w:date="2021-09-08T21:27:00Z">
         <w:r>
           <w:rPr/>
           <w:t xml:space="preserve"> in which</w:t>
@@ -1448,7 +1394,7 @@
         <w:rPr/>
         <w:t xml:space="preserve"> it is present</w:t>
       </w:r>
-      <w:del w:id="37" w:author="Brad Duthie" w:date="2021-09-08T21:27:00Z">
+      <w:del w:id="32" w:author="Brad Duthie" w:date="2021-09-08T21:27:00Z">
         <w:r>
           <w:rPr/>
           <w:delText xml:space="preserve"> in</w:delText>
@@ -1468,7 +1414,7 @@
         <w:rPr/>
         <w:t xml:space="preserve">It is worthwhile stressing that in the current GMSE implementation, using the GA, both agent types (users and the manager) </w:t>
       </w:r>
-      <w:del w:id="38" w:author="Brad Duthie" w:date="2021-09-08T21:27:00Z">
+      <w:del w:id="33" w:author="Brad Duthie" w:date="2021-09-08T21:27:00Z">
         <w:r>
           <w:rPr/>
           <w:delText>essentially</w:delText>
@@ -1478,13 +1424,13 @@
         <w:rPr/>
         <w:t xml:space="preserve"> have only a single goal they each aim for. </w:t>
       </w:r>
-      <w:ins w:id="39" w:author="Brad Duthie" w:date="2021-09-08T21:28:00Z">
+      <w:ins w:id="34" w:author="Brad Duthie" w:date="2021-09-08T21:28:00Z">
         <w:r>
           <w:rPr/>
           <w:t>Farmers</w:t>
         </w:r>
       </w:ins>
-      <w:del w:id="40" w:author="Brad Duthie" w:date="2021-09-08T21:28:00Z">
+      <w:del w:id="35" w:author="Brad Duthie" w:date="2021-09-08T21:28:00Z">
         <w:r>
           <w:rPr/>
           <w:delText>Users (farmers)</w:delText>
@@ -1494,7 +1440,7 @@
         <w:rPr/>
         <w:t xml:space="preserve"> aim to maximise their yield, whereas the manager aims to minimise deviation from a given population target - neither can balance multiple competing objectives. This is unlikely to be reflective of real conservation scenarios, where it is common for conservation managers to at least recognise other aims</w:t>
       </w:r>
-      <w:ins w:id="41" w:author="Brad Duthie" w:date="2021-09-08T21:28:00Z">
+      <w:ins w:id="36" w:author="Brad Duthie" w:date="2021-09-08T21:28:00Z">
         <w:r>
           <w:rPr/>
           <w:t>,</w:t>
@@ -1504,7 +1450,7 @@
         <w:rPr/>
         <w:t xml:space="preserve"> if not take these explicitly into account when setting policy</w:t>
       </w:r>
-      <w:del w:id="42" w:author="Brad Duthie" w:date="2021-09-08T21:28:00Z">
+      <w:del w:id="37" w:author="Brad Duthie" w:date="2021-09-08T21:28:00Z">
         <w:r>
           <w:rPr/>
           <w:delText xml:space="preserve"> </w:delText>
@@ -1514,9 +1460,9 @@
         <w:rPr/>
         <w:t>, and other stakeholders in the system (e.g. farmers) commonly having some interest in conservation objectives (</w:t>
       </w:r>
+      <w:commentRangeStart w:id="10"/>
       <w:commentRangeStart w:id="11"/>
       <w:commentRangeStart w:id="12"/>
-      <w:commentRangeStart w:id="13"/>
       <w:r>
         <w:rPr>
           <w:b/>
@@ -1530,9 +1476,9 @@
           <w:bCs/>
         </w:rPr>
       </w:r>
-      <w:commentRangeEnd w:id="12"/>
-      <w:r>
-        <w:commentReference w:id="12"/>
+      <w:commentRangeEnd w:id="11"/>
+      <w:r>
+        <w:commentReference w:id="11"/>
       </w:r>
       <w:r>
         <w:rPr>
@@ -1540,9 +1486,9 @@
           <w:bCs/>
         </w:rPr>
       </w:r>
-      <w:commentRangeEnd w:id="11"/>
-      <w:r>
-        <w:commentReference w:id="11"/>
+      <w:commentRangeEnd w:id="10"/>
+      <w:r>
+        <w:commentReference w:id="10"/>
       </w:r>
       <w:r>
         <w:rPr>
@@ -1550,21 +1496,21 @@
           <w:bCs/>
         </w:rPr>
       </w:r>
-      <w:commentRangeEnd w:id="13"/>
-      <w:r>
-        <w:commentReference w:id="13"/>
+      <w:commentRangeEnd w:id="12"/>
+      <w:r>
+        <w:commentReference w:id="12"/>
       </w:r>
       <w:r>
         <w:rPr/>
         <w:t xml:space="preserve">). Human decision-making in such scenarios </w:t>
       </w:r>
-      <w:del w:id="43" w:author="Brad Duthie" w:date="2021-09-08T21:29:00Z">
+      <w:del w:id="38" w:author="Brad Duthie" w:date="2021-09-08T21:29:00Z">
         <w:r>
           <w:rPr/>
           <w:delText>in</w:delText>
         </w:r>
       </w:del>
-      <w:ins w:id="44" w:author="Brad Duthie" w:date="2021-09-08T21:29:00Z">
+      <w:ins w:id="39" w:author="Brad Duthie" w:date="2021-09-08T21:29:00Z">
         <w:r>
           <w:rPr/>
           <w:t>is</w:t>
@@ -1574,7 +1520,7 @@
         <w:rPr/>
         <w:t xml:space="preserve"> inevitably about balancing these different objectives, but parameterising algorithms that mimic such processes without reference to long-term data is very challenging (</w:t>
       </w:r>
-      <w:commentRangeStart w:id="14"/>
+      <w:commentRangeStart w:id="13"/>
       <w:r>
         <w:rPr>
           <w:b/>
@@ -1588,9 +1534,9 @@
           <w:bCs/>
         </w:rPr>
       </w:r>
-      <w:commentRangeEnd w:id="14"/>
-      <w:r>
-        <w:commentReference w:id="14"/>
+      <w:commentRangeEnd w:id="13"/>
+      <w:r>
+        <w:commentReference w:id="13"/>
       </w:r>
       <w:r>
         <w:rPr>
@@ -1649,7 +1595,7 @@
         <w:rPr/>
         <w:t xml:space="preserve">In the default implementation of GMSE </w:t>
       </w:r>
-      <w:ins w:id="45" w:author="Brad Duthie" w:date="2021-09-08T21:30:00Z">
+      <w:ins w:id="40" w:author="Brad Duthie" w:date="2021-09-08T21:30:00Z">
         <w:r>
           <w:rPr/>
           <w:t>v</w:t>
@@ -1674,7 +1620,7 @@
         <w:rPr/>
         <w:t xml:space="preserve"> step consists of a</w:t>
       </w:r>
-      <w:del w:id="46" w:author="Brad Duthie" w:date="2021-09-08T21:31:00Z">
+      <w:del w:id="41" w:author="Brad Duthie" w:date="2021-09-08T21:31:00Z">
         <w:r>
           <w:rPr/>
           <w:delText xml:space="preserve"> series of</w:delText>
@@ -1684,7 +1630,7 @@
         <w:rPr/>
         <w:t xml:space="preserve"> call</w:t>
       </w:r>
-      <w:del w:id="47" w:author="Brad Duthie" w:date="2021-09-08T21:31:00Z">
+      <w:del w:id="42" w:author="Brad Duthie" w:date="2021-09-08T21:31:00Z">
         <w:r>
           <w:rPr/>
           <w:delText>s</w:delText>
@@ -1704,10 +1650,38 @@
         <w:rPr/>
         <w:t xml:space="preserve">A&amp;F uses a development version of GMSE </w:t>
       </w:r>
+      <w:commentRangeStart w:id="14"/>
+      <w:r>
+        <w:rPr/>
+        <w:t>(</w:t>
+      </w:r>
+      <w:r>
+        <w:rPr/>
+      </w:r>
+      <w:commentRangeEnd w:id="14"/>
+      <w:r>
+        <w:commentReference w:id="14"/>
+      </w:r>
+      <w:r>
+        <w:rPr/>
+        <w:t>v. 0.6.2.0, implemented in R version 4.1.0 (2021-05-18), code availab</w:t>
+      </w:r>
       <w:commentRangeStart w:id="15"/>
       <w:r>
         <w:rPr/>
-        <w:t>(</w:t>
+        <w:t xml:space="preserve">le </w:t>
+      </w:r>
+      <w:hyperlink r:id="rId4">
+        <w:r>
+          <w:rPr>
+            <w:rStyle w:val="InternetLink"/>
+          </w:rPr>
+          <w:t>here</w:t>
+        </w:r>
+      </w:hyperlink>
+      <w:r>
+        <w:rPr/>
+        <w:t xml:space="preserve"> in </w:t>
       </w:r>
       <w:r>
         <w:rPr/>
@@ -1718,37 +1692,9 @@
       </w:r>
       <w:r>
         <w:rPr/>
-        <w:t>v. 0.6.2.0, implemented in R version 4.1.0 (2021-05-18), code availab</w:t>
+        <w:t>which the management model is replaced by user (player) inputs, and the order of operations is altered to accommodate this. To initialise each game session, four time steps are run using the default GMSE implementation; i.e. in these time steps the management decisions are chosen by the default GA, and the resource, observation and user models are run using the parameters as defined for the given the scenario (see 4.2 below). These t</w:t>
       </w:r>
       <w:commentRangeStart w:id="16"/>
-      <w:r>
-        <w:rPr/>
-        <w:t xml:space="preserve">le </w:t>
-      </w:r>
-      <w:hyperlink r:id="rId4">
-        <w:r>
-          <w:rPr>
-            <w:rStyle w:val="InternetLink"/>
-          </w:rPr>
-          <w:t>here</w:t>
-        </w:r>
-      </w:hyperlink>
-      <w:r>
-        <w:rPr/>
-        <w:t xml:space="preserve"> in </w:t>
-      </w:r>
-      <w:r>
-        <w:rPr/>
-      </w:r>
-      <w:commentRangeEnd w:id="16"/>
-      <w:r>
-        <w:commentReference w:id="16"/>
-      </w:r>
-      <w:r>
-        <w:rPr/>
-        <w:t>which the management model is replaced by user (player) inputs, and the order of operations is altered to accommodate this. To initialise each game session, four time steps are run using the default GMSE implementation; i.e. in these time steps the management decisions are chosen by the default GA, and the resource, observation and user models are run using the parameters as defined for the given the scenario (see 4.2 below). These t</w:t>
-      </w:r>
-      <w:commentRangeStart w:id="17"/>
       <w:r>
         <w:rPr/>
         <w:t>ime steps are followed by a “partial” time step where only the resource and observation models are run, skipping the management and user models. As a result, at the end of these initial time steps (</w:t>
@@ -1814,9 +1760,9 @@
       <w:r>
         <w:rPr/>
       </w:r>
-      <w:commentRangeEnd w:id="17"/>
-      <w:r>
-        <w:commentReference w:id="17"/>
+      <w:commentRangeEnd w:id="16"/>
+      <w:r>
+        <w:commentReference w:id="16"/>
       </w:r>
       <w:r>
         <w:rPr/>
@@ -1832,13 +1778,13 @@
         <w:rPr/>
         <w:t xml:space="preserve">The current GMSE </w:t>
       </w:r>
-      <w:del w:id="48" w:author="Brad Duthie" w:date="2021-09-08T21:34:00Z">
+      <w:del w:id="43" w:author="Brad Duthie" w:date="2021-09-08T21:34:00Z">
         <w:r>
           <w:rPr/>
           <w:delText>simulations</w:delText>
         </w:r>
       </w:del>
-      <w:ins w:id="49" w:author="Brad Duthie" w:date="2021-09-08T21:34:00Z">
+      <w:ins w:id="44" w:author="Brad Duthie" w:date="2021-09-08T21:34:00Z">
         <w:r>
           <w:rPr/>
           <w:t>parameter values</w:t>
@@ -1848,7 +1794,7 @@
         <w:rPr/>
         <w:t xml:space="preserve"> used by A&amp;F simulates a landscape of 100x100 cells, divided into farms owned by 4-12 farmers (</w:t>
       </w:r>
-      <w:commentRangeStart w:id="18"/>
+      <w:commentRangeStart w:id="17"/>
       <w:r>
         <w:rPr/>
         <w:t>stakeholders</w:t>
@@ -1856,9 +1802,9 @@
       <w:r>
         <w:rPr/>
       </w:r>
-      <w:commentRangeEnd w:id="18"/>
-      <w:r>
-        <w:commentReference w:id="18"/>
+      <w:commentRangeEnd w:id="17"/>
+      <w:r>
+        <w:commentReference w:id="17"/>
       </w:r>
       <w:r>
         <w:rPr/>
@@ -1891,13 +1837,13 @@
         <w:rPr/>
         <w:t xml:space="preserve">, where the player assumes control over the management decisions (see below). </w:t>
       </w:r>
-      <w:del w:id="50" w:author="Brad Duthie" w:date="2021-09-08T21:35:00Z">
+      <w:del w:id="45" w:author="Brad Duthie" w:date="2021-09-08T21:35:00Z">
         <w:r>
           <w:rPr/>
           <w:delText>Thus, w</w:delText>
         </w:r>
       </w:del>
-      <w:ins w:id="51" w:author="Brad Duthie" w:date="2021-09-08T21:35:00Z">
+      <w:ins w:id="46" w:author="Brad Duthie" w:date="2021-09-08T21:35:00Z">
         <w:r>
           <w:rPr/>
           <w:t>W</w:t>
@@ -1955,7 +1901,7 @@
         <w:rPr/>
         <w:t xml:space="preserve">) </w:t>
       </w:r>
-      <w:del w:id="52" w:author="Brad Duthie" w:date="2021-09-08T21:35:00Z">
+      <w:del w:id="47" w:author="Brad Duthie" w:date="2021-09-08T21:35:00Z">
         <w:r>
           <w:rPr/>
           <w:delText>for further details</w:delText>
@@ -2069,13 +2015,13 @@
         <w:rPr/>
         <w:t xml:space="preserve">, meaning that in the absence of any management the population </w:t>
       </w:r>
-      <w:del w:id="53" w:author="Brad Duthie" w:date="2021-09-08T21:35:00Z">
+      <w:del w:id="48" w:author="Brad Duthie" w:date="2021-09-08T21:35:00Z">
         <w:r>
           <w:rPr/>
           <w:delText>is likely to</w:delText>
         </w:r>
       </w:del>
-      <w:ins w:id="54" w:author="Brad Duthie" w:date="2021-09-08T21:35:00Z">
+      <w:ins w:id="49" w:author="Brad Duthie" w:date="2021-09-08T21:35:00Z">
         <w:r>
           <w:rPr/>
           <w:t>will</w:t>
@@ -2096,19 +2042,19 @@
         <w:rPr/>
         <w:t xml:space="preserve"> uses the default GMSE model (density-based sampling of a subset of the environment); </w:t>
       </w:r>
-      <w:ins w:id="55" w:author="Brad Duthie" w:date="2021-09-08T21:36:00Z">
+      <w:ins w:id="50" w:author="Brad Duthie" w:date="2021-09-08T21:36:00Z">
         <w:r>
           <w:rPr/>
           <w:t>the manager can only base decisions off of *observed* numbers of animals</w:t>
         </w:r>
       </w:ins>
-      <w:del w:id="56" w:author="Brad Duthie" w:date="2021-09-08T21:36:00Z">
+      <w:del w:id="51" w:author="Brad Duthie" w:date="2021-09-08T21:36:00Z">
         <w:r>
           <w:rPr/>
           <w:delText xml:space="preserve">only </w:delText>
         </w:r>
       </w:del>
-      <w:del w:id="57" w:author="Brad Duthie" w:date="2021-09-08T21:36:00Z">
+      <w:del w:id="52" w:author="Brad Duthie" w:date="2021-09-08T21:36:00Z">
         <w:r>
           <w:rPr>
             <w:i/>
@@ -2117,7 +2063,7 @@
           <w:delText>observed</w:delText>
         </w:r>
       </w:del>
-      <w:del w:id="58" w:author="Brad Duthie" w:date="2021-09-08T21:36:00Z">
+      <w:del w:id="53" w:author="Brad Duthie" w:date="2021-09-08T21:36:00Z">
         <w:r>
           <w:rPr/>
           <w:delText xml:space="preserve"> numbers of animals are available to the manager to base decisions on</w:delText>
@@ -2149,13 +2095,13 @@
         <w:rPr/>
         <w:t xml:space="preserve"> use the </w:t>
       </w:r>
-      <w:del w:id="59" w:author="Brad Duthie" w:date="2021-09-08T21:37:00Z">
+      <w:del w:id="54" w:author="Brad Duthie" w:date="2021-09-08T21:37:00Z">
         <w:r>
           <w:rPr/>
           <w:delText>GA</w:delText>
         </w:r>
       </w:del>
-      <w:ins w:id="60" w:author="Brad Duthie" w:date="2021-09-08T21:37:00Z">
+      <w:ins w:id="55" w:author="Brad Duthie" w:date="2021-09-08T21:37:00Z">
         <w:r>
           <w:rPr/>
           <w:t>genetic</w:t>
@@ -2165,7 +2111,7 @@
         <w:rPr/>
         <w:t xml:space="preserve"> algorithm</w:t>
       </w:r>
-      <w:del w:id="61" w:author="Brad Duthie" w:date="2021-09-08T21:37:00Z">
+      <w:del w:id="56" w:author="Brad Duthie" w:date="2021-09-08T21:37:00Z">
         <w:r>
           <w:rPr/>
           <w:delText>s</w:delText>
@@ -2175,13 +2121,13 @@
         <w:rPr/>
         <w:t xml:space="preserve"> with default parameter settings. User (farmer) budgets are set to 1500 units per time step, manager budgets to 1000 units (both for the initial 5 time steps and the subsequent game play). </w:t>
       </w:r>
-      <w:del w:id="62" w:author="Brad Duthie" w:date="2021-09-08T21:37:00Z">
+      <w:del w:id="57" w:author="Brad Duthie" w:date="2021-09-08T21:37:00Z">
         <w:r>
           <w:rPr/>
           <w:delText>The u</w:delText>
         </w:r>
       </w:del>
-      <w:ins w:id="63" w:author="Brad Duthie" w:date="2021-09-08T21:37:00Z">
+      <w:ins w:id="58" w:author="Brad Duthie" w:date="2021-09-08T21:37:00Z">
         <w:r>
           <w:rPr/>
           <w:t>U</w:t>
@@ -2191,7 +2137,7 @@
         <w:rPr/>
         <w:t>sers</w:t>
       </w:r>
-      <w:del w:id="64" w:author="Brad Duthie" w:date="2021-09-08T21:37:00Z">
+      <w:del w:id="59" w:author="Brad Duthie" w:date="2021-09-08T21:37:00Z">
         <w:r>
           <w:rPr/>
           <w:delText xml:space="preserve"> (farmers)</w:delText>
@@ -2201,13 +2147,13 @@
         <w:rPr/>
         <w:t xml:space="preserve"> aim to maximise yield from their land</w:t>
       </w:r>
-      <w:ins w:id="65" w:author="Brad Duthie" w:date="2021-09-08T21:38:00Z">
+      <w:ins w:id="60" w:author="Brad Duthie" w:date="2021-09-08T21:38:00Z">
         <w:r>
           <w:rPr/>
           <w:t>;</w:t>
         </w:r>
       </w:ins>
-      <w:del w:id="66" w:author="Brad Duthie" w:date="2021-09-08T21:38:00Z">
+      <w:del w:id="61" w:author="Brad Duthie" w:date="2021-09-08T21:38:00Z">
         <w:r>
           <w:rPr/>
           <w:delText>,</w:delText>
@@ -2217,13 +2163,13 @@
         <w:rPr/>
         <w:t xml:space="preserve"> their annual budget is reset each year and is unaffected by yield. Yield is positively affected by tending crops, and may be negatively affected by the presence of grazing wild animals - thus hunting or scaring may offset any potentially negative effects on yield. Note that the choice of models and parameter values here serve as an example only; it is expected that future implementations and development of A&amp;F will focus on specific research questions </w:t>
       </w:r>
-      <w:ins w:id="67" w:author="Brad Duthie" w:date="2021-09-08T21:38:00Z">
+      <w:ins w:id="62" w:author="Brad Duthie" w:date="2021-09-08T21:38:00Z">
         <w:r>
           <w:rPr/>
           <w:t>or</w:t>
         </w:r>
       </w:ins>
-      <w:del w:id="68" w:author="Brad Duthie" w:date="2021-09-08T21:38:00Z">
+      <w:del w:id="63" w:author="Brad Duthie" w:date="2021-09-08T21:38:00Z">
         <w:r>
           <w:rPr/>
           <w:delText>/</w:delText>
@@ -2233,7 +2179,7 @@
         <w:rPr/>
         <w:t xml:space="preserve"> case studies</w:t>
       </w:r>
-      <w:del w:id="69" w:author="Brad Duthie" w:date="2021-09-08T21:38:00Z">
+      <w:del w:id="64" w:author="Brad Duthie" w:date="2021-09-08T21:38:00Z">
         <w:r>
           <w:rPr/>
           <w:delText>,</w:delText>
@@ -2253,13 +2199,13 @@
         <w:rPr/>
         <w:t xml:space="preserve">Each </w:t>
       </w:r>
-      <w:del w:id="70" w:author="Brad Duthie" w:date="2021-09-08T21:39:00Z">
+      <w:del w:id="65" w:author="Brad Duthie" w:date="2021-09-08T21:39:00Z">
         <w:r>
           <w:rPr/>
           <w:delText>following</w:delText>
         </w:r>
       </w:del>
-      <w:ins w:id="71" w:author="Brad Duthie" w:date="2021-09-08T21:39:00Z">
+      <w:ins w:id="66" w:author="Brad Duthie" w:date="2021-09-08T21:39:00Z">
         <w:r>
           <w:rPr/>
           <w:t>subsequent</w:t>
@@ -2269,14 +2215,14 @@
         <w:rPr/>
         <w:t xml:space="preserve"> A&amp;F time step then consists of (1) </w:t>
       </w:r>
-      <w:del w:id="72" w:author="Brad Duthie" w:date="2021-09-08T21:39:00Z">
+      <w:del w:id="67" w:author="Brad Duthie" w:date="2021-09-08T21:39:00Z">
         <w:r>
           <w:rPr/>
           <w:delText>user</w:delText>
         </w:r>
       </w:del>
-      <w:ins w:id="73" w:author="Brad Duthie" w:date="2021-09-08T21:39:00Z">
-        <w:commentRangeStart w:id="19"/>
+      <w:ins w:id="68" w:author="Brad Duthie" w:date="2021-09-08T21:39:00Z">
+        <w:commentRangeStart w:id="18"/>
         <w:r>
           <w:rPr/>
           <w:t>player</w:t>
@@ -2285,9 +2231,9 @@
       <w:r>
         <w:rPr/>
       </w:r>
-      <w:commentRangeEnd w:id="19"/>
-      <w:r>
-        <w:commentReference w:id="19"/>
+      <w:commentRangeEnd w:id="18"/>
+      <w:r>
+        <w:commentReference w:id="18"/>
       </w:r>
       <w:r>
         <w:rPr/>
@@ -2348,7 +2294,7 @@
         <w:rPr/>
         <w:t>The user interface for A&amp;F is a web application</w:t>
       </w:r>
-      <w:del w:id="74" w:author="Brad Duthie" w:date="2021-09-08T21:40:00Z">
+      <w:del w:id="69" w:author="Brad Duthie" w:date="2021-09-08T21:40:00Z">
         <w:r>
           <w:rPr/>
           <w:delText xml:space="preserve"> is</w:delText>
@@ -2358,7 +2304,7 @@
         <w:rPr/>
         <w:t xml:space="preserve"> coded in R</w:t>
       </w:r>
-      <w:del w:id="75" w:author="Brad Duthie" w:date="2021-09-08T21:40:00Z">
+      <w:del w:id="70" w:author="Brad Duthie" w:date="2021-09-08T21:40:00Z">
         <w:r>
           <w:rPr/>
           <w:delText>,</w:delText>
@@ -2426,7 +2372,7 @@
         <w:rPr/>
         <w:t>On starting a new game session</w:t>
       </w:r>
-      <w:del w:id="76" w:author="Brad Duthie" w:date="2021-09-08T21:41:00Z">
+      <w:del w:id="71" w:author="Brad Duthie" w:date="2021-09-08T21:41:00Z">
         <w:r>
           <w:rPr/>
           <w:delText>,</w:delText>
@@ -2517,7 +2463,7 @@
         <w:rPr/>
         <w:t xml:space="preserve"> (at the start of the game</w:t>
       </w:r>
-      <w:ins w:id="77" w:author="Brad Duthie" w:date="2021-09-08T21:42:00Z">
+      <w:ins w:id="72" w:author="Brad Duthie" w:date="2021-09-08T21:42:00Z">
         <w:r>
           <w:rPr/>
           <w:t>,</w:t>
@@ -2604,13 +2550,13 @@
         <w:rPr/>
         <w:t xml:space="preserve"> affected by the manager (player), so no input is available for </w:t>
       </w:r>
-      <w:ins w:id="78" w:author="Brad Duthie" w:date="2021-09-08T21:43:00Z">
+      <w:ins w:id="73" w:author="Brad Duthie" w:date="2021-09-08T21:43:00Z">
         <w:r>
           <w:rPr/>
           <w:t>it</w:t>
         </w:r>
       </w:ins>
-      <w:del w:id="79" w:author="Brad Duthie" w:date="2021-09-08T21:43:00Z">
+      <w:del w:id="74" w:author="Brad Duthie" w:date="2021-09-08T21:43:00Z">
         <w:r>
           <w:rPr/>
           <w:delText xml:space="preserve">this </w:delText>
@@ -2657,7 +2603,7 @@
         <w:rPr/>
         <w:t xml:space="preserve"> once the player confirms their choice of cost inputs. At this point (1)</w:t>
       </w:r>
-      <w:ins w:id="80" w:author="Brad Duthie" w:date="2021-09-08T21:43:00Z">
+      <w:ins w:id="75" w:author="Brad Duthie" w:date="2021-09-08T21:43:00Z">
         <w:r>
           <w:rPr/>
           <w:t>,</w:t>
@@ -2730,7 +2676,7 @@
         <w:rPr/>
         <w:t>) on the one hand, and overall agricultural yield (“yield score,</w:t>
       </w:r>
-      <w:commentRangeStart w:id="20"/>
+      <w:commentRangeStart w:id="19"/>
       <w:r>
         <w:rPr/>
         <w:t xml:space="preserve">” </w:t>
@@ -2765,9 +2711,9 @@
       <w:r>
         <w:rPr/>
       </w:r>
-      <w:commentRangeEnd w:id="20"/>
-      <w:r>
-        <w:commentReference w:id="20"/>
+      <w:commentRangeEnd w:id="19"/>
+      <w:r>
+        <w:commentReference w:id="19"/>
       </w:r>
       <w:r>
         <w:rPr/>
@@ -3191,7 +3137,7 @@
         <w:rPr/>
         <w:t xml:space="preserve"> the total number of time steps for the game </w:t>
       </w:r>
-      <w:commentRangeStart w:id="21"/>
+      <w:commentRangeStart w:id="20"/>
       <w:r>
         <w:rPr/>
         <w:t>session</w:t>
@@ -3199,17 +3145,17 @@
       <w:r>
         <w:rPr/>
       </w:r>
-      <w:commentRangeEnd w:id="21"/>
-      <w:r>
+      <w:commentRangeEnd w:id="20"/>
+      <w:r>
+        <w:commentReference w:id="20"/>
+      </w:r>
+      <w:r>
+        <w:rPr/>
         <w:commentReference w:id="21"/>
       </w:r>
       <w:r>
         <w:rPr/>
         <w:commentReference w:id="22"/>
-      </w:r>
-      <w:r>
-        <w:rPr/>
-        <w:commentReference w:id="23"/>
       </w:r>
       <w:r>
         <w:rPr/>
@@ -3351,7 +3297,7 @@
         <w:rPr/>
         <w:t xml:space="preserve">Game play data (e.g. session variables, player inputs, environment state variables) are stored in a MySQL relational database. Database structure is summarised in </w:t>
       </w:r>
-      <w:commentRangeStart w:id="24"/>
+      <w:commentRangeStart w:id="23"/>
       <w:r>
         <w:rPr>
           <w:b/>
@@ -3365,15 +3311,15 @@
           <w:bCs/>
         </w:rPr>
       </w:r>
-      <w:commentRangeEnd w:id="24"/>
-      <w:r>
-        <w:commentReference w:id="24"/>
+      <w:commentRangeEnd w:id="23"/>
+      <w:r>
+        <w:commentReference w:id="23"/>
       </w:r>
       <w:r>
         <w:rPr/>
         <w:t xml:space="preserve"> and a full list of parameter values stored and their description is listed in </w:t>
       </w:r>
-      <w:commentRangeStart w:id="25"/>
+      <w:commentRangeStart w:id="24"/>
       <w:r>
         <w:rPr>
           <w:b/>
@@ -3387,15 +3333,15 @@
           <w:bCs/>
         </w:rPr>
       </w:r>
-      <w:commentRangeEnd w:id="25"/>
-      <w:r>
-        <w:commentReference w:id="25"/>
+      <w:commentRangeEnd w:id="24"/>
+      <w:r>
+        <w:commentReference w:id="24"/>
       </w:r>
       <w:r>
         <w:rPr/>
         <w:t>. The current version of A&amp;F stores only a subset of GMSE parameters (</w:t>
       </w:r>
-      <w:commentRangeStart w:id="26"/>
+      <w:commentRangeStart w:id="25"/>
       <w:r>
         <w:rPr>
           <w:b/>
@@ -3409,35 +3355,35 @@
           <w:bCs/>
         </w:rPr>
       </w:r>
+      <w:commentRangeEnd w:id="25"/>
+      <w:r>
+        <w:commentReference w:id="25"/>
+      </w:r>
+      <w:r>
+        <w:rPr/>
+        <w:t>); this may be easily extended in the future by adding additional fields to the relevant database table and ensuring the database interface functions append the extra parameters. For any GMSE parameters that are not stored currently, the default GMSE parameter values are used.</w:t>
+      </w:r>
+    </w:p>
+    <w:p>
+      <w:pPr>
+        <w:pStyle w:val="TextBody"/>
+        <w:rPr/>
+      </w:pPr>
+      <w:commentRangeStart w:id="26"/>
+      <w:r>
+        <w:rPr/>
+        <w:t>In</w:t>
+      </w:r>
+      <w:r>
+        <w:rPr/>
+      </w:r>
       <w:commentRangeEnd w:id="26"/>
       <w:r>
         <w:commentReference w:id="26"/>
       </w:r>
       <w:r>
         <w:rPr/>
-        <w:t>); this may be easily extended in the future by adding additional fields to the relevant database table and ensuring the database interface functions append the extra parameters. For any GMSE parameters that are not stored currently, the default GMSE parameter values are used.</w:t>
-      </w:r>
-    </w:p>
-    <w:p>
-      <w:pPr>
-        <w:pStyle w:val="TextBody"/>
-        <w:rPr/>
-      </w:pPr>
-      <w:commentRangeStart w:id="27"/>
-      <w:r>
-        <w:rPr/>
-        <w:t>In</w:t>
-      </w:r>
-      <w:r>
-        <w:rPr/>
-      </w:r>
-      <w:commentRangeEnd w:id="27"/>
-      <w:r>
         <w:commentReference w:id="27"/>
-      </w:r>
-      <w:r>
-        <w:rPr/>
-        <w:commentReference w:id="28"/>
       </w:r>
       <w:r>
         <w:rPr/>
@@ -3814,7 +3760,7 @@
         <w:rPr/>
         <w:t xml:space="preserve">). Alternatively, by collating large amounts of decision-making data under varying parameter settings as well as the outcome of each game session (e.g. animal population extinction and/or trajectories), it may be possible to develop algorithms that can make decisions that are most likely to lead to a desired outcome (e.g. minimising extinction probability while maintaining agricultural yield, or maximising one or the other score). While the genetic algorithm for manager decision-making currently implemented in GMSE is effective, it does not currently balance multiple objectives, nor does it necessarily accurately reflect </w:t>
       </w:r>
-      <w:commentRangeStart w:id="29"/>
+      <w:commentRangeStart w:id="28"/>
       <w:r>
         <w:rPr/>
         <w:t>variability</w:t>
@@ -3822,9 +3768,9 @@
       <w:r>
         <w:rPr/>
       </w:r>
-      <w:commentRangeEnd w:id="29"/>
-      <w:r>
-        <w:commentReference w:id="29"/>
+      <w:commentRangeEnd w:id="28"/>
+      <w:r>
+        <w:commentReference w:id="28"/>
       </w:r>
       <w:r>
         <w:rPr/>
@@ -3864,13 +3810,13 @@
         <w:pStyle w:val="FirstParagraph"/>
         <w:rPr/>
       </w:pPr>
-      <w:ins w:id="81" w:author="Brad Duthie" w:date="2021-09-08T21:53:00Z">
+      <w:ins w:id="76" w:author="Brad Duthie" w:date="2021-09-08T21:53:00Z">
         <w:r>
           <w:rPr/>
           <w:t>H</w:t>
         </w:r>
       </w:ins>
-      <w:del w:id="82" w:author="Brad Duthie" w:date="2021-09-08T21:53:00Z">
+      <w:del w:id="77" w:author="Brad Duthie" w:date="2021-09-08T21:53:00Z">
         <w:r>
           <w:rPr/>
           <w:delText>We h</w:delText>
@@ -3880,7 +3826,7 @@
         <w:rPr/>
         <w:t>ere</w:t>
       </w:r>
-      <w:ins w:id="83" w:author="Brad Duthie" w:date="2021-09-08T21:53:00Z">
+      <w:ins w:id="78" w:author="Brad Duthie" w:date="2021-09-08T21:53:00Z">
         <w:r>
           <w:rPr/>
           <w:t xml:space="preserve"> we</w:t>
@@ -3890,7 +3836,7 @@
         <w:rPr/>
         <w:t xml:space="preserve"> illustrate one aspect of this potential by collecting decision-making data from a small sample of test players</w:t>
       </w:r>
-      <w:del w:id="84" w:author="Brad Duthie" w:date="2021-09-08T21:53:00Z">
+      <w:del w:id="79" w:author="Brad Duthie" w:date="2021-09-08T21:53:00Z">
         <w:r>
           <w:rPr/>
           <w:delText>,</w:delText>
@@ -3942,7 +3888,7 @@
         <w:rPr/>
         <w:t xml:space="preserve">). While inequity in land ownership is commonplace and of interest to conservation </w:t>
       </w:r>
-      <w:commentRangeStart w:id="30"/>
+      <w:commentRangeStart w:id="29"/>
       <w:r>
         <w:rPr/>
         <w:t>strategies (</w:t>
@@ -3961,9 +3907,9 @@
       <w:r>
         <w:rPr/>
       </w:r>
-      <w:commentRangeEnd w:id="30"/>
-      <w:r>
-        <w:commentReference w:id="30"/>
+      <w:commentRangeEnd w:id="29"/>
+      <w:r>
+        <w:commentReference w:id="29"/>
       </w:r>
       <w:r>
         <w:rPr/>
@@ -4158,36 +4104,36 @@
         <w:rPr/>
         <w:t xml:space="preserve">Between 21 July 2021 and 19 August 2021, we collated data on </w:t>
       </w:r>
+      <w:commentRangeStart w:id="30"/>
+      <w:r>
+        <w:rPr/>
+        <w:t xml:space="preserve">76 play session by </w:t>
+      </w:r>
       <w:commentRangeStart w:id="31"/>
       <w:r>
         <w:rPr/>
-        <w:t xml:space="preserve">76 play session by </w:t>
-      </w:r>
-      <w:commentRangeStart w:id="32"/>
-      <w:r>
-        <w:rPr/>
         <w:t xml:space="preserve">28 </w:t>
       </w:r>
       <w:r>
         <w:rPr/>
       </w:r>
+      <w:commentRangeEnd w:id="30"/>
+      <w:r>
+        <w:commentReference w:id="30"/>
+      </w:r>
+      <w:r>
+        <w:rPr/>
+        <w:t>unique</w:t>
+      </w:r>
+      <w:r>
+        <w:rPr/>
+      </w:r>
       <w:commentRangeEnd w:id="31"/>
       <w:r>
         <w:commentReference w:id="31"/>
       </w:r>
       <w:r>
         <w:rPr/>
-        <w:t>unique</w:t>
-      </w:r>
-      <w:r>
-        <w:rPr/>
-      </w:r>
-      <w:commentRangeEnd w:id="32"/>
-      <w:r>
-        <w:commentReference w:id="32"/>
-      </w:r>
-      <w:r>
-        <w:rPr/>
         <w:t xml:space="preserve"> players</w:t>
       </w:r>
       <w:r>
@@ -4200,7 +4146,7 @@
         <w:rPr/>
         <w:t>. Sessions lasted 4.5</w:t>
       </w:r>
-      <w:ins w:id="85" w:author="Brad Duthie" w:date="2021-09-08T21:53:00Z">
+      <w:ins w:id="80" w:author="Brad Duthie" w:date="2021-09-08T21:53:00Z">
         <w:r>
           <w:rPr/>
           <w:t xml:space="preserve"> minutes</w:t>
@@ -4210,7 +4156,7 @@
         <w:rPr/>
         <w:t xml:space="preserve"> on average (0.2 - </w:t>
       </w:r>
-      <w:commentRangeStart w:id="33"/>
+      <w:commentRangeStart w:id="32"/>
       <w:r>
         <w:rPr/>
         <w:t>179.4</w:t>
@@ -4218,9 +4164,9 @@
       <w:r>
         <w:rPr/>
       </w:r>
-      <w:commentRangeEnd w:id="33"/>
-      <w:r>
-        <w:commentReference w:id="33"/>
+      <w:commentRangeEnd w:id="32"/>
+      <w:r>
+        <w:commentReference w:id="32"/>
       </w:r>
       <w:r>
         <w:rPr/>
@@ -4405,13 +4351,13 @@
         <w:rPr/>
         <w:t xml:space="preserve">These extinction probabilities were reflected in the animal population trajectories in each parameter scenario. Figure 4 shows trajectories per level of landownership variability, with cases where the population reached extinction highlighted in red. Both higher levels of </w:t>
       </w:r>
-      <w:del w:id="86" w:author="Nils Bunnefeld" w:date="2021-09-09T13:15:00Z">
+      <w:del w:id="81" w:author="Nils Bunnefeld" w:date="2021-09-09T13:15:00Z">
         <w:r>
           <w:rPr/>
           <w:delText>variablility</w:delText>
         </w:r>
       </w:del>
-      <w:ins w:id="87" w:author="Nils Bunnefeld" w:date="2021-09-09T13:15:00Z">
+      <w:ins w:id="82" w:author="Nils Bunnefeld" w:date="2021-09-09T13:15:00Z">
         <w:r>
           <w:rPr/>
           <w:t>variability</w:t>
@@ -4575,18 +4521,18 @@
         <w:rPr/>
         <w:t>), chosen costs for hunting licences appeared to be more stable (i.e. less variable), particularly toward the end of playing sessions (Figures 5c vs. 5a-b). It should be noted that this may in part be an artifact of somewhat lower sample size at higher time steps (because in some sessions the population would have gone extinct part way through a session).</w:t>
       </w:r>
-      <w:commentRangeStart w:id="34"/>
+      <w:commentRangeStart w:id="33"/>
       <w:r>
         <w:rPr/>
         <w:t xml:space="preserve"> On average, hunting </w:t>
       </w:r>
-      <w:del w:id="88" w:author="Nils Bunnefeld" w:date="2021-09-09T13:16:00Z">
+      <w:del w:id="83" w:author="Nils Bunnefeld" w:date="2021-09-09T13:16:00Z">
         <w:r>
           <w:rPr/>
           <w:delText>licence</w:delText>
         </w:r>
       </w:del>
-      <w:ins w:id="89" w:author="Nils Bunnefeld" w:date="2021-09-09T13:16:00Z">
+      <w:ins w:id="84" w:author="Nils Bunnefeld" w:date="2021-09-09T13:16:00Z">
         <w:r>
           <w:rPr/>
           <w:t>license</w:t>
@@ -4596,13 +4542,13 @@
         <w:rPr/>
         <w:t xml:space="preserve"> costs also appeared to be set lower overall at higher land ownership variability. By comparison, costs set for scaring </w:t>
       </w:r>
-      <w:del w:id="90" w:author="Nils Bunnefeld" w:date="2021-09-09T13:16:00Z">
+      <w:del w:id="85" w:author="Nils Bunnefeld" w:date="2021-09-09T13:16:00Z">
         <w:r>
           <w:rPr/>
           <w:delText>licences</w:delText>
         </w:r>
       </w:del>
-      <w:ins w:id="91" w:author="Nils Bunnefeld" w:date="2021-09-09T13:16:00Z">
+      <w:ins w:id="86" w:author="Nils Bunnefeld" w:date="2021-09-09T13:16:00Z">
         <w:r>
           <w:rPr/>
           <w:t>licenses</w:t>
@@ -4612,9 +4558,9 @@
         <w:rPr/>
         <w:t xml:space="preserve"> appeared to more stable over time (Figures 5d-f).</w:t>
       </w:r>
-      <w:commentRangeEnd w:id="34"/>
-      <w:r>
-        <w:commentReference w:id="34"/>
+      <w:commentRangeEnd w:id="33"/>
+      <w:r>
+        <w:commentReference w:id="33"/>
       </w:r>
       <w:r>
         <w:rPr/>
@@ -4787,8 +4733,8 @@
         <w:rPr/>
         <w:t xml:space="preserve">Figure 5. Summary of player </w:t>
       </w:r>
+      <w:commentRangeStart w:id="34"/>
       <w:commentRangeStart w:id="35"/>
-      <w:commentRangeStart w:id="36"/>
       <w:r>
         <w:rPr/>
         <w:t>management actions (costs set for hunting- and scaring licences) over time, per ownership variability scenario. Solid black line is the mean cost per time step, with lighter and darker polygons representing the 25-75% and 2.5% and 97.5% quantiles of the cost distribution per time step.</w:t>
@@ -4814,13 +4760,13 @@
       <w:r>
         <w:rPr/>
       </w:r>
-      <w:commentRangeEnd w:id="36"/>
-      <w:r>
-        <w:commentReference w:id="36"/>
-      </w:r>
       <w:commentRangeEnd w:id="35"/>
       <w:r>
         <w:commentReference w:id="35"/>
+      </w:r>
+      <w:commentRangeEnd w:id="34"/>
+      <w:r>
+        <w:commentReference w:id="34"/>
       </w:r>
       <w:r>
         <w:rPr/>
@@ -4846,7 +4792,7 @@
         <w:rPr/>
         <w:t xml:space="preserve"> experiments on human decision-making in given natural resource management scenarios, as well as collect large amounts of data that may be used to improve the model parameterisation. It is worth stressing that we are here specifically refe</w:t>
       </w:r>
-      <w:del w:id="92" w:author="Nils Bunnefeld" w:date="2021-09-09T13:21:00Z">
+      <w:del w:id="87" w:author="Nils Bunnefeld" w:date="2021-09-09T13:21:00Z">
         <w:r>
           <w:rPr/>
           <w:delText>r</w:delText>
@@ -4903,14 +4849,14 @@
         <w:rPr/>
         <w:t xml:space="preserve">). While real-world experiments on this would be extremely challenging and costly, GMSE provides a suitable modelling framework in which observation uncertainty can be manipulated, with A&amp;F providing the platform to run controlled experiments with real-world stakeholders. This approach could extend to many if not all of the 74 parameters currently controllable by users in GMSE, ranging from variability in demography or behaviour of the natural resource, to user (farmer) behaviour or variability, and wider environmental change or stochasticity. The game interface and player interaction would remain the same, with only the underlying architecture and database back end requiring minor tweaks to accommodate the extra parameter </w:t>
       </w:r>
-      <w:commentRangeStart w:id="37"/>
+      <w:commentRangeStart w:id="36"/>
       <w:r>
         <w:rPr/>
         <w:t>variation.</w:t>
       </w:r>
-      <w:commentRangeEnd w:id="37"/>
-      <w:r>
-        <w:commentReference w:id="37"/>
+      <w:commentRangeEnd w:id="36"/>
+      <w:r>
+        <w:commentReference w:id="36"/>
       </w:r>
       <w:r>
         <w:rPr/>
@@ -4925,7 +4871,7 @@
         <w:rPr/>
         <w:t>In addition to use as an experimental tool, this approach also has great potential for use as a way to source large amounts of decision-making data which may then be used to re-parameterise the underlying models</w:t>
       </w:r>
-      <w:del w:id="93" w:author="Brad Duthie" w:date="2021-09-08T21:58:00Z">
+      <w:del w:id="88" w:author="Brad Duthie" w:date="2021-09-08T21:58:00Z">
         <w:r>
           <w:rPr/>
           <w:delText>,</w:delText>
@@ -4935,20 +4881,20 @@
         <w:rPr/>
         <w:t xml:space="preserve"> to better reflect real-world decision making. Given a large enough sample of play sessions with a range of parameter combinations and outcomes, it may be possible to train machine learning algorithms on data collected from this approach, to </w:t>
       </w:r>
-      <w:del w:id="94" w:author="Brad Duthie" w:date="2021-09-08T21:58:00Z">
+      <w:del w:id="89" w:author="Brad Duthie" w:date="2021-09-08T21:58:00Z">
         <w:r>
           <w:rPr/>
           <w:delText>represent</w:delText>
         </w:r>
       </w:del>
-      <w:ins w:id="95" w:author="Brad Duthie" w:date="2021-09-08T21:58:00Z">
+      <w:ins w:id="90" w:author="Brad Duthie" w:date="2021-09-08T21:58:00Z">
         <w:r>
           <w:rPr/>
           <w:t xml:space="preserve">simulate a </w:t>
         </w:r>
       </w:ins>
-      <w:ins w:id="96" w:author="Brad Duthie" w:date="2021-09-08T21:58:00Z">
-        <w:commentRangeStart w:id="38"/>
+      <w:ins w:id="91" w:author="Brad Duthie" w:date="2021-09-08T21:58:00Z">
+        <w:commentRangeStart w:id="37"/>
         <w:r>
           <w:rPr/>
           <w:t>heuristic</w:t>
@@ -4957,10 +4903,10 @@
       <w:r>
         <w:rPr/>
       </w:r>
-      <w:ins w:id="97" w:author="Brad Duthie" w:date="2021-09-08T21:58:00Z">
-        <w:commentRangeEnd w:id="38"/>
-        <w:r>
-          <w:commentReference w:id="38"/>
+      <w:ins w:id="92" w:author="Brad Duthie" w:date="2021-09-08T21:58:00Z">
+        <w:commentRangeEnd w:id="37"/>
+        <w:r>
+          <w:commentReference w:id="37"/>
         </w:r>
         <w:r>
           <w:rPr/>
@@ -4971,7 +4917,7 @@
         <w:rPr/>
         <w:t xml:space="preserve"> human decision-making under a wide range of conditions. Such algorithms would potentially reflect a range of subtleties of the decision-making process, e.g. balancing multiple objectives in the presences of e.g. social, financial, and organisational constraints. Algorithms implemented in existing modelling approaches (without reference to empirical data) including GMSE, are very limited in how they can represent such “non-rational” decisio</w:t>
       </w:r>
-      <w:commentRangeStart w:id="39"/>
+      <w:commentRangeStart w:id="38"/>
       <w:r>
         <w:rPr/>
         <w:t>n-making</w:t>
@@ -4982,9 +4928,9 @@
         <w:rPr/>
         <w:t>.</w:t>
       </w:r>
-      <w:commentRangeEnd w:id="39"/>
-      <w:r>
-        <w:commentReference w:id="39"/>
+      <w:commentRangeEnd w:id="38"/>
+      <w:r>
+        <w:commentReference w:id="38"/>
       </w:r>
       <w:r>
         <w:rPr/>
@@ -5031,7 +4977,7 @@
         <w:rPr/>
         <w:t xml:space="preserve">There are </w:t>
       </w:r>
-      <w:del w:id="98" w:author="Nils Bunnefeld" w:date="2021-09-09T13:32:00Z">
+      <w:del w:id="93" w:author="Nils Bunnefeld" w:date="2021-09-09T13:32:00Z">
         <w:r>
           <w:rPr/>
           <w:delText>clearly</w:delText>
@@ -5041,7 +4987,7 @@
         <w:rPr/>
         <w:t xml:space="preserve"> a number of limitations to the model-game approach, particularly in terms of directly using “game-sourced” data to (re)parameterise underlying models. One concern was raised by several trial players, and can be summarised as the game or game play lacking “realism,” or crucially, lacking aspects or features or real life, or the player’s experience of the conservation problem (</w:t>
       </w:r>
-      <w:commentRangeStart w:id="40"/>
+      <w:commentRangeStart w:id="39"/>
       <w:r>
         <w:rPr>
           <w:b/>
@@ -5055,9 +5001,9 @@
           <w:bCs/>
         </w:rPr>
       </w:r>
-      <w:commentRangeEnd w:id="40"/>
-      <w:r>
-        <w:commentReference w:id="40"/>
+      <w:commentRangeEnd w:id="39"/>
+      <w:r>
+        <w:commentReference w:id="39"/>
       </w:r>
       <w:r>
         <w:rPr/>
@@ -5087,13 +5033,13 @@
         <w:rPr/>
         <w:t xml:space="preserve">)), and therefore any reparameterisation would be </w:t>
       </w:r>
-      <w:del w:id="99" w:author="Nils Bunnefeld" w:date="2021-09-09T13:33:00Z">
+      <w:del w:id="94" w:author="Nils Bunnefeld" w:date="2021-09-09T13:33:00Z">
         <w:r>
           <w:rPr/>
           <w:delText>(at best)</w:delText>
         </w:r>
       </w:del>
-      <w:commentRangeStart w:id="41"/>
+      <w:commentRangeStart w:id="40"/>
       <w:r>
         <w:rPr/>
         <w:t xml:space="preserve"> </w:t>
@@ -5101,15 +5047,15 @@
       <w:r>
         <w:rPr/>
       </w:r>
-      <w:commentRangeEnd w:id="41"/>
-      <w:r>
-        <w:commentReference w:id="41"/>
+      <w:commentRangeEnd w:id="40"/>
+      <w:r>
+        <w:commentReference w:id="40"/>
       </w:r>
       <w:r>
         <w:rPr/>
         <w:t xml:space="preserve">biased. While a very important point, it is interesting to note that </w:t>
       </w:r>
-      <w:del w:id="100" w:author="Nils Bunnefeld" w:date="2021-09-09T13:34:00Z">
+      <w:del w:id="95" w:author="Nils Bunnefeld" w:date="2021-09-09T13:34:00Z">
         <w:r>
           <w:rPr/>
           <w:delText xml:space="preserve">strictly speaking, </w:delText>
@@ -5164,7 +5110,7 @@
         <w:rPr/>
         <w:t>)). Indeed, this in itself highlights the value of the model-game approach, in that it helps the user (i</w:t>
       </w:r>
-      <w:commentRangeStart w:id="42"/>
+      <w:commentRangeStart w:id="41"/>
       <w:r>
         <w:rPr/>
         <w:t>.e. player) to fully understand the model’s structure, assumptions, and consequent limitations: particularly given complex socio-ecological models, it can be challenging to effectively communicate the full scope of features and limitation</w:t>
@@ -5172,9 +5118,9 @@
       <w:r>
         <w:rPr/>
       </w:r>
-      <w:commentRangeEnd w:id="42"/>
-      <w:r>
-        <w:commentReference w:id="42"/>
+      <w:commentRangeEnd w:id="41"/>
+      <w:r>
+        <w:commentReference w:id="41"/>
       </w:r>
       <w:r>
         <w:rPr/>
@@ -5255,7 +5201,7 @@
         <w:rPr/>
         <w:t xml:space="preserve">An additional limitation of “gamesourcing” data either in experimental settings or for parameterising models, is the potential for the sampled decision-making data to be biased, e.g. in terms of players or their motivations. For example, either intentionally or unintentionally, it may be that players are sampled from a limited subset; e.g. all players may have a single professional background such as conservation science, or the nature of the game (framing) may selectively attract </w:t>
       </w:r>
-      <w:commentRangeStart w:id="43"/>
+      <w:commentRangeStart w:id="42"/>
       <w:r>
         <w:rPr/>
         <w:t>a subset of the public</w:t>
@@ -5263,9 +5209,9 @@
       <w:r>
         <w:rPr/>
       </w:r>
-      <w:commentRangeEnd w:id="43"/>
-      <w:r>
-        <w:commentReference w:id="43"/>
+      <w:commentRangeEnd w:id="42"/>
+      <w:r>
+        <w:commentReference w:id="42"/>
       </w:r>
       <w:r>
         <w:rPr/>
@@ -5304,7 +5250,7 @@
         <w:rPr/>
         <w:t>): e.g. playing to “win,” simply maximise a single score, or deliberately attempt to achieve undesirable outcomes. Indeed, it should be stressed that the scores used in the example implementation presented here are to some extent entirely arbitrary, and the choice of scoring system (including algorithms to calculate them) may inherently bias the decision-making data collected, depending on player motivations. There are a number of ways in which this issue can be addressed. First, in fully implementing this model-game approach, it will be vital to collect player data through pre- or post-game questionnaires, including on e.g. professional background, social- and ecological a</w:t>
       </w:r>
-      <w:del w:id="101" w:author="Brad Duthie" w:date="2021-09-08T22:02:00Z">
+      <w:del w:id="96" w:author="Brad Duthie" w:date="2021-09-08T22:02:00Z">
         <w:r>
           <w:rPr/>
           <w:delText>t</w:delText>
@@ -5349,14 +5295,14 @@
         <w:rPr/>
         <w:t xml:space="preserve">). Careful framing of the game (either in open play or in more limited experimental settings) in terms of game objectives, and ensuring that this matches the objective of the particular application, is vital </w:t>
       </w:r>
-      <w:commentRangeStart w:id="44"/>
+      <w:commentRangeStart w:id="43"/>
       <w:r>
         <w:rPr/>
         <w:t>to avoid goal bias.</w:t>
       </w:r>
-      <w:commentRangeEnd w:id="44"/>
-      <w:r>
-        <w:commentReference w:id="44"/>
+      <w:commentRangeEnd w:id="43"/>
+      <w:r>
+        <w:commentReference w:id="43"/>
       </w:r>
       <w:r>
         <w:rPr/>
@@ -5375,8 +5321,8 @@
         <w:rPr/>
         <w:t xml:space="preserve">Concluding </w:t>
       </w:r>
+      <w:commentRangeStart w:id="44"/>
       <w:commentRangeStart w:id="45"/>
-      <w:commentRangeStart w:id="46"/>
       <w:r>
         <w:rPr/>
         <w:t>remarks</w:t>
@@ -5394,16 +5340,16 @@
       <w:r>
         <w:rPr/>
       </w:r>
-      <w:commentRangeEnd w:id="46"/>
-      <w:r>
-        <w:commentReference w:id="46"/>
-      </w:r>
-      <w:r>
-        <w:rPr/>
-      </w:r>
       <w:commentRangeEnd w:id="45"/>
       <w:r>
         <w:commentReference w:id="45"/>
+      </w:r>
+      <w:r>
+        <w:rPr/>
+      </w:r>
+      <w:commentRangeEnd w:id="44"/>
+      <w:r>
+        <w:commentReference w:id="44"/>
       </w:r>
       <w:r>
         <w:rPr/>
@@ -5431,7 +5377,7 @@
         <w:rPr/>
         <w:t>Ack</w:t>
       </w:r>
-      <w:commentRangeStart w:id="47"/>
+      <w:commentRangeStart w:id="46"/>
       <w:r>
         <w:rPr/>
         <w:t>nowledgements</w:t>
@@ -5449,9 +5395,9 @@
       <w:r>
         <w:rPr/>
       </w:r>
-      <w:commentRangeEnd w:id="47"/>
-      <w:r>
-        <w:commentReference w:id="47"/>
+      <w:commentRangeEnd w:id="46"/>
+      <w:r>
+        <w:commentReference w:id="46"/>
       </w:r>
       <w:r>
         <w:rPr/>
@@ -6825,7 +6771,7 @@
       </w:r>
     </w:p>
   </w:comment>
-  <w:comment w:id="1" w:author="Brad Duthie" w:date="2021-09-08T21:09:00Z" w:initials="BD">
+  <w:comment w:id="1" w:author="Brad Duthie" w:date="2021-09-08T21:11:00Z" w:initials="BD">
     <w:p>
       <w:r>
         <w:rPr>
@@ -6833,11 +6779,11 @@
           <w:sz w:val="20"/>
           <w:lang w:val="en-US" w:eastAsia="en-US" w:bidi="en-US"/>
         </w:rPr>
-        <w:t>Or maybe something slightly different?</w:t>
+        <w:t>I’ll try to find some good citations for this – one might be that PNAS paper on a science of collective decision making, though I can’t remember offhand how much, if at all, social-ecological models were discussed.</w:t>
       </w:r>
     </w:p>
   </w:comment>
-  <w:comment w:id="2" w:author="Brad Duthie" w:date="2021-09-08T21:11:00Z" w:initials="BD">
+  <w:comment w:id="2" w:author="Brad Duthie" w:date="2021-09-08T21:15:00Z" w:initials="BD">
     <w:p>
       <w:r>
         <w:rPr>
@@ -6845,11 +6791,22 @@
           <w:sz w:val="20"/>
           <w:lang w:val="en-US" w:eastAsia="en-US" w:bidi="en-US"/>
         </w:rPr>
-        <w:t>I’ll try to find some good citations for this – one might be that PNAS paper on a science of collective decision making, though I can’t remember offhand how much, if at all, social-ecological models were discussed.</w:t>
+        <w:t>Maybe we could pull some papers from the references of the Conservation Biology opinion paper? I think I scraped together all that I could for that – though there might a few more in my FLF application (I can send this if you don’t have a recent copy).</w:t>
       </w:r>
     </w:p>
   </w:comment>
-  <w:comment w:id="3" w:author="Brad Duthie" w:date="2021-09-08T21:15:00Z" w:initials="BD">
+  <w:comment w:id="3" w:author="Nils Bunnefeld" w:date="2021-09-09T12:33:00Z" w:initials="NB">
+    <w:p>
+      <w:r>
+        <w:rPr>
+          <w:rFonts w:ascii="Liberation Serif" w:hAnsi="Liberation Serif" w:eastAsia="DejaVu Sans" w:cs="DejaVu Sans"/>
+          <w:lang w:val="en-US" w:eastAsia="en-US" w:bidi="en-US"/>
+        </w:rPr>
+        <w:t xml:space="preserve">Maybe we need to find a reference where people have used shinyapps? </w:t>
+      </w:r>
+    </w:p>
+  </w:comment>
+  <w:comment w:id="4" w:author="Brad Duthie" w:date="2021-09-08T21:16:00Z" w:initials="BD">
     <w:p>
       <w:r>
         <w:rPr>
@@ -6857,22 +6814,9 @@
           <w:sz w:val="20"/>
           <w:lang w:val="en-US" w:eastAsia="en-US" w:bidi="en-US"/>
         </w:rPr>
-        <w:t>Maybe we could pull some papers from the references of the Conservation Biology opinion paper? I think I scraped together all that I could for that – though there might a few more in my FLF application (I can send this if you don’t have a recent copy).</w:t>
-      </w:r>
-    </w:p>
-  </w:comment>
-  <w:comment w:id="4" w:author="Nils Bunnefeld" w:date="2021-09-09T12:33:00Z" w:initials="NB">
-    <w:p>
-      <w:r>
-        <w:rPr>
-          <w:rFonts w:ascii="Liberation Serif" w:hAnsi="Liberation Serif" w:eastAsia="DejaVu Sans" w:cs="DejaVu Sans"/>
-          <w:lang w:val="en-US" w:eastAsia="en-US" w:bidi="en-US"/>
-        </w:rPr>
-        <w:t xml:space="preserve">Maybe we need to find a reference where people have used shinyapps? </w:t>
-      </w:r>
-    </w:p>
-  </w:comment>
-  <w:comment w:id="5" w:author="Brad Duthie" w:date="2021-09-08T21:16:00Z" w:initials="BD">
+        <w:t xml:space="preserve">Maybe we should cite Kat Schier’s book here? </w:t>
+      </w:r>
+    </w:p>
     <w:p>
       <w:r>
         <w:rPr>
@@ -6880,7 +6824,7 @@
           <w:sz w:val="20"/>
           <w:lang w:val="en-US" w:eastAsia="en-US" w:bidi="en-US"/>
         </w:rPr>
-        <w:t xml:space="preserve">Maybe we should cite Kat Schier’s book here? </w:t>
+        <w:t>Schrier, K. (2016). Knowledge games: How playing games can solve problems, create insight, and make change. John Hopkins University Press.</w:t>
       </w:r>
     </w:p>
     <w:p>
@@ -6890,9 +6834,11 @@
           <w:sz w:val="20"/>
           <w:lang w:val="en-US" w:eastAsia="en-US" w:bidi="en-US"/>
         </w:rPr>
-        <w:t>Schrier, K. (2016). Knowledge games: How playing games can solve problems, create insight, and make change. John Hopkins University Press.</w:t>
-      </w:r>
-    </w:p>
+        <w:t>The sentence here is consistent with it.</w:t>
+      </w:r>
+    </w:p>
+  </w:comment>
+  <w:comment w:id="5" w:author="Brad Duthie" w:date="2021-09-08T21:18:00Z" w:initials="BD">
     <w:p>
       <w:r>
         <w:rPr>
@@ -6900,11 +6846,11 @@
           <w:sz w:val="20"/>
           <w:lang w:val="en-US" w:eastAsia="en-US" w:bidi="en-US"/>
         </w:rPr>
-        <w:t>The sentence here is consistent with it.</w:t>
+        <w:t>Maybe as ‘M X N cells’, or just ‘a rectangle of individual cells’, since GMSE allows for non-square landscapes of arbitrary size?</w:t>
       </w:r>
     </w:p>
   </w:comment>
-  <w:comment w:id="6" w:author="Brad Duthie" w:date="2021-09-08T21:18:00Z" w:initials="BD">
+  <w:comment w:id="6" w:author="Brad Duthie" w:date="2021-09-08T21:19:00Z" w:initials="BD">
     <w:p>
       <w:r>
         <w:rPr>
@@ -6912,11 +6858,11 @@
           <w:sz w:val="20"/>
           <w:lang w:val="en-US" w:eastAsia="en-US" w:bidi="en-US"/>
         </w:rPr>
-        <w:t>Maybe as ‘M X N cells’, or just ‘a rectangle of individual cells’, since GMSE allows for non-square landscapes of arbitrary size?</w:t>
+        <w:t>Throughout, farmers are added in parentheses and there is some mixed use of ‘agents’, ‘users’, and ‘farmers’. Might be good to just choose one for clarity, with a sentence explaining the concept of them as agents or users?</w:t>
       </w:r>
     </w:p>
   </w:comment>
-  <w:comment w:id="7" w:author="Brad Duthie" w:date="2021-09-08T21:19:00Z" w:initials="BD">
+  <w:comment w:id="7" w:author="Brad Duthie" w:date="2021-09-08T21:20:00Z" w:initials="BD">
     <w:p>
       <w:r>
         <w:rPr>
@@ -6924,11 +6870,11 @@
           <w:sz w:val="20"/>
           <w:lang w:val="en-US" w:eastAsia="en-US" w:bidi="en-US"/>
         </w:rPr>
-        <w:t>Throughout, farmers are added in parentheses and there is some mixed use of ‘agents’, ‘users’, and ‘farmers’. Might be good to just choose one for clarity, with a sentence explaining the concept of them as agents or users?</w:t>
+        <w:t>I wonder if this introduction might be difficult for some readers to follow. Could instead introduce directly earlier that there are two types of agents in GMSE, managers and users?</w:t>
       </w:r>
     </w:p>
   </w:comment>
-  <w:comment w:id="8" w:author="Brad Duthie" w:date="2021-09-08T21:20:00Z" w:initials="BD">
+  <w:comment w:id="8" w:author="Brad Duthie" w:date="2021-09-08T21:22:00Z" w:initials="BD">
     <w:p>
       <w:r>
         <w:rPr>
@@ -6936,11 +6882,11 @@
           <w:sz w:val="20"/>
           <w:lang w:val="en-US" w:eastAsia="en-US" w:bidi="en-US"/>
         </w:rPr>
-        <w:t>I wonder if this introduction might be difficult for some readers to follow. Could instead introduce directly earlier that there are two types of agents in GMSE, managers and users?</w:t>
+        <w:t xml:space="preserve">I might just be missing something obvious here given the way that you’ve rearranged the submodels in gmse_apply, but would it be possible to make (b) equivalent to (a) in terms of the box orientation? That is, put the resource model in the upper left for both (or lower right)? Or maybe just explain why they are being placed in different positions in the legend? </w:t>
       </w:r>
     </w:p>
   </w:comment>
-  <w:comment w:id="9" w:author="Brad Duthie" w:date="2021-09-08T21:22:00Z" w:initials="BD">
+  <w:comment w:id="9" w:author="Brad Duthie" w:date="2021-09-08T21:26:00Z" w:initials="BD">
     <w:p>
       <w:r>
         <w:rPr>
@@ -6948,11 +6894,9 @@
           <w:sz w:val="20"/>
           <w:lang w:val="en-US" w:eastAsia="en-US" w:bidi="en-US"/>
         </w:rPr>
-        <w:t xml:space="preserve">I might just be missing something obvious here given the way that you’ve rearranged the submodels in gmse_apply, but would it be possible to make (b) equivalent to (a) in terms of the box orientation? That is, put the resource model in the upper left for both (or lower right)? Or maybe just explain why they are being placed in different positions in the legend? </w:t>
-      </w:r>
-    </w:p>
-  </w:comment>
-  <w:comment w:id="10" w:author="Brad Duthie" w:date="2021-09-08T21:26:00Z" w:initials="BD">
+        <w:t>Could cite the Hamblin paper here (don’t need to necessarily, but I tend to just because it’s really well written, as I recall).</w:t>
+      </w:r>
+    </w:p>
     <w:p>
       <w:r>
         <w:rPr>
@@ -6960,9 +6904,11 @@
           <w:sz w:val="20"/>
           <w:lang w:val="en-US" w:eastAsia="en-US" w:bidi="en-US"/>
         </w:rPr>
-        <w:t>Could cite the Hamblin paper here (don’t need to necessarily, but I tend to just because it’s really well written, as I recall).</w:t>
-      </w:r>
-    </w:p>
+        <w:t>Hamblin, S. (2013). On the practical usage of genetic algorithms in ecology and evolution. Methods in Ecology and Evolution, 4(2), 184–194. https://doi.org/10.1111/2041-210X.12000</w:t>
+      </w:r>
+    </w:p>
+  </w:comment>
+  <w:comment w:id="11" w:author="Brad Duthie" w:date="2021-09-08T21:29:00Z" w:initials="BD">
     <w:p>
       <w:r>
         <w:rPr>
@@ -6970,11 +6916,33 @@
           <w:sz w:val="20"/>
           <w:lang w:val="en-US" w:eastAsia="en-US" w:bidi="en-US"/>
         </w:rPr>
-        <w:t>Hamblin, S. (2013). On the practical usage of genetic algorithms in ecology and evolution. Methods in Ecology and Evolution, 4(2), 184–194. https://doi.org/10.1111/2041-210X.12000</w:t>
+        <w:t>Would one of the ConFooBio games papers work as a reference here? E.g., where farmers express an interest in not seeing elephants or geese completely being removed from the landscape?</w:t>
       </w:r>
     </w:p>
   </w:comment>
-  <w:comment w:id="12" w:author="Brad Duthie" w:date="2021-09-08T21:29:00Z" w:initials="BD">
+  <w:comment w:id="10" w:author="Nils Bunnefeld" w:date="2021-09-09T12:56:00Z" w:initials="NB">
+    <w:p>
+      <w:r>
+        <w:rPr>
+          <w:rFonts w:ascii="Liberation Serif" w:hAnsi="Liberation Serif" w:eastAsia="DejaVu Sans" w:cs="DejaVu Sans"/>
+          <w:lang w:val="en-US" w:eastAsia="en-US" w:bidi="en-US"/>
+        </w:rPr>
+        <w:t xml:space="preserve">I am not where to find this reference, but it would be nice to mention an algorithm that can deal with multiple objectives? </w:t>
+      </w:r>
+    </w:p>
+  </w:comment>
+  <w:comment w:id="12" w:author="Nils Bunnefeld" w:date="2021-09-09T12:57:00Z" w:initials="NB">
+    <w:p>
+      <w:r>
+        <w:rPr>
+          <w:rFonts w:ascii="Liberation Serif" w:hAnsi="Liberation Serif" w:eastAsia="DejaVu Sans" w:cs="DejaVu Sans"/>
+          <w:lang w:val="en-US" w:eastAsia="en-US" w:bidi="en-US"/>
+        </w:rPr>
+        <w:t xml:space="preserve">A simple way to do competing objectives is to create a new variable that is a composite of two variables with specific weighting. I think economists do that with something called production function. </w:t>
+      </w:r>
+    </w:p>
+  </w:comment>
+  <w:comment w:id="13" w:author="Brad Duthie" w:date="2021-09-08T21:29:00Z" w:initials="BD">
     <w:p>
       <w:r>
         <w:rPr>
@@ -6982,33 +6950,11 @@
           <w:sz w:val="20"/>
           <w:lang w:val="en-US" w:eastAsia="en-US" w:bidi="en-US"/>
         </w:rPr>
-        <w:t>Would one of the ConFooBio games papers work as a reference here? E.g., where farmers express an interest in not seeing elephants or geese completely being removed from the landscape?</w:t>
+        <w:t>I’m not as sure what to suggest here. Maybe this can be reasonably assumed to be common knowledge?</w:t>
       </w:r>
     </w:p>
   </w:comment>
-  <w:comment w:id="11" w:author="Nils Bunnefeld" w:date="2021-09-09T12:56:00Z" w:initials="NB">
-    <w:p>
-      <w:r>
-        <w:rPr>
-          <w:rFonts w:ascii="Liberation Serif" w:hAnsi="Liberation Serif" w:eastAsia="DejaVu Sans" w:cs="DejaVu Sans"/>
-          <w:lang w:val="en-US" w:eastAsia="en-US" w:bidi="en-US"/>
-        </w:rPr>
-        <w:t xml:space="preserve">I am not where to find this reference, but it would be nice to mention an algorithm that can deal with multiple objectives? </w:t>
-      </w:r>
-    </w:p>
-  </w:comment>
-  <w:comment w:id="13" w:author="Nils Bunnefeld" w:date="2021-09-09T12:57:00Z" w:initials="NB">
-    <w:p>
-      <w:r>
-        <w:rPr>
-          <w:rFonts w:ascii="Liberation Serif" w:hAnsi="Liberation Serif" w:eastAsia="DejaVu Sans" w:cs="DejaVu Sans"/>
-          <w:lang w:val="en-US" w:eastAsia="en-US" w:bidi="en-US"/>
-        </w:rPr>
-        <w:t xml:space="preserve">A simple way to do competing objectives is to create a new variable that is a composite of two variables with specific weighting. I think economists do that with something called production function. </w:t>
-      </w:r>
-    </w:p>
-  </w:comment>
-  <w:comment w:id="14" w:author="Brad Duthie" w:date="2021-09-08T21:29:00Z" w:initials="BD">
+  <w:comment w:id="14" w:author="Brad Duthie" w:date="2021-09-08T21:31:00Z" w:initials="BD">
     <w:p>
       <w:r>
         <w:rPr>
@@ -7016,7 +6962,7 @@
           <w:sz w:val="20"/>
           <w:lang w:val="en-US" w:eastAsia="en-US" w:bidi="en-US"/>
         </w:rPr>
-        <w:t>I’m not as sure what to suggest here. Maybe this can be reasonably assumed to be common knowledge?</w:t>
+        <w:t>Is this open parentheses meant to be here? I can’t quite find the end.</w:t>
       </w:r>
     </w:p>
   </w:comment>
@@ -7028,11 +6974,11 @@
           <w:sz w:val="20"/>
           <w:lang w:val="en-US" w:eastAsia="en-US" w:bidi="en-US"/>
         </w:rPr>
-        <w:t>Is this open parentheses meant to be here? I can’t quite find the end.</w:t>
+        <w:t>Might just have to write the URL out for the manuscript? Or place in a footnote?</w:t>
       </w:r>
     </w:p>
   </w:comment>
-  <w:comment w:id="16" w:author="Brad Duthie" w:date="2021-09-08T21:31:00Z" w:initials="BD">
+  <w:comment w:id="16" w:author="Brad Duthie" w:date="2021-09-08T21:32:00Z" w:initials="BD">
     <w:p>
       <w:r>
         <w:rPr>
@@ -7040,11 +6986,11 @@
           <w:sz w:val="20"/>
           <w:lang w:val="en-US" w:eastAsia="en-US" w:bidi="en-US"/>
         </w:rPr>
-        <w:t>Might just have to write the URL out for the manuscript? Or place in a footnote?</w:t>
+        <w:t>Here I started to feel like some of the technical details about the implementation could probably be moved to supporting information. I’m not sure if they’ll mean much to a reader who isn’t familiar with the GMSE software already, and it might be better to condense this into making the point that developing A&amp;F required some serious modification to the GMSE code to work properly.</w:t>
       </w:r>
     </w:p>
   </w:comment>
-  <w:comment w:id="17" w:author="Brad Duthie" w:date="2021-09-08T21:32:00Z" w:initials="BD">
+  <w:comment w:id="17" w:author="Brad Duthie" w:date="2021-09-08T21:34:00Z" w:initials="BD">
     <w:p>
       <w:r>
         <w:rPr>
@@ -7052,11 +6998,11 @@
           <w:sz w:val="20"/>
           <w:lang w:val="en-US" w:eastAsia="en-US" w:bidi="en-US"/>
         </w:rPr>
-        <w:t>Here I started to feel like some of the technical details about the implementation could probably be moved to supporting information. I’m not sure if they’ll mean much to a reader who isn’t familiar with the GMSE software already, and it might be better to condense this into making the point that developing A&amp;F required some serious modification to the GMSE code to work properly.</w:t>
+        <w:t>Is this just to note the argument in the R function? If so, can probably omit.</w:t>
       </w:r>
     </w:p>
   </w:comment>
-  <w:comment w:id="18" w:author="Brad Duthie" w:date="2021-09-08T21:34:00Z" w:initials="BD">
+  <w:comment w:id="18" w:author="Brad Duthie" w:date="2021-09-08T21:40:00Z" w:initials="BD">
     <w:p>
       <w:r>
         <w:rPr>
@@ -7064,11 +7010,11 @@
           <w:sz w:val="20"/>
           <w:lang w:val="en-US" w:eastAsia="en-US" w:bidi="en-US"/>
         </w:rPr>
-        <w:t>Is this just to note the argument in the R function? If so, can probably omit.</w:t>
+        <w:t>I think? Meant to be the game players?</w:t>
       </w:r>
     </w:p>
   </w:comment>
-  <w:comment w:id="19" w:author="Brad Duthie" w:date="2021-09-08T21:40:00Z" w:initials="BD">
+  <w:comment w:id="19" w:author="Brad Duthie" w:date="2021-09-08T21:43:00Z" w:initials="BD">
     <w:p>
       <w:r>
         <w:rPr>
@@ -7076,23 +7022,11 @@
           <w:sz w:val="20"/>
           <w:lang w:val="en-US" w:eastAsia="en-US" w:bidi="en-US"/>
         </w:rPr>
-        <w:t>I think? Meant to be the game players?</w:t>
+        <w:t>Should this be S_t insetad?</w:t>
       </w:r>
     </w:p>
   </w:comment>
-  <w:comment w:id="20" w:author="Brad Duthie" w:date="2021-09-08T21:43:00Z" w:initials="BD">
-    <w:p>
-      <w:r>
-        <w:rPr>
-          <w:rFonts w:eastAsia="DejaVu Sans" w:cs="DejaVu Sans" w:ascii="Cambria" w:hAnsi="Cambria"/>
-          <w:sz w:val="20"/>
-          <w:lang w:val="en-US" w:eastAsia="en-US" w:bidi="en-US"/>
-        </w:rPr>
-        <w:t>Should this be S_t insetad?</w:t>
-      </w:r>
-    </w:p>
-  </w:comment>
-  <w:comment w:id="21" w:author="Jeroen Minderman" w:date="2021-08-26T16:09:00Z" w:initials="JM">
+  <w:comment w:id="20" w:author="Jeroen Minderman" w:date="2021-08-26T16:09:00Z" w:initials="JM">
     <w:p>
       <w:r>
         <w:rPr>
@@ -7104,7 +7038,7 @@
       </w:r>
     </w:p>
   </w:comment>
-  <w:comment w:id="22" w:author="Brad Duthie" w:date="2021-09-08T21:44:00Z" w:initials="BD">
+  <w:comment w:id="21" w:author="Brad Duthie" w:date="2021-09-08T21:44:00Z" w:initials="BD">
     <w:p>
       <w:r>
         <w:rPr>
@@ -7127,7 +7061,7 @@
       </w:r>
     </w:p>
   </w:comment>
-  <w:comment w:id="23" w:author="Brad Duthie" w:date="2021-09-08T21:49:00Z" w:initials="BD">
+  <w:comment w:id="22" w:author="Brad Duthie" w:date="2021-09-08T21:49:00Z" w:initials="BD">
     <w:p>
       <w:r>
         <w:rPr>
@@ -7150,7 +7084,7 @@
       </w:r>
     </w:p>
   </w:comment>
-  <w:comment w:id="24" w:author="Jeroen Minderman" w:date="2021-08-26T16:10:00Z" w:initials="JM">
+  <w:comment w:id="23" w:author="Jeroen Minderman" w:date="2021-08-26T16:10:00Z" w:initials="JM">
     <w:p>
       <w:r>
         <w:rPr>
@@ -7162,7 +7096,7 @@
       </w:r>
     </w:p>
   </w:comment>
-  <w:comment w:id="25" w:author="Jeroen Minderman" w:date="2021-08-26T16:11:00Z" w:initials="JM">
+  <w:comment w:id="24" w:author="Jeroen Minderman" w:date="2021-08-26T16:11:00Z" w:initials="JM">
     <w:p>
       <w:r>
         <w:rPr>
@@ -7174,7 +7108,7 @@
       </w:r>
     </w:p>
   </w:comment>
-  <w:comment w:id="26" w:author="Jeroen Minderman" w:date="2021-08-26T16:11:00Z" w:initials="JM">
+  <w:comment w:id="25" w:author="Jeroen Minderman" w:date="2021-08-26T16:11:00Z" w:initials="JM">
     <w:p>
       <w:r>
         <w:rPr>
@@ -7186,7 +7120,7 @@
       </w:r>
     </w:p>
   </w:comment>
-  <w:comment w:id="27" w:author="Jeroen Minderman" w:date="2021-08-26T16:10:00Z" w:initials="JM">
+  <w:comment w:id="26" w:author="Jeroen Minderman" w:date="2021-08-26T16:10:00Z" w:initials="JM">
     <w:p>
       <w:r>
         <w:rPr>
@@ -7198,7 +7132,7 @@
       </w:r>
     </w:p>
   </w:comment>
-  <w:comment w:id="28" w:author="Brad Duthie" w:date="2021-09-08T21:51:00Z" w:initials="BD">
+  <w:comment w:id="27" w:author="Brad Duthie" w:date="2021-09-08T21:51:00Z" w:initials="BD">
     <w:p>
       <w:r>
         <w:rPr>
@@ -7221,7 +7155,7 @@
       </w:r>
     </w:p>
   </w:comment>
-  <w:comment w:id="29" w:author="Brad Duthie" w:date="2021-09-08T21:52:00Z" w:initials="BD">
+  <w:comment w:id="28" w:author="Brad Duthie" w:date="2021-09-08T21:52:00Z" w:initials="BD">
     <w:p>
       <w:r>
         <w:rPr>
@@ -7233,7 +7167,7 @@
       </w:r>
     </w:p>
   </w:comment>
-  <w:comment w:id="30" w:author="Nils Bunnefeld" w:date="2021-09-09T13:14:00Z" w:initials="NB">
+  <w:comment w:id="29" w:author="Nils Bunnefeld" w:date="2021-09-09T13:14:00Z" w:initials="NB">
     <w:p>
       <w:hyperlink r:id="rId1">
         <w:r>
@@ -7255,7 +7189,7 @@
       </w:r>
     </w:p>
   </w:comment>
-  <w:comment w:id="31" w:author="Nils Bunnefeld" w:date="2021-09-09T13:21:00Z" w:initials="NB">
+  <w:comment w:id="30" w:author="Nils Bunnefeld" w:date="2021-09-09T13:21:00Z" w:initials="NB">
     <w:p>
       <w:r>
         <w:rPr>
@@ -7266,7 +7200,7 @@
       </w:r>
     </w:p>
   </w:comment>
-  <w:comment w:id="32" w:author="Brad Duthie" w:date="2021-09-08T21:54:00Z" w:initials="BD">
+  <w:comment w:id="31" w:author="Brad Duthie" w:date="2021-09-08T21:54:00Z" w:initials="BD">
     <w:p>
       <w:r>
         <w:rPr>
@@ -7278,7 +7212,7 @@
       </w:r>
     </w:p>
   </w:comment>
-  <w:comment w:id="33" w:author="Brad Duthie" w:date="2021-09-08T21:54:00Z" w:initials="BD">
+  <w:comment w:id="32" w:author="Brad Duthie" w:date="2021-09-08T21:54:00Z" w:initials="BD">
     <w:p>
       <w:r>
         <w:rPr>
@@ -7290,7 +7224,7 @@
       </w:r>
     </w:p>
   </w:comment>
-  <w:comment w:id="34" w:author="Brad Duthie" w:date="2021-09-08T21:55:00Z" w:initials="BD">
+  <w:comment w:id="33" w:author="Brad Duthie" w:date="2021-09-08T21:55:00Z" w:initials="BD">
     <w:p>
       <w:r>
         <w:rPr>
@@ -7302,7 +7236,7 @@
       </w:r>
     </w:p>
   </w:comment>
-  <w:comment w:id="36" w:author="Brad Duthie" w:date="2021-09-08T21:56:00Z" w:initials="BD">
+  <w:comment w:id="35" w:author="Brad Duthie" w:date="2021-09-08T21:56:00Z" w:initials="BD">
     <w:p>
       <w:r>
         <w:rPr>
@@ -7314,7 +7248,7 @@
       </w:r>
     </w:p>
   </w:comment>
-  <w:comment w:id="35" w:author="Nils Bunnefeld" w:date="2021-09-09T13:17:00Z" w:initials="NB">
+  <w:comment w:id="34" w:author="Nils Bunnefeld" w:date="2021-09-09T13:17:00Z" w:initials="NB">
     <w:p>
       <w:r>
         <w:rPr>
@@ -7325,7 +7259,7 @@
       </w:r>
     </w:p>
   </w:comment>
-  <w:comment w:id="37" w:author="Nils Bunnefeld" w:date="2021-09-09T13:29:00Z" w:initials="NB">
+  <w:comment w:id="36" w:author="Nils Bunnefeld" w:date="2021-09-09T13:29:00Z" w:initials="NB">
     <w:p>
       <w:r>
         <w:rPr>
@@ -7383,7 +7317,7 @@
       </w:r>
     </w:p>
   </w:comment>
-  <w:comment w:id="38" w:author="Brad Duthie" w:date="2021-09-08T21:58:00Z" w:initials="BD">
+  <w:comment w:id="37" w:author="Brad Duthie" w:date="2021-09-08T21:58:00Z" w:initials="BD">
     <w:p>
       <w:r>
         <w:rPr>
@@ -7395,7 +7329,7 @@
       </w:r>
     </w:p>
   </w:comment>
-  <w:comment w:id="39" w:author="Nils Bunnefeld" w:date="2021-09-09T13:25:00Z" w:initials="NB">
+  <w:comment w:id="38" w:author="Nils Bunnefeld" w:date="2021-09-09T13:25:00Z" w:initials="NB">
     <w:p>
       <w:r>
         <w:rPr>
@@ -7406,7 +7340,7 @@
       </w:r>
     </w:p>
   </w:comment>
-  <w:comment w:id="40" w:author="Brad Duthie" w:date="2021-09-08T22:00:00Z" w:initials="BD">
+  <w:comment w:id="39" w:author="Brad Duthie" w:date="2021-09-08T22:00:00Z" w:initials="BD">
     <w:p>
       <w:r>
         <w:rPr>
@@ -7418,7 +7352,7 @@
       </w:r>
     </w:p>
   </w:comment>
-  <w:comment w:id="41" w:author="Nils Bunnefeld" w:date="2021-09-09T13:33:00Z" w:initials="NB">
+  <w:comment w:id="40" w:author="Nils Bunnefeld" w:date="2021-09-09T13:33:00Z" w:initials="NB">
     <w:p>
       <w:r>
         <w:rPr>
@@ -7429,7 +7363,7 @@
       </w:r>
     </w:p>
   </w:comment>
-  <w:comment w:id="42" w:author="Brad Duthie" w:date="2021-09-08T22:01:00Z" w:initials="BD">
+  <w:comment w:id="41" w:author="Brad Duthie" w:date="2021-09-08T22:01:00Z" w:initials="BD">
     <w:p>
       <w:r>
         <w:rPr>
@@ -7441,7 +7375,7 @@
       </w:r>
     </w:p>
   </w:comment>
-  <w:comment w:id="43" w:author="Nils Bunnefeld" w:date="2021-09-09T13:37:00Z" w:initials="NB">
+  <w:comment w:id="42" w:author="Nils Bunnefeld" w:date="2021-09-09T13:37:00Z" w:initials="NB">
     <w:p>
       <w:r>
         <w:rPr>
@@ -7461,7 +7395,7 @@
       </w:r>
     </w:p>
   </w:comment>
-  <w:comment w:id="44" w:author="Nils Bunnefeld" w:date="2021-09-09T13:43:00Z" w:initials="NB">
+  <w:comment w:id="43" w:author="Nils Bunnefeld" w:date="2021-09-09T13:43:00Z" w:initials="NB">
     <w:p>
       <w:r>
         <w:rPr>
@@ -7494,7 +7428,7 @@
       </w:hyperlink>
     </w:p>
   </w:comment>
-  <w:comment w:id="46" w:author="Brad Duthie" w:date="2021-09-08T22:02:00Z" w:initials="BD">
+  <w:comment w:id="45" w:author="Brad Duthie" w:date="2021-09-08T22:02:00Z" w:initials="BD">
     <w:p>
       <w:r>
         <w:rPr>
@@ -7523,7 +7457,7 @@
       </w:r>
     </w:p>
   </w:comment>
-  <w:comment w:id="45" w:author="Nils Bunnefeld" w:date="2021-09-09T13:44:00Z" w:initials="NB">
+  <w:comment w:id="44" w:author="Nils Bunnefeld" w:date="2021-09-09T13:44:00Z" w:initials="NB">
     <w:p>
       <w:r>
         <w:rPr>
@@ -7534,7 +7468,7 @@
       </w:r>
     </w:p>
   </w:comment>
-  <w:comment w:id="47" w:author="Brad Duthie" w:date="2021-09-08T22:06:00Z" w:initials="BD">
+  <w:comment w:id="46" w:author="Brad Duthie" w:date="2021-09-08T22:06:00Z" w:initials="BD">
     <w:p>
       <w:r>
         <w:rPr>

</xml_diff>

<commit_message>
Most initial text revisions done, some material moved to an appendix. Added further text to final conclusion para. Need to redo fig 1 still.
</commit_message>
<xml_diff>
--- a/main_ms_D1export_BD_NB.docx
+++ b/main_ms_D1export_BD_NB.docx
@@ -809,23 +809,7 @@
       </w:pPr>
       <w:r>
         <w:rPr/>
-        <w:t xml:space="preserve">Overall, </w:t>
-      </w:r>
-      <w:del w:id="3" w:author="Brad Duthie" w:date="2021-09-08T21:18:00Z">
-        <w:r>
-          <w:rPr/>
-          <w:delText>it</w:delText>
-        </w:r>
-      </w:del>
-      <w:ins w:id="4" w:author="Brad Duthie" w:date="2021-09-08T21:18:00Z">
-        <w:r>
-          <w:rPr/>
-          <w:t>A&amp;F</w:t>
-        </w:r>
-      </w:ins>
-      <w:r>
-        <w:rPr/>
-        <w:t xml:space="preserve"> consists of two main components; (1) the underlying model(s) describing the wild grazing animal (“resource”) population dynamics, the observation of this population, and farmer (“user” or stakeholder) actions, all implemented using the GMSE framework as described below; and (2) the game interface for the underlying model, which allows the player to set management actions (specifically, costs for user actions) that would otherwise be determined by the management model in the default GMSE set up.</w:t>
+        <w:t>Overall, A&amp;F consists of two main components; (1) the underlying model(s) describing the wild grazing animal (“resource”) population dynamics, the observation of this population, and farmer (“user” or stakeholder) actions, all implemented using the GMSE framework as described below; and (2) the game interface for the underlying model, which allows the player to set management actions (specifically, costs for user actions) that would otherwise be determined by the management model in the default GMSE set up.</w:t>
       </w:r>
     </w:p>
     <w:p>
@@ -849,17 +833,7 @@
       </w:pPr>
       <w:r>
         <w:rPr/>
-        <w:t xml:space="preserve">We used the Generalised Management Strategy Evaluation (GMSE) </w:t>
-      </w:r>
-      <w:del w:id="5" w:author="Brad Duthie" w:date="2021-09-08T21:18:00Z">
-        <w:r>
-          <w:rPr/>
-          <w:delText>modelling</w:delText>
-        </w:r>
-      </w:del>
-      <w:r>
-        <w:rPr/>
-        <w:t xml:space="preserve"> framework to model the socio-ecological system underlying A&amp;F. The GMSE R package (</w:t>
+        <w:t>We used the Generalised Management Strategy Evaluation (GMSE) framework to model the socio-ecological system underlying A&amp;F. The GMSE R package (</w:t>
       </w:r>
       <w:r>
         <w:rPr>
@@ -953,23 +927,7 @@
       </w:r>
       <w:r>
         <w:rPr/>
-        <w:t xml:space="preserve">, an individual-based model for an animal population situated on a landscape modelled as </w:t>
-      </w:r>
-      <w:commentRangeStart w:id="5"/>
-      <w:r>
-        <w:rPr/>
-        <w:t>100x100 square cells</w:t>
-      </w:r>
-      <w:r>
-        <w:rPr/>
-      </w:r>
-      <w:commentRangeEnd w:id="5"/>
-      <w:r>
-        <w:commentReference w:id="5"/>
-      </w:r>
-      <w:r>
-        <w:rPr/>
-        <w:t xml:space="preserve">; (2) the </w:t>
+        <w:t xml:space="preserve">, an individual-based model for an animal population situated on a landscape modelled as 100x100 square cells; (2) the </w:t>
       </w:r>
       <w:r>
         <w:rPr>
@@ -1002,39 +960,7 @@
       </w:r>
       <w:r>
         <w:rPr/>
-        <w:t xml:space="preserve">, representing a number of agents </w:t>
-      </w:r>
-      <w:commentRangeStart w:id="6"/>
-      <w:r>
-        <w:rPr/>
-        <w:t xml:space="preserve">(farmers) </w:t>
-      </w:r>
-      <w:r>
-        <w:rPr/>
-      </w:r>
-      <w:commentRangeEnd w:id="6"/>
-      <w:r>
-        <w:commentReference w:id="6"/>
-      </w:r>
-      <w:r>
-        <w:rPr/>
-        <w:t xml:space="preserve">that each own a part of the landscape. In each time step, both </w:t>
-      </w:r>
-      <w:commentRangeStart w:id="7"/>
-      <w:r>
-        <w:rPr/>
-        <w:t xml:space="preserve">manager and user agents </w:t>
-      </w:r>
-      <w:r>
-        <w:rPr/>
-      </w:r>
-      <w:commentRangeEnd w:id="7"/>
-      <w:r>
-        <w:commentReference w:id="7"/>
-      </w:r>
-      <w:r>
-        <w:rPr/>
-        <w:t>are allocated a (fixed) budget. The users (farmers) may allocate their budget to taking one of several potential actions (here: hunting animals, scaring animals of their land, or tending crops - they may only take these actions on their own land).</w:t>
+        <w:t>, representing a number of agents (farmers) that each own a part of the landscape. In each time step, both manager and user agents are allocated a (fixed) budget. The users (farmers) may allocate their budget to taking one of several potential actions (here: hunting animals, scaring animals of their land, or tending crops - they may only take these actions on their own land).</w:t>
       </w:r>
     </w:p>
     <w:p>
@@ -1088,381 +1014,89 @@
         <w:pStyle w:val="ImageCaption"/>
         <w:rPr/>
       </w:pPr>
+      <w:commentRangeStart w:id="5"/>
+      <w:r>
+        <w:rPr/>
+        <w:t>Figure 1. The basic structure of (a) the GM</w:t>
+      </w:r>
+      <w:r>
+        <w:rPr/>
+      </w:r>
+      <w:commentRangeEnd w:id="5"/>
+      <w:r>
+        <w:commentReference w:id="5"/>
+      </w:r>
+      <w:r>
+        <w:rPr/>
+        <w:t>SE modelling framework and its default order of operations with the genetic algorithm (GA) modelling the decision-making process of both users and manager, and (b) the adaptation of the GMSE framework to accomodate the model-game approach presented here. The grey boxes represent the various GMSE submodels, with the arrows representing the process links between them. The yellow boxes and circles are the adapted components in the model-game adaptation, with player interaction replacing the manager model in GMSE, and the underlying GA for the manager - the GA is still used to make user decisions. Grey circles indicate the order of operations in each.</w:t>
+      </w:r>
+    </w:p>
+    <w:p>
+      <w:pPr>
+        <w:pStyle w:val="TextBody"/>
+        <w:rPr/>
+      </w:pPr>
+      <w:r>
+        <w:rPr/>
+        <w:t>The goal for the manager is to maintain the animal population to a desired level (the management target, normally set externally as a model parameter). The manager does so by controlling the cost for user (farmer) actions in the following time step: e.g., a higher cost for hunting is likely to decrease the number of animals hunted, limiting negative effects on the population and thus making population increases more likely; decreasing scaring cost may increase the number of users choosing scaring. Users (farmers) aim to maximise agricultural yield from their land; yield equals 1 per cell owned per time step, but yield is decreased by the presence of animals on a cell (e.g. through grazing) and may be increased by tending crops (one of the possible three actions). Through this, users have an incentive to control the number of animals of their land, either through allocating budget to hunting or through scaring. The former permanently reduces the number of animals present, the latter has a certain probability of moving an animal away from the user’s land, for the duration of the time step. Users can only take actions on land that they own.</w:t>
+      </w:r>
+    </w:p>
+    <w:p>
+      <w:pPr>
+        <w:pStyle w:val="TextBody"/>
+        <w:rPr/>
+      </w:pPr>
+      <w:r>
+        <w:rPr/>
+        <w:t>Costs for actions as set by the manager that become costs of actions taken by the users are chosen using a genetic algorithm (GA), a heuristic optimisation algorithm that models the choice of decision by mimicking the process of evolution by natural selection; a large number of possible decisions are iteratively compared by assessing their outcome, with the decision that maximises a given utility function (yield for users, and minimising distance to population target for the manager) identified as the “fittest.” The GA is run separately for each agent (manager and all users) in each time step.</w:t>
+      </w:r>
+    </w:p>
+    <w:p>
+      <w:pPr>
+        <w:pStyle w:val="TextBody"/>
+        <w:rPr/>
+      </w:pPr>
+      <w:r>
+        <w:rPr/>
+        <w:t xml:space="preserve">In the default resource (animal) model in GMSE, the animal population is modelled with a form of logistic growth, with a small amount of added random mortality per time step and death caused by hunting; for more detail, see below and  </w:t>
+      </w:r>
+      <w:hyperlink w:anchor="ref-duthie2018">
+        <w:r>
+          <w:rPr>
+            <w:rStyle w:val="InternetLink"/>
+          </w:rPr>
+          <w:t>Duthie et al.</w:t>
+        </w:r>
+      </w:hyperlink>
+      <w:r>
+        <w:rPr/>
+        <w:t xml:space="preserve"> (</w:t>
+      </w:r>
+      <w:hyperlink w:anchor="ref-duthie2018">
+        <w:r>
+          <w:rPr>
+            <w:rStyle w:val="InternetLink"/>
+          </w:rPr>
+          <w:t>2018</w:t>
+        </w:r>
+      </w:hyperlink>
+      <w:r>
+        <w:rPr/>
+        <w:t>). In each time step, each animal moves a given distance in a random direction, and feeds from the cell in which it is present. In the current model, neither movement nor population growth rate is affected by agricultural yield.</w:t>
+      </w:r>
+    </w:p>
+    <w:p>
+      <w:pPr>
+        <w:pStyle w:val="TextBody"/>
+        <w:rPr/>
+      </w:pPr>
+      <w:r>
+        <w:rPr/>
+        <w:t>It is worthwhile stressing that in the current GMSE implementation, using the GA, both agent types (users and the manager)  have only a single goal they each aim for. Farmers aim to maximise their yield, whereas the manager aims to minimise deviation from a given population target - neither can balance multiple competing objectives. This is unlikely to be reflective of real conservation scenarios, where it is common for conservation managers to at least recognise other aims, if not take these explicitly into account when setting policy, and other stakeholders in the system (e.g. farmers) commonly having some interest in conservation objectives (</w:t>
+      </w:r>
+      <w:commentRangeStart w:id="6"/>
+      <w:commentRangeStart w:id="7"/>
       <w:commentRangeStart w:id="8"/>
-      <w:r>
-        <w:rPr/>
-        <w:t>Figure 1. The basic structure of (a) the GM</w:t>
-      </w:r>
-      <w:r>
-        <w:rPr/>
-      </w:r>
-      <w:commentRangeEnd w:id="8"/>
-      <w:r>
-        <w:commentReference w:id="8"/>
-      </w:r>
-      <w:r>
-        <w:rPr/>
-        <w:t>SE modelling framework and its default order of operations with the genetic algorithm (GA) modelling the decision-making process of both users and manager, and (b) the adaptation of the GMSE framework to accomodate the model-game approach presented here. The grey boxes represent the various GMSE submodels, with the arrows representing the process links between them. The yellow boxes and circles are the adapted components in the model-game adaptation, with player interaction replacing the manager model in GMSE, and the underlying GA for the manager - the GA is still used to make user decisions. Grey circles indicate the order of operations in each.</w:t>
-      </w:r>
-    </w:p>
-    <w:p>
-      <w:pPr>
-        <w:pStyle w:val="TextBody"/>
-        <w:rPr/>
-      </w:pPr>
-      <w:r>
-        <w:rPr/>
-        <w:t xml:space="preserve">The goal for the manager is to maintain the animal population to a desired level (the management target, normally set externally as a model parameter). </w:t>
-      </w:r>
-      <w:del w:id="6" w:author="Brad Duthie" w:date="2021-09-08T21:23:00Z">
-        <w:r>
-          <w:rPr/>
-          <w:delText>It</w:delText>
-        </w:r>
-      </w:del>
-      <w:ins w:id="7" w:author="Brad Duthie" w:date="2021-09-08T21:23:00Z">
-        <w:r>
-          <w:rPr/>
-          <w:t>The manager</w:t>
-        </w:r>
-      </w:ins>
-      <w:r>
-        <w:rPr/>
-        <w:t xml:space="preserve"> does so by controlling the cost for user (farmer) actions in the following time step: e.g.</w:t>
-      </w:r>
-      <w:ins w:id="8" w:author="Brad Duthie" w:date="2021-09-08T21:24:00Z">
-        <w:r>
-          <w:rPr/>
-          <w:t xml:space="preserve">, a </w:t>
-        </w:r>
-      </w:ins>
-      <w:del w:id="9" w:author="Brad Duthie" w:date="2021-09-08T21:24:00Z">
-        <w:r>
-          <w:rPr/>
-          <w:delText> </w:delText>
-        </w:r>
-      </w:del>
-      <w:r>
-        <w:rPr/>
-        <w:t>higher cost</w:t>
-      </w:r>
-      <w:del w:id="10" w:author="Brad Duthie" w:date="2021-09-08T21:24:00Z">
-        <w:r>
-          <w:rPr/>
-          <w:delText>s</w:delText>
-        </w:r>
-      </w:del>
-      <w:r>
-        <w:rPr/>
-        <w:t xml:space="preserve"> for hunting is likely to decrease the number of animals hunted, limiting negative effects on the population and thus making population increases more likely</w:t>
-      </w:r>
-      <w:ins w:id="11" w:author="Brad Duthie" w:date="2021-09-08T21:23:00Z">
-        <w:r>
-          <w:rPr/>
-          <w:t>;</w:t>
-        </w:r>
-      </w:ins>
-      <w:del w:id="12" w:author="Brad Duthie" w:date="2021-09-08T21:23:00Z">
-        <w:r>
-          <w:rPr/>
-          <w:delText>,</w:delText>
-        </w:r>
-      </w:del>
-      <w:r>
-        <w:rPr/>
-        <w:t xml:space="preserve"> decreasing scaring cost may increase the number of users choosing scaring. Users (farmers) aim to maximise agricultural yield from their land; yield equals 1 per cell owned per time step, but yield is decreased by the presence of animals on a cell (e.g. through grazing) and may be increased by tending crops (one of the possible three actions). Through this, users have an incentive to control the number of animals of their land, either through allocating budget to hunting or through scaring. The former permanently reduces the number of animals present, the latter has a certain probability of moving an animal away from the user’s land, for the duration of the time step. Users can only take actions on land that they own.</w:t>
-      </w:r>
-    </w:p>
-    <w:p>
-      <w:pPr>
-        <w:pStyle w:val="TextBody"/>
-        <w:rPr/>
-      </w:pPr>
-      <w:r>
-        <w:rPr/>
-        <w:t xml:space="preserve">Costs for actions </w:t>
-      </w:r>
-      <w:ins w:id="13" w:author="Brad Duthie" w:date="2021-09-08T21:24:00Z">
-        <w:r>
-          <w:rPr/>
-          <w:t xml:space="preserve">as set </w:t>
-        </w:r>
-      </w:ins>
-      <w:del w:id="14" w:author="Brad Duthie" w:date="2021-09-08T21:24:00Z">
-        <w:r>
-          <w:rPr/>
-          <w:delText>(</w:delText>
-        </w:r>
-      </w:del>
-      <w:r>
-        <w:rPr/>
-        <w:t>by the manager</w:t>
-      </w:r>
-      <w:del w:id="15" w:author="Brad Duthie" w:date="2021-09-08T21:24:00Z">
-        <w:r>
-          <w:rPr/>
-          <w:delText>)</w:delText>
-        </w:r>
-      </w:del>
-      <w:r>
-        <w:rPr/>
-        <w:t xml:space="preserve"> </w:t>
-      </w:r>
-      <w:ins w:id="16" w:author="Brad Duthie" w:date="2021-09-08T21:24:00Z">
-        <w:r>
-          <w:rPr/>
-          <w:t>that be</w:t>
-        </w:r>
-      </w:ins>
-      <w:ins w:id="17" w:author="Brad Duthie" w:date="2021-09-08T21:25:00Z">
-        <w:r>
-          <w:rPr/>
-          <w:t>come costs of</w:t>
-        </w:r>
-      </w:ins>
-      <w:del w:id="18" w:author="Brad Duthie" w:date="2021-09-08T21:24:00Z">
-        <w:r>
-          <w:rPr/>
-          <w:delText>or</w:delText>
-        </w:r>
-      </w:del>
-      <w:r>
-        <w:rPr/>
-        <w:t xml:space="preserve"> actions taken </w:t>
-      </w:r>
-      <w:del w:id="19" w:author="Brad Duthie" w:date="2021-09-08T21:24:00Z">
-        <w:r>
-          <w:rPr/>
-          <w:delText>(</w:delText>
-        </w:r>
-      </w:del>
-      <w:r>
-        <w:rPr/>
-        <w:t>by the users</w:t>
-      </w:r>
-      <w:del w:id="20" w:author="Brad Duthie" w:date="2021-09-08T21:24:00Z">
-        <w:r>
-          <w:rPr/>
-          <w:delText>)</w:delText>
-        </w:r>
-      </w:del>
-      <w:r>
-        <w:rPr/>
-        <w:t xml:space="preserve"> are chosen using a genetic algorithm (GA), a heuristic optimisation algorithm </w:t>
-      </w:r>
-      <w:del w:id="21" w:author="Brad Duthie" w:date="2021-09-08T21:25:00Z">
-        <w:r>
-          <w:rPr/>
-          <w:delText>which</w:delText>
-        </w:r>
-      </w:del>
-      <w:ins w:id="22" w:author="Brad Duthie" w:date="2021-09-08T21:25:00Z">
-        <w:r>
-          <w:rPr/>
-          <w:t>that</w:t>
-        </w:r>
-      </w:ins>
-      <w:r>
-        <w:rPr/>
-        <w:t xml:space="preserve"> </w:t>
-      </w:r>
-      <w:del w:id="23" w:author="Brad Duthie" w:date="2021-09-08T21:25:00Z">
-        <w:r>
-          <w:rPr/>
-          <w:delText>mimics</w:delText>
-        </w:r>
-      </w:del>
-      <w:ins w:id="24" w:author="Brad Duthie" w:date="2021-09-08T21:25:00Z">
-        <w:r>
-          <w:rPr/>
-          <w:t>models</w:t>
-        </w:r>
-      </w:ins>
-      <w:r>
-        <w:rPr/>
-        <w:t xml:space="preserve"> the choice of decision </w:t>
-      </w:r>
-      <w:del w:id="25" w:author="Brad Duthie" w:date="2021-09-08T21:25:00Z">
-        <w:r>
-          <w:rPr/>
-          <w:delText>as</w:delText>
-        </w:r>
-      </w:del>
-      <w:ins w:id="26" w:author="Brad Duthie" w:date="2021-09-08T21:25:00Z">
-        <w:r>
-          <w:rPr/>
-          <w:t>by mimicking the process of</w:t>
-        </w:r>
-      </w:ins>
-      <w:r>
-        <w:rPr/>
-        <w:t xml:space="preserve"> evolution by natural selection; a large number of possible decisions are iteratively compared by assessing their outcome, with the decision that maximises a given utility function (yield for users, and minimising distance to population target for the manager) identified as the “fitt</w:t>
-      </w:r>
-      <w:commentRangeStart w:id="9"/>
-      <w:r>
-        <w:rPr/>
-        <w:t>est.”</w:t>
-      </w:r>
-      <w:r>
-        <w:rPr/>
-      </w:r>
-      <w:commentRangeEnd w:id="9"/>
-      <w:r>
-        <w:commentReference w:id="9"/>
-      </w:r>
-      <w:r>
-        <w:rPr/>
-        <w:t xml:space="preserve"> The GA is run separately for each agent (manager and all users) in each time step.</w:t>
-      </w:r>
-    </w:p>
-    <w:p>
-      <w:pPr>
-        <w:pStyle w:val="TextBody"/>
-        <w:rPr/>
-      </w:pPr>
-      <w:r>
-        <w:rPr/>
-        <w:t xml:space="preserve">In the default resource (animal) model in GMSE, the animal population is modelled </w:t>
-      </w:r>
-      <w:del w:id="27" w:author="Brad Duthie" w:date="2021-09-08T21:27:00Z">
-        <w:r>
-          <w:rPr/>
-          <w:delText>as</w:delText>
-        </w:r>
-      </w:del>
-      <w:ins w:id="28" w:author="Brad Duthie" w:date="2021-09-08T21:27:00Z">
-        <w:r>
-          <w:rPr/>
-          <w:t>with</w:t>
-        </w:r>
-      </w:ins>
-      <w:r>
-        <w:rPr/>
-        <w:t xml:space="preserve"> a form of logistic growth, with a small amount of added random mortality per time step and death caused by hunting; for more detail</w:t>
-      </w:r>
-      <w:ins w:id="29" w:author="Brad Duthie" w:date="2021-09-08T21:27:00Z">
-        <w:r>
-          <w:rPr/>
-          <w:t>,</w:t>
-        </w:r>
-      </w:ins>
-      <w:r>
-        <w:rPr/>
-        <w:t xml:space="preserve"> see below and </w:t>
-      </w:r>
-      <w:del w:id="30" w:author="Brad Duthie" w:date="2021-09-08T21:27:00Z">
-        <w:r>
-          <w:rPr/>
-          <w:delText>in</w:delText>
-        </w:r>
-      </w:del>
-      <w:r>
-        <w:rPr/>
-        <w:t xml:space="preserve"> </w:t>
-      </w:r>
-      <w:hyperlink w:anchor="ref-duthie2018">
-        <w:r>
-          <w:rPr>
-            <w:rStyle w:val="InternetLink"/>
-          </w:rPr>
-          <w:t>Duthie et al.</w:t>
-        </w:r>
-      </w:hyperlink>
-      <w:r>
-        <w:rPr/>
-        <w:t xml:space="preserve"> (</w:t>
-      </w:r>
-      <w:hyperlink w:anchor="ref-duthie2018">
-        <w:r>
-          <w:rPr>
-            <w:rStyle w:val="InternetLink"/>
-          </w:rPr>
-          <w:t>2018</w:t>
-        </w:r>
-      </w:hyperlink>
-      <w:r>
-        <w:rPr/>
-        <w:t>). In each time step, each animal moves a given distance in a random direction, and feeds from the cell</w:t>
-      </w:r>
-      <w:ins w:id="31" w:author="Brad Duthie" w:date="2021-09-08T21:27:00Z">
-        <w:r>
-          <w:rPr/>
-          <w:t xml:space="preserve"> in which</w:t>
-        </w:r>
-      </w:ins>
-      <w:r>
-        <w:rPr/>
-        <w:t xml:space="preserve"> it is present</w:t>
-      </w:r>
-      <w:del w:id="32" w:author="Brad Duthie" w:date="2021-09-08T21:27:00Z">
-        <w:r>
-          <w:rPr/>
-          <w:delText xml:space="preserve"> in</w:delText>
-        </w:r>
-      </w:del>
-      <w:r>
-        <w:rPr/>
-        <w:t>. In the current model, neither movement nor population growth rate is affected by agricultural yield.</w:t>
-      </w:r>
-    </w:p>
-    <w:p>
-      <w:pPr>
-        <w:pStyle w:val="TextBody"/>
-        <w:rPr/>
-      </w:pPr>
-      <w:r>
-        <w:rPr/>
-        <w:t xml:space="preserve">It is worthwhile stressing that in the current GMSE implementation, using the GA, both agent types (users and the manager) </w:t>
-      </w:r>
-      <w:del w:id="33" w:author="Brad Duthie" w:date="2021-09-08T21:27:00Z">
-        <w:r>
-          <w:rPr/>
-          <w:delText>essentially</w:delText>
-        </w:r>
-      </w:del>
-      <w:r>
-        <w:rPr/>
-        <w:t xml:space="preserve"> have only a single goal they each aim for. </w:t>
-      </w:r>
-      <w:ins w:id="34" w:author="Brad Duthie" w:date="2021-09-08T21:28:00Z">
-        <w:r>
-          <w:rPr/>
-          <w:t>Farmers</w:t>
-        </w:r>
-      </w:ins>
-      <w:del w:id="35" w:author="Brad Duthie" w:date="2021-09-08T21:28:00Z">
-        <w:r>
-          <w:rPr/>
-          <w:delText>Users (farmers)</w:delText>
-        </w:r>
-      </w:del>
-      <w:r>
-        <w:rPr/>
-        <w:t xml:space="preserve"> aim to maximise their yield, whereas the manager aims to minimise deviation from a given population target - neither can balance multiple competing objectives. This is unlikely to be reflective of real conservation scenarios, where it is common for conservation managers to at least recognise other aims</w:t>
-      </w:r>
-      <w:ins w:id="36" w:author="Brad Duthie" w:date="2021-09-08T21:28:00Z">
-        <w:r>
-          <w:rPr/>
-          <w:t>,</w:t>
-        </w:r>
-      </w:ins>
-      <w:r>
-        <w:rPr/>
-        <w:t xml:space="preserve"> if not take these explicitly into account when setting policy</w:t>
-      </w:r>
-      <w:del w:id="37" w:author="Brad Duthie" w:date="2021-09-08T21:28:00Z">
-        <w:r>
-          <w:rPr/>
-          <w:delText xml:space="preserve"> </w:delText>
-        </w:r>
-      </w:del>
-      <w:r>
-        <w:rPr/>
-        <w:t>, and other stakeholders in the system (e.g. farmers) commonly having some interest in conservation objectives (</w:t>
-      </w:r>
-      <w:commentRangeStart w:id="10"/>
-      <w:commentRangeStart w:id="11"/>
-      <w:commentRangeStart w:id="12"/>
       <w:r>
         <w:rPr>
           <w:b/>
@@ -1476,9 +1110,9 @@
           <w:bCs/>
         </w:rPr>
       </w:r>
-      <w:commentRangeEnd w:id="11"/>
-      <w:r>
-        <w:commentReference w:id="11"/>
+      <w:commentRangeEnd w:id="8"/>
+      <w:r>
+        <w:commentReference w:id="8"/>
       </w:r>
       <w:r>
         <w:rPr>
@@ -1486,9 +1120,9 @@
           <w:bCs/>
         </w:rPr>
       </w:r>
-      <w:commentRangeEnd w:id="10"/>
-      <w:r>
-        <w:commentReference w:id="10"/>
+      <w:commentRangeEnd w:id="7"/>
+      <w:r>
+        <w:commentReference w:id="7"/>
       </w:r>
       <w:r>
         <w:rPr>
@@ -1496,31 +1130,15 @@
           <w:bCs/>
         </w:rPr>
       </w:r>
-      <w:commentRangeEnd w:id="12"/>
-      <w:r>
-        <w:commentReference w:id="12"/>
-      </w:r>
-      <w:r>
-        <w:rPr/>
-        <w:t xml:space="preserve">). Human decision-making in such scenarios </w:t>
-      </w:r>
-      <w:del w:id="38" w:author="Brad Duthie" w:date="2021-09-08T21:29:00Z">
-        <w:r>
-          <w:rPr/>
-          <w:delText>in</w:delText>
-        </w:r>
-      </w:del>
-      <w:ins w:id="39" w:author="Brad Duthie" w:date="2021-09-08T21:29:00Z">
-        <w:r>
-          <w:rPr/>
-          <w:t>is</w:t>
-        </w:r>
-      </w:ins>
-      <w:r>
-        <w:rPr/>
-        <w:t xml:space="preserve"> inevitably about balancing these different objectives, but parameterising algorithms that mimic such processes without reference to long-term data is very challenging (</w:t>
-      </w:r>
-      <w:commentRangeStart w:id="13"/>
+      <w:commentRangeEnd w:id="6"/>
+      <w:r>
+        <w:commentReference w:id="6"/>
+      </w:r>
+      <w:r>
+        <w:rPr/>
+        <w:t>). Human decision-making in such scenarios is inevitably about balancing these different objectives, but parameterising algorithms that mimic such processes without reference to long-term data is very challenging (</w:t>
+      </w:r>
+      <w:commentRangeStart w:id="9"/>
       <w:r>
         <w:rPr>
           <w:b/>
@@ -1534,9 +1152,9 @@
           <w:bCs/>
         </w:rPr>
       </w:r>
-      <w:commentRangeEnd w:id="13"/>
-      <w:r>
-        <w:commentReference w:id="13"/>
+      <w:commentRangeEnd w:id="9"/>
+      <w:r>
+        <w:commentReference w:id="9"/>
       </w:r>
       <w:r>
         <w:rPr>
@@ -1547,15 +1165,15 @@
       </w:r>
       <w:r>
         <w:rPr/>
-        <w:t>). Addressing this issue was a key motivation for the development of the model-game approach presented here</w:t>
-      </w:r>
-      <w:bookmarkStart w:id="2" w:name="X661808d150ab65b64bbf7eca0b36a8bee1a312a"/>
-      <w:bookmarkStart w:id="3" w:name="underlying-model-gmse"/>
+        <w:t>). Addressing this issue was a key motivation for the development of the model-game approach presented her</w:t>
+      </w:r>
+      <w:bookmarkStart w:id="2" w:name="underlying-model-gmse"/>
+      <w:bookmarkStart w:id="3" w:name="X661808d150ab65b64bbf7eca0b36a8bee1a312a"/>
       <w:bookmarkEnd w:id="2"/>
       <w:bookmarkEnd w:id="3"/>
       <w:r>
         <w:rPr/>
-        <w:t>.</w:t>
+        <w:t>e.</w:t>
       </w:r>
     </w:p>
     <w:p>
@@ -1593,17 +1211,7 @@
       </w:pPr>
       <w:r>
         <w:rPr/>
-        <w:t xml:space="preserve">In the default implementation of GMSE </w:t>
-      </w:r>
-      <w:ins w:id="40" w:author="Brad Duthie" w:date="2021-09-08T21:30:00Z">
-        <w:r>
-          <w:rPr/>
-          <w:t>v</w:t>
-        </w:r>
-      </w:ins>
-      <w:r>
-        <w:rPr/>
-        <w:t xml:space="preserve">0.6.2.0, a single time </w:t>
+        <w:t xml:space="preserve">In the default implementation of GMSE v0.6.2.0, a single time </w:t>
       </w:r>
       <w:r>
         <w:rPr/>
@@ -1618,27 +1226,7 @@
       </m:oMath>
       <w:r>
         <w:rPr/>
-        <w:t xml:space="preserve"> step consists of a</w:t>
-      </w:r>
-      <w:del w:id="41" w:author="Brad Duthie" w:date="2021-09-08T21:31:00Z">
-        <w:r>
-          <w:rPr/>
-          <w:delText xml:space="preserve"> series of</w:delText>
-        </w:r>
-      </w:del>
-      <w:r>
-        <w:rPr/>
-        <w:t xml:space="preserve"> call</w:t>
-      </w:r>
-      <w:del w:id="42" w:author="Brad Duthie" w:date="2021-09-08T21:31:00Z">
-        <w:r>
-          <w:rPr/>
-          <w:delText>s</w:delText>
-        </w:r>
-      </w:del>
-      <w:r>
-        <w:rPr/>
-        <w:t xml:space="preserve"> to the resource model, observation model, management model and user model, in that specific order; in other words, a time step ends after user actions have been chosen (by the GA) and implemented (Figure 1b). To allow players to assess the environment and interactively choose management actions, A&amp;F uses a modified version of GMSE.</w:t>
+        <w:t xml:space="preserve"> step consists of a call to the resource model, observation model, management model and user model, in that specific order; in other words, a time step ends after user actions have been chosen (by the GA) and implemented (Figure 1b). To allow players to assess the environment and interactively choose management actions, A&amp;F uses a modified version of GMSE.</w:t>
       </w:r>
     </w:p>
     <w:p>
@@ -1648,28 +1236,7 @@
       </w:pPr>
       <w:r>
         <w:rPr/>
-        <w:t xml:space="preserve">A&amp;F uses a development version of GMSE </w:t>
-      </w:r>
-      <w:commentRangeStart w:id="14"/>
-      <w:r>
-        <w:rPr/>
-        <w:t>(</w:t>
-      </w:r>
-      <w:r>
-        <w:rPr/>
-      </w:r>
-      <w:commentRangeEnd w:id="14"/>
-      <w:r>
-        <w:commentReference w:id="14"/>
-      </w:r>
-      <w:r>
-        <w:rPr/>
-        <w:t>v. 0.6.2.0, implemented in R version 4.1.0 (2021-05-18), code availab</w:t>
-      </w:r>
-      <w:commentRangeStart w:id="15"/>
-      <w:r>
-        <w:rPr/>
-        <w:t xml:space="preserve">le </w:t>
+        <w:t xml:space="preserve">A&amp;F uses a development version of GMSE (v. 0.6.2.0, implemented in R version 4.1.0 (2021-05-18), code available </w:t>
       </w:r>
       <w:hyperlink r:id="rId4">
         <w:r>
@@ -1681,23 +1248,7 @@
       </w:hyperlink>
       <w:r>
         <w:rPr/>
-        <w:t xml:space="preserve"> in </w:t>
-      </w:r>
-      <w:r>
-        <w:rPr/>
-      </w:r>
-      <w:commentRangeEnd w:id="15"/>
-      <w:r>
-        <w:commentReference w:id="15"/>
-      </w:r>
-      <w:r>
-        <w:rPr/>
-        <w:t>which the management model is replaced by user (player) inputs, and the order of operations is altered to accommodate this. To initialise each game session, four time steps are run using the default GMSE implementation; i.e. in these time steps the management decisions are chosen by the default GA, and the resource, observation and user models are run using the parameters as defined for the given the scenario (see 4.2 below). These t</w:t>
-      </w:r>
-      <w:commentRangeStart w:id="16"/>
-      <w:r>
-        <w:rPr/>
-        <w:t>ime steps are followed by a “partial” time step where only the resource and observation models are run, skipping the management and user models. As a result, at the end of these initial time steps (</w:t>
+        <w:t xml:space="preserve"> in which the management model is replaced by user (player) inputs, and the order of operations is altered to accommodate this. To initialise each game session, four time steps are run using the default GMSE implementation; i.e. in these time steps the management decisions are chosen by the default GA, and the resource, observation and user models are run using the parameters as defined for the given the scenario (see 4.2 below). These time steps are followed by a “partial” time step where only the resource and observation models are run, skipping the management and user models. As a result, at the end of these initial time steps (</w:t>
       </w:r>
       <w:r>
         <w:fldChar w:fldCharType="begin"/>
@@ -1755,18 +1306,7 @@
       </m:oMath>
       <w:r>
         <w:rPr/>
-        <w:t>, pending the first player</w:t>
-      </w:r>
-      <w:r>
-        <w:rPr/>
-      </w:r>
-      <w:commentRangeEnd w:id="16"/>
-      <w:r>
-        <w:commentReference w:id="16"/>
-      </w:r>
-      <w:r>
-        <w:rPr/>
-        <w:t xml:space="preserve"> input. This is done both to set up all the required GMSE data structures using existing code, as well as to provide the player with a short time series on which to base management decisions going forward.</w:t>
+        <w:t>, pending the first player input. This is done both to set up all the required GMSE data structures using existing code, as well as to provide the player with a short time series on which to base management decisions going forward.</w:t>
       </w:r>
     </w:p>
     <w:p>
@@ -1778,13 +1318,13 @@
         <w:rPr/>
         <w:t xml:space="preserve">The current GMSE </w:t>
       </w:r>
-      <w:del w:id="43" w:author="Brad Duthie" w:date="2021-09-08T21:34:00Z">
+      <w:del w:id="3" w:author="Brad Duthie" w:date="2021-09-08T21:34:00Z">
         <w:r>
           <w:rPr/>
           <w:delText>simulations</w:delText>
         </w:r>
       </w:del>
-      <w:ins w:id="44" w:author="Brad Duthie" w:date="2021-09-08T21:34:00Z">
+      <w:ins w:id="4" w:author="Brad Duthie" w:date="2021-09-08T21:34:00Z">
         <w:r>
           <w:rPr/>
           <w:t>parameter values</w:t>
@@ -1792,23 +1332,7 @@
       </w:ins>
       <w:r>
         <w:rPr/>
-        <w:t xml:space="preserve"> used by A&amp;F simulates a landscape of 100x100 cells, divided into farms owned by 4-12 farmers (</w:t>
-      </w:r>
-      <w:commentRangeStart w:id="17"/>
-      <w:r>
-        <w:rPr/>
-        <w:t>stakeholders</w:t>
-      </w:r>
-      <w:r>
-        <w:rPr/>
-      </w:r>
-      <w:commentRangeEnd w:id="17"/>
-      <w:r>
-        <w:commentReference w:id="17"/>
-      </w:r>
-      <w:r>
-        <w:rPr/>
-        <w:t xml:space="preserve">; the precise number and land distribution is randomly varied per session, see 4.2 below). Farmers can take three possible actions; tending crops, hunting (culling) animals, or scaring animals off their land. All submodels used in A&amp;F are currently the default GMSE models (with the exception of the management model in time steps </w:t>
+        <w:t xml:space="preserve"> used by A&amp;F simulates a landscape of 100x100 cells, divided into farms owned by 4-12 farmers (stakeholders; the precise number and land distribution is randomly varied per session, see 4.2 below). Farmers can take three possible actions; tending crops, hunting (culling) animals, or scaring animals off their land. All submodels used in A&amp;F are currently the default GMSE models (with the exception of the management model in time steps </w:t>
       </w:r>
       <w:r>
         <w:rPr/>
@@ -1837,13 +1361,13 @@
         <w:rPr/>
         <w:t xml:space="preserve">, where the player assumes control over the management decisions (see below). </w:t>
       </w:r>
-      <w:del w:id="45" w:author="Brad Duthie" w:date="2021-09-08T21:35:00Z">
+      <w:del w:id="5" w:author="Brad Duthie" w:date="2021-09-08T21:35:00Z">
         <w:r>
           <w:rPr/>
           <w:delText>Thus, w</w:delText>
         </w:r>
       </w:del>
-      <w:ins w:id="46" w:author="Brad Duthie" w:date="2021-09-08T21:35:00Z">
+      <w:ins w:id="6" w:author="Brad Duthie" w:date="2021-09-08T21:35:00Z">
         <w:r>
           <w:rPr/>
           <w:t>W</w:t>
@@ -1899,17 +1423,7 @@
       </w:hyperlink>
       <w:r>
         <w:rPr/>
-        <w:t xml:space="preserve">) </w:t>
-      </w:r>
-      <w:del w:id="47" w:author="Brad Duthie" w:date="2021-09-08T21:35:00Z">
-        <w:r>
-          <w:rPr/>
-          <w:delText>for further details</w:delText>
-        </w:r>
-      </w:del>
-      <w:r>
-        <w:rPr/>
-        <w:t xml:space="preserve">). The </w:t>
+        <w:t xml:space="preserve">) ). The </w:t>
       </w:r>
       <w:r>
         <w:rPr>
@@ -2013,23 +1527,7 @@
       </m:oMath>
       <w:r>
         <w:rPr/>
-        <w:t xml:space="preserve">, meaning that in the absence of any management the population </w:t>
-      </w:r>
-      <w:del w:id="48" w:author="Brad Duthie" w:date="2021-09-08T21:35:00Z">
-        <w:r>
-          <w:rPr/>
-          <w:delText>is likely to</w:delText>
-        </w:r>
-      </w:del>
-      <w:ins w:id="49" w:author="Brad Duthie" w:date="2021-09-08T21:35:00Z">
-        <w:r>
-          <w:rPr/>
-          <w:t>will</w:t>
-        </w:r>
-      </w:ins>
-      <w:r>
-        <w:rPr/>
-        <w:t xml:space="preserve"> increase from the initial population size (1000) to carrying capacity (5000). The </w:t>
+        <w:t xml:space="preserve">, meaning that in the absence of any management the population will increase from the initial population size (1000) to carrying capacity (5000). The </w:t>
       </w:r>
       <w:r>
         <w:rPr>
@@ -2040,38 +1538,7 @@
       </w:r>
       <w:r>
         <w:rPr/>
-        <w:t xml:space="preserve"> uses the default GMSE model (density-based sampling of a subset of the environment); </w:t>
-      </w:r>
-      <w:ins w:id="50" w:author="Brad Duthie" w:date="2021-09-08T21:36:00Z">
-        <w:r>
-          <w:rPr/>
-          <w:t>the manager can only base decisions off of *observed* numbers of animals</w:t>
-        </w:r>
-      </w:ins>
-      <w:del w:id="51" w:author="Brad Duthie" w:date="2021-09-08T21:36:00Z">
-        <w:r>
-          <w:rPr/>
-          <w:delText xml:space="preserve">only </w:delText>
-        </w:r>
-      </w:del>
-      <w:del w:id="52" w:author="Brad Duthie" w:date="2021-09-08T21:36:00Z">
-        <w:r>
-          <w:rPr>
-            <w:i/>
-            <w:iCs/>
-          </w:rPr>
-          <w:delText>observed</w:delText>
-        </w:r>
-      </w:del>
-      <w:del w:id="53" w:author="Brad Duthie" w:date="2021-09-08T21:36:00Z">
-        <w:r>
-          <w:rPr/>
-          <w:delText xml:space="preserve"> numbers of animals are available to the manager to base decisions on</w:delText>
-        </w:r>
-      </w:del>
-      <w:r>
-        <w:rPr/>
-        <w:t xml:space="preserve"> (and thus population trajectory plots in the game interface reflect observations only, which are subject to an unknown level of uncertainty). Both the </w:t>
+        <w:t xml:space="preserve"> uses the default GMSE model (density-based sampling of a subset of the environment); the manager can only base decisions off of *observed* numbers of animals (and thus population trajectory plots in the game interface reflect observations only, which are subject to an unknown level of uncertainty). Both the </w:t>
       </w:r>
       <w:r>
         <w:rPr>
@@ -2093,101 +1560,7 @@
       </w:r>
       <w:r>
         <w:rPr/>
-        <w:t xml:space="preserve"> use the </w:t>
-      </w:r>
-      <w:del w:id="54" w:author="Brad Duthie" w:date="2021-09-08T21:37:00Z">
-        <w:r>
-          <w:rPr/>
-          <w:delText>GA</w:delText>
-        </w:r>
-      </w:del>
-      <w:ins w:id="55" w:author="Brad Duthie" w:date="2021-09-08T21:37:00Z">
-        <w:r>
-          <w:rPr/>
-          <w:t>genetic</w:t>
-        </w:r>
-      </w:ins>
-      <w:r>
-        <w:rPr/>
-        <w:t xml:space="preserve"> algorithm</w:t>
-      </w:r>
-      <w:del w:id="56" w:author="Brad Duthie" w:date="2021-09-08T21:37:00Z">
-        <w:r>
-          <w:rPr/>
-          <w:delText>s</w:delText>
-        </w:r>
-      </w:del>
-      <w:r>
-        <w:rPr/>
-        <w:t xml:space="preserve"> with default parameter settings. User (farmer) budgets are set to 1500 units per time step, manager budgets to 1000 units (both for the initial 5 time steps and the subsequent game play). </w:t>
-      </w:r>
-      <w:del w:id="57" w:author="Brad Duthie" w:date="2021-09-08T21:37:00Z">
-        <w:r>
-          <w:rPr/>
-          <w:delText>The u</w:delText>
-        </w:r>
-      </w:del>
-      <w:ins w:id="58" w:author="Brad Duthie" w:date="2021-09-08T21:37:00Z">
-        <w:r>
-          <w:rPr/>
-          <w:t>U</w:t>
-        </w:r>
-      </w:ins>
-      <w:r>
-        <w:rPr/>
-        <w:t>sers</w:t>
-      </w:r>
-      <w:del w:id="59" w:author="Brad Duthie" w:date="2021-09-08T21:37:00Z">
-        <w:r>
-          <w:rPr/>
-          <w:delText xml:space="preserve"> (farmers)</w:delText>
-        </w:r>
-      </w:del>
-      <w:r>
-        <w:rPr/>
-        <w:t xml:space="preserve"> aim to maximise yield from their land</w:t>
-      </w:r>
-      <w:ins w:id="60" w:author="Brad Duthie" w:date="2021-09-08T21:38:00Z">
-        <w:r>
-          <w:rPr/>
-          <w:t>;</w:t>
-        </w:r>
-      </w:ins>
-      <w:del w:id="61" w:author="Brad Duthie" w:date="2021-09-08T21:38:00Z">
-        <w:r>
-          <w:rPr/>
-          <w:delText>,</w:delText>
-        </w:r>
-      </w:del>
-      <w:r>
-        <w:rPr/>
-        <w:t xml:space="preserve"> their annual budget is reset each year and is unaffected by yield. Yield is positively affected by tending crops, and may be negatively affected by the presence of grazing wild animals - thus hunting or scaring may offset any potentially negative effects on yield. Note that the choice of models and parameter values here serve as an example only; it is expected that future implementations and development of A&amp;F will focus on specific research questions </w:t>
-      </w:r>
-      <w:ins w:id="62" w:author="Brad Duthie" w:date="2021-09-08T21:38:00Z">
-        <w:r>
-          <w:rPr/>
-          <w:t>or</w:t>
-        </w:r>
-      </w:ins>
-      <w:del w:id="63" w:author="Brad Duthie" w:date="2021-09-08T21:38:00Z">
-        <w:r>
-          <w:rPr/>
-          <w:delText>/</w:delText>
-        </w:r>
-      </w:del>
-      <w:r>
-        <w:rPr/>
-        <w:t xml:space="preserve"> case studies</w:t>
-      </w:r>
-      <w:del w:id="64" w:author="Brad Duthie" w:date="2021-09-08T21:38:00Z">
-        <w:r>
-          <w:rPr/>
-          <w:delText>,</w:delText>
-        </w:r>
-      </w:del>
-      <w:r>
-        <w:rPr/>
-        <w:t xml:space="preserve"> and will adjust models and parameter settings accordingly (see Discussion).</w:t>
+        <w:t xml:space="preserve"> use the genetic algorithm with default parameter settings. User (farmer) budgets are set to 1500 units per time step, manager budgets to 1000 units (both for the initial 5 time steps and the subsequent game play). Users aim to maximise yield from their land; their annual budget is reset each year and is unaffected by yield. Yield is positively affected by tending crops, and may be negatively affected by the presence of grazing wild animals - thus hunting or scaring may offset any potentially negative effects on yield. Note that the choice of models and parameter values here serve as an example only; it is expected that future implementations and development of A&amp;F will focus on specific research questions or case studies and will adjust models and parameter settings accordingly (see Discussion).</w:t>
       </w:r>
     </w:p>
     <w:p>
@@ -2197,47 +1570,7 @@
       </w:pPr>
       <w:r>
         <w:rPr/>
-        <w:t xml:space="preserve">Each </w:t>
-      </w:r>
-      <w:del w:id="65" w:author="Brad Duthie" w:date="2021-09-08T21:39:00Z">
-        <w:r>
-          <w:rPr/>
-          <w:delText>following</w:delText>
-        </w:r>
-      </w:del>
-      <w:ins w:id="66" w:author="Brad Duthie" w:date="2021-09-08T21:39:00Z">
-        <w:r>
-          <w:rPr/>
-          <w:t>subsequent</w:t>
-        </w:r>
-      </w:ins>
-      <w:r>
-        <w:rPr/>
-        <w:t xml:space="preserve"> A&amp;F time step then consists of (1) </w:t>
-      </w:r>
-      <w:del w:id="67" w:author="Brad Duthie" w:date="2021-09-08T21:39:00Z">
-        <w:r>
-          <w:rPr/>
-          <w:delText>user</w:delText>
-        </w:r>
-      </w:del>
-      <w:ins w:id="68" w:author="Brad Duthie" w:date="2021-09-08T21:39:00Z">
-        <w:commentRangeStart w:id="18"/>
-        <w:r>
-          <w:rPr/>
-          <w:t>player</w:t>
-        </w:r>
-      </w:ins>
-      <w:r>
-        <w:rPr/>
-      </w:r>
-      <w:commentRangeEnd w:id="18"/>
-      <w:r>
-        <w:commentReference w:id="18"/>
-      </w:r>
-      <w:r>
-        <w:rPr/>
-        <w:t xml:space="preserve"> input, taking the place of the default management model, in which the player can assess the environment using outputs provided (see below) and choose management actions (costs for user actions), and, (2) and once the player confirms their choice, a modified GMSE time step including sequential calls to the default user, resource and observation models (</w:t>
+        <w:t>Each subsequent A&amp;F time step then consists of (1) player input, taking the place of the default management model, in which the player can assess the environment using outputs provided (see below) and choose management actions (costs for user actions), and, (2) and once the player confirms their choice, a modified GMSE time step including sequential calls to the default user, resource and observation models (</w:t>
       </w:r>
       <w:r>
         <w:fldChar w:fldCharType="begin"/>
@@ -2292,27 +1625,7 @@
       </w:pPr>
       <w:r>
         <w:rPr/>
-        <w:t>The user interface for A&amp;F is a web application</w:t>
-      </w:r>
-      <w:del w:id="69" w:author="Brad Duthie" w:date="2021-09-08T21:40:00Z">
-        <w:r>
-          <w:rPr/>
-          <w:delText xml:space="preserve"> is</w:delText>
-        </w:r>
-      </w:del>
-      <w:r>
-        <w:rPr/>
-        <w:t xml:space="preserve"> coded in R</w:t>
-      </w:r>
-      <w:del w:id="70" w:author="Brad Duthie" w:date="2021-09-08T21:40:00Z">
-        <w:r>
-          <w:rPr/>
-          <w:delText>,</w:delText>
-        </w:r>
-      </w:del>
-      <w:r>
-        <w:rPr/>
-        <w:t xml:space="preserve"> using </w:t>
+        <w:t xml:space="preserve">The user interface for A&amp;F is a web application coded in R using </w:t>
       </w:r>
       <w:hyperlink r:id="rId5">
         <w:r>
@@ -2370,17 +1683,7 @@
       </w:pPr>
       <w:r>
         <w:rPr/>
-        <w:t>On starting a new game session</w:t>
-      </w:r>
-      <w:del w:id="71" w:author="Brad Duthie" w:date="2021-09-08T21:41:00Z">
-        <w:r>
-          <w:rPr/>
-          <w:delText>,</w:delText>
-        </w:r>
-      </w:del>
-      <w:r>
-        <w:rPr/>
-        <w:t xml:space="preserve"> the player is presented with a series of introductory screens explaining the background, flow and objective of the game , after which they are asked to enter a player name, which is stored and used to show player scores as the end of a session, compared to previous sessions by other players.</w:t>
+        <w:t>On starting a new game session the player is presented with a series of introductory screens explaining the background, flow and objective of the game , after which they are asked to enter a player name, which is stored and used to show player scores as the end of a session, compared to previous sessions by other players.</w:t>
       </w:r>
     </w:p>
     <w:p>
@@ -2461,17 +1764,7 @@
       </m:oMath>
       <w:r>
         <w:rPr/>
-        <w:t xml:space="preserve"> (at the start of the game</w:t>
-      </w:r>
-      <w:ins w:id="72" w:author="Brad Duthie" w:date="2021-09-08T21:42:00Z">
-        <w:r>
-          <w:rPr/>
-          <w:t>,</w:t>
-        </w:r>
-      </w:ins>
-      <w:r>
-        <w:rPr/>
-        <w:t xml:space="preserve"> this will show five observations from the initialisation steps described above). Agricultural yield is expressed as a % of “maximum unaffected yield,” i.e. yield in the absence of damage from wildlife or investment in tending crops. Second, a plot of the landscape (Figure 2b) showing the distribution of farm ownership as well as the position of animals at time </w:t>
+        <w:t xml:space="preserve"> (at the start of the game, this will show five observations from the initialisation steps described above). Agricultural yield is expressed as a % of “maximum unaffected yield,” i.e. yield in the absence of damage from wildlife or investment in tending crops. Second, a plot of the landscape (Figure 2b) showing the distribution of farm ownership as well as the position of animals at time </w:t>
       </w:r>
       <w:r>
         <w:rPr/>
@@ -2548,23 +1841,7 @@
       </w:r>
       <w:r>
         <w:rPr/>
-        <w:t xml:space="preserve"> affected by the manager (player), so no input is available for </w:t>
-      </w:r>
-      <w:ins w:id="73" w:author="Brad Duthie" w:date="2021-09-08T21:43:00Z">
-        <w:r>
-          <w:rPr/>
-          <w:t>it</w:t>
-        </w:r>
-      </w:ins>
-      <w:del w:id="74" w:author="Brad Duthie" w:date="2021-09-08T21:43:00Z">
-        <w:r>
-          <w:rPr/>
-          <w:delText xml:space="preserve">this </w:delText>
-        </w:r>
-      </w:del>
-      <w:r>
-        <w:rPr/>
-        <w:t>.</w:t>
+        <w:t xml:space="preserve"> affected by the manager (player), so no input is available for it.</w:t>
       </w:r>
     </w:p>
     <w:p>
@@ -2601,17 +1878,7 @@
       </m:oMath>
       <w:r>
         <w:rPr/>
-        <w:t xml:space="preserve"> once the player confirms their choice of cost inputs. At this point (1)</w:t>
-      </w:r>
-      <w:ins w:id="75" w:author="Brad Duthie" w:date="2021-09-08T21:43:00Z">
-        <w:r>
-          <w:rPr/>
-          <w:t>,</w:t>
-        </w:r>
-      </w:ins>
-      <w:r>
-        <w:rPr/>
-        <w:t xml:space="preserve"> the user, resource and observation models are run using the updated action costs set by the player, (2) selected environment state data are stored in the database (See 3.2.3 below), and (3) trajectory, landscape and action plots are updated and budget allocation is reset. The current implementation of A&amp;F continues for a maximum of 20 time steps (following the initial five) at which point the game session is ended and the player is presented with a scoreboard. If the resource population reaches extinction, the game session is also terminated.</w:t>
+        <w:t xml:space="preserve"> once the player confirms their choice of cost inputs. At this point (1), the user, resource and observation models are run using the updated action costs set by the player, (2) selected environment state data are stored in the database (See 3.2.3 below), and (3) trajectory, landscape and action plots are updated and budget allocation is reset. The current implementation of A&amp;F continues for a maximum of 20 time steps (following the initial five) at which point the game session is ended and the player is presented with a scoreboard. If the resource population reaches extinction, the game session is also terminated.</w:t>
       </w:r>
       <w:bookmarkStart w:id="4" w:name="user-interface"/>
       <w:bookmarkEnd w:id="4"/>
@@ -2676,7 +1943,7 @@
         <w:rPr/>
         <w:t>) on the one hand, and overall agricultural yield (“yield score,</w:t>
       </w:r>
-      <w:commentRangeStart w:id="19"/>
+      <w:commentRangeStart w:id="10"/>
       <w:r>
         <w:rPr/>
         <w:t xml:space="preserve">” </w:t>
@@ -2711,9 +1978,9 @@
       <w:r>
         <w:rPr/>
       </w:r>
-      <w:commentRangeEnd w:id="19"/>
-      <w:r>
-        <w:commentReference w:id="19"/>
+      <w:commentRangeEnd w:id="10"/>
+      <w:r>
+        <w:commentReference w:id="10"/>
       </w:r>
       <w:r>
         <w:rPr/>
@@ -3137,7 +2404,7 @@
         <w:rPr/>
         <w:t xml:space="preserve"> the total number of time steps for the game </w:t>
       </w:r>
-      <w:commentRangeStart w:id="20"/>
+      <w:commentRangeStart w:id="11"/>
       <w:r>
         <w:rPr/>
         <w:t>session</w:t>
@@ -3145,17 +2412,17 @@
       <w:r>
         <w:rPr/>
       </w:r>
-      <w:commentRangeEnd w:id="20"/>
-      <w:r>
-        <w:commentReference w:id="20"/>
-      </w:r>
-      <w:r>
-        <w:rPr/>
-        <w:commentReference w:id="21"/>
-      </w:r>
-      <w:r>
-        <w:rPr/>
-        <w:commentReference w:id="22"/>
+      <w:commentRangeEnd w:id="11"/>
+      <w:r>
+        <w:commentReference w:id="11"/>
+      </w:r>
+      <w:r>
+        <w:rPr/>
+        <w:commentReference w:id="12"/>
+      </w:r>
+      <w:r>
+        <w:rPr/>
+        <w:commentReference w:id="13"/>
       </w:r>
       <w:r>
         <w:rPr/>
@@ -3297,7 +2564,6 @@
         <w:rPr/>
         <w:t xml:space="preserve">Game play data (e.g. session variables, player inputs, environment state variables) are stored in a MySQL relational database. Database structure is summarised in </w:t>
       </w:r>
-      <w:commentRangeStart w:id="23"/>
       <w:r>
         <w:rPr>
           <w:b/>
@@ -3306,20 +2572,20 @@
         <w:t>Fig X</w:t>
       </w:r>
       <w:r>
+        <w:rPr/>
+        <w:t xml:space="preserve"> and a full list of parameter values stored and their description is listed in </w:t>
+      </w:r>
+      <w:r>
         <w:rPr>
           <w:b/>
           <w:bCs/>
         </w:rPr>
-      </w:r>
-      <w:commentRangeEnd w:id="23"/>
-      <w:r>
-        <w:commentReference w:id="23"/>
-      </w:r>
-      <w:r>
-        <w:rPr/>
-        <w:t xml:space="preserve"> and a full list of parameter values stored and their description is listed in </w:t>
-      </w:r>
-      <w:commentRangeStart w:id="24"/>
+        <w:t>Table X</w:t>
+      </w:r>
+      <w:r>
+        <w:rPr/>
+        <w:t>. The current version of A&amp;F stores only a subset of GMSE parameters (</w:t>
+      </w:r>
       <w:r>
         <w:rPr>
           <w:b/>
@@ -3328,38 +2594,6 @@
         <w:t>Table X</w:t>
       </w:r>
       <w:r>
-        <w:rPr>
-          <w:b/>
-          <w:bCs/>
-        </w:rPr>
-      </w:r>
-      <w:commentRangeEnd w:id="24"/>
-      <w:r>
-        <w:commentReference w:id="24"/>
-      </w:r>
-      <w:r>
-        <w:rPr/>
-        <w:t>. The current version of A&amp;F stores only a subset of GMSE parameters (</w:t>
-      </w:r>
-      <w:commentRangeStart w:id="25"/>
-      <w:r>
-        <w:rPr>
-          <w:b/>
-          <w:bCs/>
-        </w:rPr>
-        <w:t>Table X</w:t>
-      </w:r>
-      <w:r>
-        <w:rPr>
-          <w:b/>
-          <w:bCs/>
-        </w:rPr>
-      </w:r>
-      <w:commentRangeEnd w:id="25"/>
-      <w:r>
-        <w:commentReference w:id="25"/>
-      </w:r>
-      <w:r>
         <w:rPr/>
         <w:t>); this may be easily extended in the future by adding additional fields to the relevant database table and ensuring the database interface functions append the extra parameters. For any GMSE parameters that are not stored currently, the default GMSE parameter values are used.</w:t>
       </w:r>
@@ -3369,25 +2603,9 @@
         <w:pStyle w:val="TextBody"/>
         <w:rPr/>
       </w:pPr>
-      <w:commentRangeStart w:id="26"/>
-      <w:r>
-        <w:rPr/>
-        <w:t>In</w:t>
-      </w:r>
-      <w:r>
-        <w:rPr/>
-      </w:r>
-      <w:commentRangeEnd w:id="26"/>
-      <w:r>
-        <w:commentReference w:id="26"/>
-      </w:r>
-      <w:r>
-        <w:rPr/>
-        <w:commentReference w:id="27"/>
-      </w:r>
-      <w:r>
-        <w:rPr/>
-        <w:t xml:space="preserve"> summary, six main tables are used to store data (see </w:t>
+      <w:r>
+        <w:rPr/>
+        <w:t xml:space="preserve">In summary, six main tables are used to store data (see </w:t>
       </w:r>
       <w:r>
         <w:rPr>
@@ -3678,9 +2896,9 @@
         <w:rPr/>
         <w:t>), it means that a session was not terminated “normally,” i.e. by the browser being closed manually or timing out due to inactivity.</w:t>
       </w:r>
-      <w:bookmarkStart w:id="6" w:name="outline-of-approach"/>
-      <w:bookmarkStart w:id="7" w:name="animalfarm"/>
-      <w:bookmarkStart w:id="8" w:name="data-collection-database"/>
+      <w:bookmarkStart w:id="6" w:name="data-collection-database"/>
+      <w:bookmarkStart w:id="7" w:name="outline-of-approach"/>
+      <w:bookmarkStart w:id="8" w:name="animalfarm"/>
       <w:bookmarkEnd w:id="6"/>
       <w:bookmarkEnd w:id="7"/>
       <w:bookmarkEnd w:id="8"/>
@@ -3758,23 +2976,7 @@
       </w:hyperlink>
       <w:r>
         <w:rPr/>
-        <w:t xml:space="preserve">). Alternatively, by collating large amounts of decision-making data under varying parameter settings as well as the outcome of each game session (e.g. animal population extinction and/or trajectories), it may be possible to develop algorithms that can make decisions that are most likely to lead to a desired outcome (e.g. minimising extinction probability while maintaining agricultural yield, or maximising one or the other score). While the genetic algorithm for manager decision-making currently implemented in GMSE is effective, it does not currently balance multiple objectives, nor does it necessarily accurately reflect </w:t>
-      </w:r>
-      <w:commentRangeStart w:id="28"/>
-      <w:r>
-        <w:rPr/>
-        <w:t>variability</w:t>
-      </w:r>
-      <w:r>
-        <w:rPr/>
-      </w:r>
-      <w:commentRangeEnd w:id="28"/>
-      <w:r>
-        <w:commentReference w:id="28"/>
-      </w:r>
-      <w:r>
-        <w:rPr/>
-        <w:t xml:space="preserve"> in real-life decision-making processes. Parameterising an alternative algorithm directly based on empirical decision-making data has the potential to address these shortcomings.</w:t>
+        <w:t>). Alternatively, by collating large amounts of decision-making data under varying parameter settings as well as the outcome of each game session (e.g. animal population extinction and/or trajectories), it may be possible to develop algorithms that can make decisions that are most likely to lead to a desired outcome (e.g. minimising extinction probability while maintaining agricultural yield, or maximising one or the other score). While the genetic algorithm for manager decision-making currently implemented in GMSE is effective, it does not currently balance multiple objectives, nor does it necessarily accurately reflect variability in real-life decision-making processes. Parameterising an alternative algorithm directly based on empirical decision-making data has the potential to address these shortcomings.</w:t>
       </w:r>
     </w:p>
     <w:p>
@@ -3810,41 +3012,9 @@
         <w:pStyle w:val="FirstParagraph"/>
         <w:rPr/>
       </w:pPr>
-      <w:ins w:id="76" w:author="Brad Duthie" w:date="2021-09-08T21:53:00Z">
-        <w:r>
-          <w:rPr/>
-          <w:t>H</w:t>
-        </w:r>
-      </w:ins>
-      <w:del w:id="77" w:author="Brad Duthie" w:date="2021-09-08T21:53:00Z">
-        <w:r>
-          <w:rPr/>
-          <w:delText>We h</w:delText>
-        </w:r>
-      </w:del>
-      <w:r>
-        <w:rPr/>
-        <w:t>ere</w:t>
-      </w:r>
-      <w:ins w:id="78" w:author="Brad Duthie" w:date="2021-09-08T21:53:00Z">
-        <w:r>
-          <w:rPr/>
-          <w:t xml:space="preserve"> we</w:t>
-        </w:r>
-      </w:ins>
-      <w:r>
-        <w:rPr/>
-        <w:t xml:space="preserve"> illustrate one aspect of this potential by collecting decision-making data from a small sample of test players</w:t>
-      </w:r>
-      <w:del w:id="79" w:author="Brad Duthie" w:date="2021-09-08T21:53:00Z">
-        <w:r>
-          <w:rPr/>
-          <w:delText>,</w:delText>
-        </w:r>
-      </w:del>
-      <w:r>
-        <w:rPr/>
-        <w:t xml:space="preserve"> during a short period. We chose to focus on a scenario that systematically varies two parameters, farmer land ownership distribution </w:t>
+      <w:r>
+        <w:rPr/>
+        <w:t xml:space="preserve">Here we illustrate one aspect of this potential by collecting decision-making data from a small sample of test players during a short period. We chose to focus on a scenario that systematically varies two parameters, farmer land ownership distribution </w:t>
       </w:r>
       <w:r>
         <w:rPr/>
@@ -3886,12 +3056,7 @@
       </m:oMath>
       <w:r>
         <w:rPr/>
-        <w:t xml:space="preserve">). While inequity in land ownership is commonplace and of interest to conservation </w:t>
-      </w:r>
-      <w:commentRangeStart w:id="29"/>
-      <w:r>
-        <w:rPr/>
-        <w:t>strategies (</w:t>
+        <w:t>). While inequity in land ownership is commonplace and of interest to conservation strategies (</w:t>
       </w:r>
       <w:r>
         <w:rPr>
@@ -3902,18 +3067,7 @@
       </w:r>
       <w:r>
         <w:rPr/>
-        <w:t xml:space="preserve">), </w:t>
-      </w:r>
-      <w:r>
-        <w:rPr/>
-      </w:r>
-      <w:commentRangeEnd w:id="29"/>
-      <w:r>
-        <w:commentReference w:id="29"/>
-      </w:r>
-      <w:r>
-        <w:rPr/>
-        <w:t>the current manager decision-making algorithm implemented in GMSE cannot explicitly take the extent of such variation in account. Thus, collecting empirical data on how decisions and resultant population trajectories may be affected by variable land distribution is important.</w:t>
+        <w:t>), the current manager decision-making algorithm implemented in GMSE cannot explicitly take the extent of such variation in account. Thus, collecting empirical data on how decisions and resultant population trajectories may be affected by variable land distribution is important.</w:t>
       </w:r>
     </w:p>
     <w:p>
@@ -4076,8 +3230,8 @@
         <w:rPr/>
         <w:t>The work described here was approved by the University of Stirling’s General University Ethics Panel (GUEP), project no. 2519. While the game link is publicly accessible, it was not publicised beyond the direct contacts described above. On accessing the link, players are presented with a series of introductory screens explaining the background and purpose of the game, followed by a digital consent form, which has to be agreed to by ticking a confirmation tick box, before a new session can be started. No personally identifiable data are collected or stored, other than a player nickname - the latter is only requested so that scores can be shown in context and compared to other players; however this can be left as a default placeholder, and players explicitly told that this is not expected to be their real name. Player nicknames are replaced by random identifiers prior to further data processing.</w:t>
       </w:r>
-      <w:bookmarkStart w:id="10" w:name="example-scenario-method"/>
-      <w:bookmarkStart w:id="11" w:name="ethics"/>
+      <w:bookmarkStart w:id="10" w:name="ethics"/>
+      <w:bookmarkStart w:id="11" w:name="example-scenario-method"/>
       <w:bookmarkEnd w:id="10"/>
       <w:bookmarkEnd w:id="11"/>
     </w:p>
@@ -4102,35 +3256,19 @@
       </w:pPr>
       <w:r>
         <w:rPr/>
-        <w:t xml:space="preserve">Between 21 July 2021 and 19 August 2021, we collated data on </w:t>
-      </w:r>
-      <w:commentRangeStart w:id="30"/>
-      <w:r>
-        <w:rPr/>
-        <w:t xml:space="preserve">76 play session by </w:t>
-      </w:r>
-      <w:commentRangeStart w:id="31"/>
-      <w:r>
-        <w:rPr/>
-        <w:t xml:space="preserve">28 </w:t>
-      </w:r>
-      <w:r>
-        <w:rPr/>
-      </w:r>
-      <w:commentRangeEnd w:id="30"/>
-      <w:r>
-        <w:commentReference w:id="30"/>
-      </w:r>
-      <w:r>
-        <w:rPr/>
-        <w:t>unique</w:t>
-      </w:r>
-      <w:r>
-        <w:rPr/>
-      </w:r>
-      <w:commentRangeEnd w:id="31"/>
-      <w:r>
-        <w:commentReference w:id="31"/>
+        <w:t xml:space="preserve">Between 21 July 2021 and 19 August 2021, we collated data on 76 play session by </w:t>
+      </w:r>
+      <w:commentRangeStart w:id="14"/>
+      <w:r>
+        <w:rPr/>
+        <w:t>28 unique</w:t>
+      </w:r>
+      <w:r>
+        <w:rPr/>
+      </w:r>
+      <w:commentRangeEnd w:id="14"/>
+      <w:r>
+        <w:commentReference w:id="14"/>
       </w:r>
       <w:r>
         <w:rPr/>
@@ -4144,33 +3282,7 @@
       </w:r>
       <w:r>
         <w:rPr/>
-        <w:t>. Sessions lasted 4.5</w:t>
-      </w:r>
-      <w:ins w:id="80" w:author="Brad Duthie" w:date="2021-09-08T21:53:00Z">
-        <w:r>
-          <w:rPr/>
-          <w:t xml:space="preserve"> minutes</w:t>
-        </w:r>
-      </w:ins>
-      <w:r>
-        <w:rPr/>
-        <w:t xml:space="preserve"> on average (0.2 - </w:t>
-      </w:r>
-      <w:commentRangeStart w:id="32"/>
-      <w:r>
-        <w:rPr/>
-        <w:t>179.4</w:t>
-      </w:r>
-      <w:r>
-        <w:rPr/>
-      </w:r>
-      <w:commentRangeEnd w:id="32"/>
-      <w:r>
-        <w:commentReference w:id="32"/>
-      </w:r>
-      <w:r>
-        <w:rPr/>
-        <w:t xml:space="preserve"> minutes). As per the scenario set up, these sessions were roughly equally distributed between land ownership variability </w:t>
+        <w:t xml:space="preserve">. Sessions lasted 4.5 minutes on average (0.2 - 179.4 minutes). As per the scenario set up, these sessions were roughly equally distributed between land ownership variability </w:t>
       </w:r>
       <w:r>
         <w:rPr/>
@@ -4349,23 +3461,7 @@
       </w:pPr>
       <w:r>
         <w:rPr/>
-        <w:t xml:space="preserve">These extinction probabilities were reflected in the animal population trajectories in each parameter scenario. Figure 4 shows trajectories per level of landownership variability, with cases where the population reached extinction highlighted in red. Both higher levels of </w:t>
-      </w:r>
-      <w:del w:id="81" w:author="Nils Bunnefeld" w:date="2021-09-09T13:15:00Z">
-        <w:r>
-          <w:rPr/>
-          <w:delText>variablility</w:delText>
-        </w:r>
-      </w:del>
-      <w:ins w:id="82" w:author="Nils Bunnefeld" w:date="2021-09-09T13:15:00Z">
-        <w:r>
-          <w:rPr/>
-          <w:t>variability</w:t>
-        </w:r>
-      </w:ins>
-      <w:r>
-        <w:rPr/>
-        <w:t xml:space="preserve"> (</w:t>
+        <w:t>These extinction probabilities were reflected in the animal population trajectories in each parameter scenario. Figure 4 shows trajectories per level of landownership variability, with cases where the population reached extinction highlighted in red. Both higher levels of variability (</w:t>
       </w:r>
       <w:r>
         <w:rPr/>
@@ -4519,36 +3615,15 @@
       </m:oMath>
       <w:r>
         <w:rPr/>
-        <w:t>), chosen costs for hunting licences appeared to be more stable (i.e. less variable), particularly toward the end of playing sessions (Figures 5c vs. 5a-b). It should be noted that this may in part be an artifact of somewhat lower sample size at higher time steps (because in some sessions the population would have gone extinct part way through a session).</w:t>
-      </w:r>
-      <w:commentRangeStart w:id="33"/>
-      <w:r>
-        <w:rPr/>
-        <w:t xml:space="preserve"> On average, hunting </w:t>
-      </w:r>
-      <w:del w:id="83" w:author="Nils Bunnefeld" w:date="2021-09-09T13:16:00Z">
-        <w:r>
-          <w:rPr/>
-          <w:delText>licence</w:delText>
-        </w:r>
-      </w:del>
-      <w:ins w:id="84" w:author="Nils Bunnefeld" w:date="2021-09-09T13:16:00Z">
-        <w:r>
-          <w:rPr/>
-          <w:t>license</w:t>
-        </w:r>
-      </w:ins>
-      <w:r>
-        <w:rPr/>
-        <w:t xml:space="preserve"> costs also appeared to be set lower overall at higher land ownership variability. By comparison, costs set for scaring </w:t>
-      </w:r>
-      <w:del w:id="85" w:author="Nils Bunnefeld" w:date="2021-09-09T13:16:00Z">
+        <w:t xml:space="preserve">), chosen costs for hunting licences appeared to be more stable (i.e. less variable), particularly toward the end of playing sessions (Figures 5c vs. 5a-b). It should be noted that this may in part be an artifact of somewhat lower sample size at higher time steps (because in some sessions the population would have gone extinct part way through a session). On average, hunting licence costs also appeared to be set lower overall at higher land ownership variability. By comparison, costs set for scaring </w:t>
+      </w:r>
+      <w:del w:id="7" w:author="Nils Bunnefeld" w:date="2021-09-09T13:16:00Z">
         <w:r>
           <w:rPr/>
           <w:delText>licences</w:delText>
         </w:r>
       </w:del>
-      <w:ins w:id="86" w:author="Nils Bunnefeld" w:date="2021-09-09T13:16:00Z">
+      <w:ins w:id="8" w:author="Nils Bunnefeld" w:date="2021-09-09T13:16:00Z">
         <w:r>
           <w:rPr/>
           <w:t>licenses</w:t>
@@ -4557,13 +3632,6 @@
       <w:r>
         <w:rPr/>
         <w:t xml:space="preserve"> appeared to more stable over time (Figures 5d-f).</w:t>
-      </w:r>
-      <w:commentRangeEnd w:id="33"/>
-      <w:r>
-        <w:commentReference w:id="33"/>
-      </w:r>
-      <w:r>
-        <w:rPr/>
       </w:r>
     </w:p>
     <w:p>
@@ -4733,14 +3801,14 @@
         <w:rPr/>
         <w:t xml:space="preserve">Figure 5. Summary of player </w:t>
       </w:r>
-      <w:commentRangeStart w:id="34"/>
-      <w:commentRangeStart w:id="35"/>
+      <w:commentRangeStart w:id="15"/>
+      <w:commentRangeStart w:id="16"/>
       <w:r>
         <w:rPr/>
         <w:t>management actions (costs set for hunting- and scaring licences) over time, per ownership variability scenario. Solid black line is the mean cost per time step, with lighter and darker polygons representing the 25-75% and 2.5% and 97.5% quantiles of the cost distribution per time step.</w:t>
       </w:r>
-      <w:bookmarkStart w:id="12" w:name="example-application"/>
-      <w:bookmarkStart w:id="13" w:name="illustrative-results"/>
+      <w:bookmarkStart w:id="12" w:name="illustrative-results"/>
+      <w:bookmarkStart w:id="13" w:name="example-application"/>
       <w:bookmarkEnd w:id="12"/>
       <w:bookmarkEnd w:id="13"/>
     </w:p>
@@ -4760,13 +3828,13 @@
       <w:r>
         <w:rPr/>
       </w:r>
-      <w:commentRangeEnd w:id="35"/>
-      <w:r>
-        <w:commentReference w:id="35"/>
-      </w:r>
-      <w:commentRangeEnd w:id="34"/>
-      <w:r>
-        <w:commentReference w:id="34"/>
+      <w:commentRangeEnd w:id="16"/>
+      <w:r>
+        <w:commentReference w:id="16"/>
+      </w:r>
+      <w:commentRangeEnd w:id="15"/>
+      <w:r>
+        <w:commentReference w:id="15"/>
       </w:r>
       <w:r>
         <w:rPr/>
@@ -4790,17 +3858,7 @@
       </w:r>
       <w:r>
         <w:rPr/>
-        <w:t xml:space="preserve"> experiments on human decision-making in given natural resource management scenarios, as well as collect large amounts of data that may be used to improve the model parameterisation. It is worth stressing that we are here specifically refe</w:t>
-      </w:r>
-      <w:del w:id="87" w:author="Nils Bunnefeld" w:date="2021-09-09T13:21:00Z">
-        <w:r>
-          <w:rPr/>
-          <w:delText>r</w:delText>
-        </w:r>
-      </w:del>
-      <w:r>
-        <w:rPr/>
-        <w:t>rring to model-games as data-collection tools, as opposed to exclusively as communication- or educational tools.</w:t>
+        <w:t xml:space="preserve"> experiments on human decision-making in given natural resource management scenarios, as well as collect large amounts of data that may be used to improve the model parameterisation. It is worth stressing that we are here specifically referring to model-games as data-collection tools, as opposed to exclusively as communication- or educational tools.</w:t>
       </w:r>
     </w:p>
     <w:p>
@@ -4847,19 +3905,7 @@
       </w:hyperlink>
       <w:r>
         <w:rPr/>
-        <w:t xml:space="preserve">). While real-world experiments on this would be extremely challenging and costly, GMSE provides a suitable modelling framework in which observation uncertainty can be manipulated, with A&amp;F providing the platform to run controlled experiments with real-world stakeholders. This approach could extend to many if not all of the 74 parameters currently controllable by users in GMSE, ranging from variability in demography or behaviour of the natural resource, to user (farmer) behaviour or variability, and wider environmental change or stochasticity. The game interface and player interaction would remain the same, with only the underlying architecture and database back end requiring minor tweaks to accommodate the extra parameter </w:t>
-      </w:r>
-      <w:commentRangeStart w:id="36"/>
-      <w:r>
-        <w:rPr/>
-        <w:t>variation.</w:t>
-      </w:r>
-      <w:commentRangeEnd w:id="36"/>
-      <w:r>
-        <w:commentReference w:id="36"/>
-      </w:r>
-      <w:r>
-        <w:rPr/>
+        <w:t>). While real-world experiments on this would be extremely challenging and costly, GMSE provides a suitable modelling framework in which observation uncertainty can be manipulated, with A&amp;F providing the platform to run controlled experiments with real-world stakeholders. This approach could extend to many if not all of the 74 parameters currently controllable by users in GMSE, ranging from variability in demography or behaviour of the natural resource, to user (farmer) behaviour or variability, and wider environmental change or stochasticity. The game interface and player interaction would remain the same, with only the underlying architecture and database back end requiring minor tweaks to accommodate the extra parameter variation.</w:t>
       </w:r>
     </w:p>
     <w:p>
@@ -4871,7 +3917,7 @@
         <w:rPr/>
         <w:t>In addition to use as an experimental tool, this approach also has great potential for use as a way to source large amounts of decision-making data which may then be used to re-parameterise the underlying models</w:t>
       </w:r>
-      <w:del w:id="88" w:author="Brad Duthie" w:date="2021-09-08T21:58:00Z">
+      <w:del w:id="9" w:author="Brad Duthie" w:date="2021-09-08T21:58:00Z">
         <w:r>
           <w:rPr/>
           <w:delText>,</w:delText>
@@ -4881,56 +3927,35 @@
         <w:rPr/>
         <w:t xml:space="preserve"> to better reflect real-world decision making. Given a large enough sample of play sessions with a range of parameter combinations and outcomes, it may be possible to train machine learning algorithms on data collected from this approach, to </w:t>
       </w:r>
-      <w:del w:id="89" w:author="Brad Duthie" w:date="2021-09-08T21:58:00Z">
-        <w:r>
-          <w:rPr/>
-          <w:delText>represent</w:delText>
-        </w:r>
-      </w:del>
-      <w:ins w:id="90" w:author="Brad Duthie" w:date="2021-09-08T21:58:00Z">
-        <w:r>
-          <w:rPr/>
-          <w:t xml:space="preserve">simulate a </w:t>
-        </w:r>
-      </w:ins>
-      <w:ins w:id="91" w:author="Brad Duthie" w:date="2021-09-08T21:58:00Z">
-        <w:commentRangeStart w:id="37"/>
-        <w:r>
-          <w:rPr/>
-          <w:t>heuristic</w:t>
-        </w:r>
-      </w:ins>
-      <w:r>
-        <w:rPr/>
-      </w:r>
-      <w:ins w:id="92" w:author="Brad Duthie" w:date="2021-09-08T21:58:00Z">
-        <w:commentRangeEnd w:id="37"/>
-        <w:r>
-          <w:commentReference w:id="37"/>
-        </w:r>
-        <w:r>
-          <w:rPr/>
-          <w:t xml:space="preserve"> of</w:t>
-        </w:r>
-      </w:ins>
+      <w:r>
+        <w:rPr>
+          <w:rFonts w:eastAsia="Cambria" w:cs="" w:cstheme="minorBidi" w:eastAsiaTheme="minorHAnsi"/>
+          <w:color w:val="auto"/>
+          <w:kern w:val="0"/>
+          <w:sz w:val="24"/>
+          <w:szCs w:val="24"/>
+          <w:lang w:val="en-US" w:eastAsia="en-US" w:bidi="ar-SA"/>
+        </w:rPr>
+        <w:t>simulate</w:t>
+      </w:r>
       <w:r>
         <w:rPr/>
         <w:t xml:space="preserve"> human decision-making under a wide range of conditions. Such algorithms would potentially reflect a range of subtleties of the decision-making process, e.g. balancing multiple objectives in the presences of e.g. social, financial, and organisational constraints. Algorithms implemented in existing modelling approaches (without reference to empirical data) including GMSE, are very limited in how they can represent such “non-rational” decisio</w:t>
       </w:r>
-      <w:commentRangeStart w:id="38"/>
-      <w:r>
-        <w:rPr/>
-        <w:t>n-making</w:t>
+      <w:commentRangeStart w:id="17"/>
+      <w:r>
+        <w:rPr/>
+        <w:t>n-makin</w:t>
       </w:r>
       <w:bookmarkStart w:id="14" w:name="potential"/>
       <w:bookmarkEnd w:id="14"/>
       <w:r>
         <w:rPr/>
-        <w:t>.</w:t>
-      </w:r>
-      <w:commentRangeEnd w:id="38"/>
-      <w:r>
-        <w:commentReference w:id="38"/>
+        <w:t>g.</w:t>
+      </w:r>
+      <w:commentRangeEnd w:id="17"/>
+      <w:r>
+        <w:commentReference w:id="17"/>
       </w:r>
       <w:r>
         <w:rPr/>
@@ -4975,19 +4000,8 @@
       </w:pPr>
       <w:r>
         <w:rPr/>
-        <w:t xml:space="preserve">There are </w:t>
-      </w:r>
-      <w:del w:id="93" w:author="Nils Bunnefeld" w:date="2021-09-09T13:32:00Z">
-        <w:r>
-          <w:rPr/>
-          <w:delText>clearly</w:delText>
-        </w:r>
-      </w:del>
-      <w:r>
-        <w:rPr/>
-        <w:t xml:space="preserve"> a number of limitations to the model-game approach, particularly in terms of directly using “game-sourced” data to (re)parameterise underlying models. One concern was raised by several trial players, and can be summarised as the game or game play lacking “realism,” or crucially, lacking aspects or features or real life, or the player’s experience of the conservation problem (</w:t>
-      </w:r>
-      <w:commentRangeStart w:id="39"/>
+        <w:t>There are  a number of limitations to the model-game approach, particularly in terms of directly using “game-sourced” data to (re)parameterise underlying models. One concern was raised by several trial players, and can be summarised as the game or game play lacking “realism,” or crucially, lacking aspects or features or real life, or the player’s experience of the conservation problem (</w:t>
+      </w:r>
       <w:r>
         <w:rPr>
           <w:b/>
@@ -4996,16 +4010,6 @@
         <w:t>INSERT QUOTES?</w:t>
       </w:r>
       <w:r>
-        <w:rPr>
-          <w:b/>
-          <w:bCs/>
-        </w:rPr>
-      </w:r>
-      <w:commentRangeEnd w:id="39"/>
-      <w:r>
-        <w:commentReference w:id="39"/>
-      </w:r>
-      <w:r>
         <w:rPr/>
         <w:t>). This may be seen as particularly problematic if such data collected is subsequently used to adjust model parameterisation; i.e. if the game world is not seen as sufficiently realistic, it may be argued that player behaviour cannot be taken as realistic (i.e. perceived lack of realism leading to lack of external validity, (</w:t>
       </w:r>
@@ -5031,39 +4035,7 @@
       </w:hyperlink>
       <w:r>
         <w:rPr/>
-        <w:t xml:space="preserve">)), and therefore any reparameterisation would be </w:t>
-      </w:r>
-      <w:del w:id="94" w:author="Nils Bunnefeld" w:date="2021-09-09T13:33:00Z">
-        <w:r>
-          <w:rPr/>
-          <w:delText>(at best)</w:delText>
-        </w:r>
-      </w:del>
-      <w:commentRangeStart w:id="40"/>
-      <w:r>
-        <w:rPr/>
-        <w:t xml:space="preserve"> </w:t>
-      </w:r>
-      <w:r>
-        <w:rPr/>
-      </w:r>
-      <w:commentRangeEnd w:id="40"/>
-      <w:r>
-        <w:commentReference w:id="40"/>
-      </w:r>
-      <w:r>
-        <w:rPr/>
-        <w:t xml:space="preserve">biased. While a very important point, it is interesting to note that </w:t>
-      </w:r>
-      <w:del w:id="95" w:author="Nils Bunnefeld" w:date="2021-09-09T13:34:00Z">
-        <w:r>
-          <w:rPr/>
-          <w:delText xml:space="preserve">strictly speaking, </w:delText>
-        </w:r>
-      </w:del>
-      <w:r>
-        <w:rPr/>
-        <w:t xml:space="preserve">this point relates to the </w:t>
+        <w:t xml:space="preserve">)), and therefore any reparameterisation would be  biased. While a very important point, it is interesting to note that this point relates to the </w:t>
       </w:r>
       <w:r>
         <w:rPr>
@@ -5110,7 +4082,7 @@
         <w:rPr/>
         <w:t>)). Indeed, this in itself highlights the value of the model-game approach, in that it helps the user (i</w:t>
       </w:r>
-      <w:commentRangeStart w:id="41"/>
+      <w:commentRangeStart w:id="18"/>
       <w:r>
         <w:rPr/>
         <w:t>.e. player) to fully understand the model’s structure, assumptions, and consequent limitations: particularly given complex socio-ecological models, it can be challenging to effectively communicate the full scope of features and limitation</w:t>
@@ -5118,9 +4090,9 @@
       <w:r>
         <w:rPr/>
       </w:r>
-      <w:commentRangeEnd w:id="41"/>
-      <w:r>
-        <w:commentReference w:id="41"/>
+      <w:commentRangeEnd w:id="18"/>
+      <w:r>
+        <w:commentReference w:id="18"/>
       </w:r>
       <w:r>
         <w:rPr/>
@@ -5199,23 +4171,7 @@
       </w:pPr>
       <w:r>
         <w:rPr/>
-        <w:t xml:space="preserve">An additional limitation of “gamesourcing” data either in experimental settings or for parameterising models, is the potential for the sampled decision-making data to be biased, e.g. in terms of players or their motivations. For example, either intentionally or unintentionally, it may be that players are sampled from a limited subset; e.g. all players may have a single professional background such as conservation science, or the nature of the game (framing) may selectively attract </w:t>
-      </w:r>
-      <w:commentRangeStart w:id="42"/>
-      <w:r>
-        <w:rPr/>
-        <w:t>a subset of the public</w:t>
-      </w:r>
-      <w:r>
-        <w:rPr/>
-      </w:r>
-      <w:commentRangeEnd w:id="42"/>
-      <w:r>
-        <w:commentReference w:id="42"/>
-      </w:r>
-      <w:r>
-        <w:rPr/>
-        <w:t>. As a consequence, decision-making may not be representative of a wider population of potential players (e.g. more biased towards conservation rather than social objectives). While this is an important potential issue, we argue that such issues can be avoided by carefully controlling player recruitment, and subsampling of data collected in different sampling regimes, depending on the research question. This may be achieved, for example, by using game play session codes, separating game sessions for a specific experiment from “open” play sessions (</w:t>
+        <w:t>An additional limitation of “gamesourcing” data either in experimental settings or for parameterising models, is the potential for the sampled decision-making data to be biased, e.g. in terms of players or their motivations. For example, either intentionally or unintentionally, it may be that players are sampled from a limited subset; e.g. all players may have a single professional background such as conservation science, or the nature of the game (framing) may selectively attract a subset of the public. As a consequence, decision-making may not be representative of a wider population of potential players (e.g. more biased towards conservation rather than social objectives). While this is an important potential issue, we argue that such issues can be avoided by carefully controlling player recruitment, and subsampling of data collected in different sampling regimes, depending on the research question. This may be achieved, for example, by using game play session codes, separating game sessions for a specific experiment from “open” play sessions (</w:t>
       </w:r>
       <w:r>
         <w:rPr>
@@ -5250,7 +4206,7 @@
         <w:rPr/>
         <w:t>): e.g. playing to “win,” simply maximise a single score, or deliberately attempt to achieve undesirable outcomes. Indeed, it should be stressed that the scores used in the example implementation presented here are to some extent entirely arbitrary, and the choice of scoring system (including algorithms to calculate them) may inherently bias the decision-making data collected, depending on player motivations. There are a number of ways in which this issue can be addressed. First, in fully implementing this model-game approach, it will be vital to collect player data through pre- or post-game questionnaires, including on e.g. professional background, social- and ecological a</w:t>
       </w:r>
-      <w:del w:id="96" w:author="Brad Duthie" w:date="2021-09-08T22:02:00Z">
+      <w:del w:id="10" w:author="Brad Duthie" w:date="2021-09-08T22:02:00Z">
         <w:r>
           <w:rPr/>
           <w:delText>t</w:delText>
@@ -5293,19 +4249,7 @@
       </w:r>
       <w:r>
         <w:rPr/>
-        <w:t xml:space="preserve">). Careful framing of the game (either in open play or in more limited experimental settings) in terms of game objectives, and ensuring that this matches the objective of the particular application, is vital </w:t>
-      </w:r>
-      <w:commentRangeStart w:id="43"/>
-      <w:r>
-        <w:rPr/>
-        <w:t>to avoid goal bias.</w:t>
-      </w:r>
-      <w:commentRangeEnd w:id="43"/>
-      <w:r>
-        <w:commentReference w:id="43"/>
-      </w:r>
-      <w:r>
-        <w:rPr/>
+        <w:t>). Careful framing of the game (either in open play or in more limited experimental settings) in terms of game objectives, and ensuring that this matches the objective of the particular application, is vital to avoid goal bias.</w:t>
       </w:r>
     </w:p>
     <w:p>
@@ -5321,8 +4265,8 @@
         <w:rPr/>
         <w:t xml:space="preserve">Concluding </w:t>
       </w:r>
-      <w:commentRangeStart w:id="44"/>
-      <w:commentRangeStart w:id="45"/>
+      <w:commentRangeStart w:id="19"/>
+      <w:commentRangeStart w:id="20"/>
       <w:r>
         <w:rPr/>
         <w:t>remarks</w:t>
@@ -5340,28 +4284,28 @@
       <w:r>
         <w:rPr/>
       </w:r>
-      <w:commentRangeEnd w:id="45"/>
-      <w:r>
-        <w:commentReference w:id="45"/>
-      </w:r>
-      <w:r>
-        <w:rPr/>
-      </w:r>
-      <w:commentRangeEnd w:id="44"/>
-      <w:r>
-        <w:commentReference w:id="44"/>
-      </w:r>
-      <w:r>
-        <w:rPr/>
-        <w:t>ve are taken into account, and the given application is carefully considered, we believe that the approach outlined here has great potential to advance both the understanding and capability of complex socio-ecological models for natural resource management. As previous work has already shown, games and in particular videogames provide a great tool to increase public engagement with quantitative models, and we here highlight how this could be extended to provide effective, flexible and powerful tools for data collection</w:t>
-      </w:r>
-      <w:bookmarkStart w:id="15" w:name="discussion"/>
-      <w:bookmarkStart w:id="16" w:name="concluding-remarks"/>
+      <w:commentRangeEnd w:id="20"/>
+      <w:r>
+        <w:commentReference w:id="20"/>
+      </w:r>
+      <w:r>
+        <w:rPr/>
+      </w:r>
+      <w:commentRangeEnd w:id="19"/>
+      <w:r>
+        <w:commentReference w:id="19"/>
+      </w:r>
+      <w:r>
+        <w:rPr/>
+        <w:t>ve are taken into account, and the given application is carefully considered, we believe that the approach outlined here has great potential to advance both the understanding and capability of complex socio-ecological models for natural resource management. As previous work has already shown, games and in particular videogames provide a great tool to increase public engagement with quantitative models, and we here highlight how this could be extended to provide effective, flexible and powerful tools for data collectio</w:t>
+      </w:r>
+      <w:bookmarkStart w:id="15" w:name="concluding-remarks"/>
+      <w:bookmarkStart w:id="16" w:name="discussion"/>
       <w:bookmarkEnd w:id="15"/>
       <w:bookmarkEnd w:id="16"/>
       <w:r>
         <w:rPr/>
-        <w:t>.</w:t>
+        <w:t>n.</w:t>
       </w:r>
     </w:p>
     <w:p>
@@ -5375,12 +4319,7 @@
       </w:pPr>
       <w:r>
         <w:rPr/>
-        <w:t>Ack</w:t>
-      </w:r>
-      <w:commentRangeStart w:id="46"/>
-      <w:r>
-        <w:rPr/>
-        <w:t>nowledgements</w:t>
+        <w:t>Acknowledgements</w:t>
       </w:r>
     </w:p>
     <w:p>
@@ -5390,18 +4329,7 @@
       </w:pPr>
       <w:r>
         <w:rPr/>
-        <w:t>We thank all the trial players fo</w:t>
-      </w:r>
-      <w:r>
-        <w:rPr/>
-      </w:r>
-      <w:commentRangeEnd w:id="46"/>
-      <w:r>
-        <w:commentReference w:id="46"/>
-      </w:r>
-      <w:r>
-        <w:rPr/>
-        <w:t xml:space="preserve">r their time and effort in testing A&amp;F. Special thanks to five of the trial players for providing specific feedback on which much of the Discussion for this paper was based, and which will form a starting point for future improvements of the model-game approach. </w:t>
+        <w:t xml:space="preserve">We thank all the trial players for their time and effort in testing A&amp;F. Special thanks to five of the trial players for providing specific feedback on which much of the Discussion for this paper was based, and which will form a starting point for future improvements of the model-game approach. </w:t>
       </w:r>
     </w:p>
     <w:p>
@@ -5416,10 +4344,10 @@
       <w:r>
         <w:rPr/>
       </w:r>
-      <w:bookmarkStart w:id="17" w:name="acknowledgements"/>
-      <w:bookmarkStart w:id="18" w:name="section"/>
-      <w:bookmarkStart w:id="19" w:name="acknowledgements"/>
-      <w:bookmarkStart w:id="20" w:name="section"/>
+      <w:bookmarkStart w:id="17" w:name="section"/>
+      <w:bookmarkStart w:id="18" w:name="acknowledgements"/>
+      <w:bookmarkStart w:id="19" w:name="section"/>
+      <w:bookmarkStart w:id="20" w:name="acknowledgements"/>
       <w:bookmarkEnd w:id="19"/>
       <w:bookmarkEnd w:id="20"/>
     </w:p>
@@ -6763,7 +5691,7 @@
     <w:p>
       <w:r>
         <w:rPr>
-          <w:rFonts w:eastAsia="DejaVu Sans" w:cs="DejaVu Sans" w:ascii="Cambria" w:hAnsi="Cambria"/>
+          <w:rFonts w:ascii="Cambria" w:hAnsi="Cambria" w:eastAsia="DejaVu Sans" w:cs="DejaVu Sans"/>
           <w:sz w:val="20"/>
           <w:lang w:val="en-US" w:eastAsia="en-US" w:bidi="en-US"/>
         </w:rPr>
@@ -6775,7 +5703,7 @@
     <w:p>
       <w:r>
         <w:rPr>
-          <w:rFonts w:eastAsia="DejaVu Sans" w:cs="DejaVu Sans" w:ascii="Cambria" w:hAnsi="Cambria"/>
+          <w:rFonts w:ascii="Cambria" w:hAnsi="Cambria" w:eastAsia="DejaVu Sans" w:cs="DejaVu Sans"/>
           <w:sz w:val="20"/>
           <w:lang w:val="en-US" w:eastAsia="en-US" w:bidi="en-US"/>
         </w:rPr>
@@ -6787,7 +5715,7 @@
     <w:p>
       <w:r>
         <w:rPr>
-          <w:rFonts w:eastAsia="DejaVu Sans" w:cs="DejaVu Sans" w:ascii="Cambria" w:hAnsi="Cambria"/>
+          <w:rFonts w:ascii="Cambria" w:hAnsi="Cambria" w:eastAsia="DejaVu Sans" w:cs="DejaVu Sans"/>
           <w:sz w:val="20"/>
           <w:lang w:val="en-US" w:eastAsia="en-US" w:bidi="en-US"/>
         </w:rPr>
@@ -6810,7 +5738,7 @@
     <w:p>
       <w:r>
         <w:rPr>
-          <w:rFonts w:eastAsia="DejaVu Sans" w:cs="DejaVu Sans" w:ascii="Cambria" w:hAnsi="Cambria"/>
+          <w:rFonts w:ascii="Cambria" w:hAnsi="Cambria" w:eastAsia="DejaVu Sans" w:cs="DejaVu Sans"/>
           <w:sz w:val="20"/>
           <w:lang w:val="en-US" w:eastAsia="en-US" w:bidi="en-US"/>
         </w:rPr>
@@ -6820,7 +5748,7 @@
     <w:p>
       <w:r>
         <w:rPr>
-          <w:rFonts w:eastAsia="DejaVu Sans" w:cs="DejaVu Sans" w:ascii="Cambria" w:hAnsi="Cambria"/>
+          <w:rFonts w:ascii="Cambria" w:hAnsi="Cambria" w:eastAsia="DejaVu Sans" w:cs="DejaVu Sans"/>
           <w:sz w:val="20"/>
           <w:lang w:val="en-US" w:eastAsia="en-US" w:bidi="en-US"/>
         </w:rPr>
@@ -6830,7 +5758,7 @@
     <w:p>
       <w:r>
         <w:rPr>
-          <w:rFonts w:eastAsia="DejaVu Sans" w:cs="DejaVu Sans" w:ascii="Cambria" w:hAnsi="Cambria"/>
+          <w:rFonts w:ascii="Cambria" w:hAnsi="Cambria" w:eastAsia="DejaVu Sans" w:cs="DejaVu Sans"/>
           <w:sz w:val="20"/>
           <w:lang w:val="en-US" w:eastAsia="en-US" w:bidi="en-US"/>
         </w:rPr>
@@ -6838,211 +5766,93 @@
       </w:r>
     </w:p>
   </w:comment>
-  <w:comment w:id="5" w:author="Brad Duthie" w:date="2021-09-08T21:18:00Z" w:initials="BD">
-    <w:p>
-      <w:r>
-        <w:rPr>
-          <w:rFonts w:eastAsia="DejaVu Sans" w:cs="DejaVu Sans" w:ascii="Cambria" w:hAnsi="Cambria"/>
+  <w:comment w:id="5" w:author="Brad Duthie" w:date="2021-09-08T21:22:00Z" w:initials="BD">
+    <w:p>
+      <w:r>
+        <w:rPr>
+          <w:rFonts w:ascii="Cambria" w:hAnsi="Cambria" w:eastAsia="DejaVu Sans" w:cs="DejaVu Sans"/>
           <w:sz w:val="20"/>
           <w:lang w:val="en-US" w:eastAsia="en-US" w:bidi="en-US"/>
         </w:rPr>
-        <w:t>Maybe as ‘M X N cells’, or just ‘a rectangle of individual cells’, since GMSE allows for non-square landscapes of arbitrary size?</w:t>
+        <w:t xml:space="preserve">I might just be missing something obvious here given the way that you’ve rearranged the submodels in gmse_apply, but would it be possible to make (b) equivalent to (a) in terms of the box orientation? That is, put the resource model in the upper left for both (or lower right)? Or maybe just explain why they are being placed in different positions in the legend? </w:t>
       </w:r>
     </w:p>
   </w:comment>
-  <w:comment w:id="6" w:author="Brad Duthie" w:date="2021-09-08T21:19:00Z" w:initials="BD">
-    <w:p>
-      <w:r>
-        <w:rPr>
-          <w:rFonts w:eastAsia="DejaVu Sans" w:cs="DejaVu Sans" w:ascii="Cambria" w:hAnsi="Cambria"/>
+  <w:comment w:id="8" w:author="Brad Duthie" w:date="2021-09-08T21:29:00Z" w:initials="BD">
+    <w:p>
+      <w:r>
+        <w:rPr>
+          <w:rFonts w:ascii="Cambria" w:hAnsi="Cambria" w:eastAsia="DejaVu Sans" w:cs="DejaVu Sans"/>
           <w:sz w:val="20"/>
           <w:lang w:val="en-US" w:eastAsia="en-US" w:bidi="en-US"/>
         </w:rPr>
-        <w:t>Throughout, farmers are added in parentheses and there is some mixed use of ‘agents’, ‘users’, and ‘farmers’. Might be good to just choose one for clarity, with a sentence explaining the concept of them as agents or users?</w:t>
+        <w:t>Would one of the ConFooBio games papers work as a reference here? E.g., where farmers express an interest in not seeing elephants or geese completely being removed from the landscape?</w:t>
       </w:r>
     </w:p>
   </w:comment>
-  <w:comment w:id="7" w:author="Brad Duthie" w:date="2021-09-08T21:20:00Z" w:initials="BD">
-    <w:p>
-      <w:r>
-        <w:rPr>
-          <w:rFonts w:eastAsia="DejaVu Sans" w:cs="DejaVu Sans" w:ascii="Cambria" w:hAnsi="Cambria"/>
+  <w:comment w:id="7" w:author="Nils Bunnefeld" w:date="2021-09-09T12:56:00Z" w:initials="NB">
+    <w:p>
+      <w:r>
+        <w:rPr>
+          <w:rFonts w:ascii="Liberation Serif" w:hAnsi="Liberation Serif" w:eastAsia="DejaVu Sans" w:cs="DejaVu Sans"/>
+          <w:lang w:val="en-US" w:eastAsia="en-US" w:bidi="en-US"/>
+        </w:rPr>
+        <w:t xml:space="preserve">I am not where to find this reference, but it would be nice to mention an algorithm that can deal with multiple objectives? </w:t>
+      </w:r>
+    </w:p>
+  </w:comment>
+  <w:comment w:id="6" w:author="Nils Bunnefeld" w:date="2021-09-09T12:57:00Z" w:initials="NB">
+    <w:p>
+      <w:r>
+        <w:rPr>
+          <w:rFonts w:ascii="Liberation Serif" w:hAnsi="Liberation Serif" w:eastAsia="DejaVu Sans" w:cs="DejaVu Sans"/>
+          <w:lang w:val="en-US" w:eastAsia="en-US" w:bidi="en-US"/>
+        </w:rPr>
+        <w:t xml:space="preserve">A simple way to do competing objectives is to create a new variable that is a composite of two variables with specific weighting. I think economists do that with something called production function. </w:t>
+      </w:r>
+    </w:p>
+  </w:comment>
+  <w:comment w:id="9" w:author="Brad Duthie" w:date="2021-09-08T21:29:00Z" w:initials="BD">
+    <w:p>
+      <w:r>
+        <w:rPr>
+          <w:rFonts w:ascii="Cambria" w:hAnsi="Cambria" w:eastAsia="DejaVu Sans" w:cs="DejaVu Sans"/>
           <w:sz w:val="20"/>
           <w:lang w:val="en-US" w:eastAsia="en-US" w:bidi="en-US"/>
         </w:rPr>
-        <w:t>I wonder if this introduction might be difficult for some readers to follow. Could instead introduce directly earlier that there are two types of agents in GMSE, managers and users?</w:t>
+        <w:t>I’m not as sure what to suggest here. Maybe this can be reasonably assumed to be common knowledge?</w:t>
       </w:r>
     </w:p>
   </w:comment>
-  <w:comment w:id="8" w:author="Brad Duthie" w:date="2021-09-08T21:22:00Z" w:initials="BD">
-    <w:p>
-      <w:r>
-        <w:rPr>
-          <w:rFonts w:eastAsia="DejaVu Sans" w:cs="DejaVu Sans" w:ascii="Cambria" w:hAnsi="Cambria"/>
+  <w:comment w:id="10" w:author="Brad Duthie" w:date="2021-09-08T21:43:00Z" w:initials="BD">
+    <w:p>
+      <w:r>
+        <w:rPr>
+          <w:rFonts w:ascii="Cambria" w:hAnsi="Cambria" w:eastAsia="DejaVu Sans" w:cs="DejaVu Sans"/>
           <w:sz w:val="20"/>
           <w:lang w:val="en-US" w:eastAsia="en-US" w:bidi="en-US"/>
         </w:rPr>
-        <w:t xml:space="preserve">I might just be missing something obvious here given the way that you’ve rearranged the submodels in gmse_apply, but would it be possible to make (b) equivalent to (a) in terms of the box orientation? That is, put the resource model in the upper left for both (or lower right)? Or maybe just explain why they are being placed in different positions in the legend? </w:t>
+        <w:t>Should this be S_t insetad?</w:t>
       </w:r>
     </w:p>
   </w:comment>
-  <w:comment w:id="9" w:author="Brad Duthie" w:date="2021-09-08T21:26:00Z" w:initials="BD">
-    <w:p>
-      <w:r>
-        <w:rPr>
-          <w:rFonts w:eastAsia="DejaVu Sans" w:cs="DejaVu Sans" w:ascii="Cambria" w:hAnsi="Cambria"/>
+  <w:comment w:id="11" w:author="Jeroen Minderman" w:date="2021-08-26T16:09:00Z" w:initials="JM">
+    <w:p>
+      <w:r>
+        <w:rPr>
+          <w:rFonts w:ascii="Cambria" w:hAnsi="Cambria" w:eastAsia="Cambria" w:cs="DejaVu Sans"/>
           <w:sz w:val="20"/>
           <w:lang w:val="en-US" w:eastAsia="en-US" w:bidi="en-US"/>
         </w:rPr>
-        <w:t>Could cite the Hamblin paper here (don’t need to necessarily, but I tend to just because it’s really well written, as I recall).</w:t>
-      </w:r>
-    </w:p>
-    <w:p>
-      <w:r>
-        <w:rPr>
-          <w:rFonts w:eastAsia="DejaVu Sans" w:cs="DejaVu Sans" w:ascii="Cambria" w:hAnsi="Cambria"/>
-          <w:sz w:val="20"/>
-          <w:lang w:val="en-US" w:eastAsia="en-US" w:bidi="en-US"/>
-        </w:rPr>
-        <w:t>Hamblin, S. (2013). On the practical usage of genetic algorithms in ecology and evolution. Methods in Ecology and Evolution, 4(2), 184–194. https://doi.org/10.1111/2041-210X.12000</w:t>
+        <w:t>Brad, help – I’m terrible at setting up equations… I think these represent what I mean but keen to hear what you think!</w:t>
       </w:r>
     </w:p>
   </w:comment>
-  <w:comment w:id="11" w:author="Brad Duthie" w:date="2021-09-08T21:29:00Z" w:initials="BD">
-    <w:p>
-      <w:r>
-        <w:rPr>
-          <w:rFonts w:eastAsia="DejaVu Sans" w:cs="DejaVu Sans" w:ascii="Cambria" w:hAnsi="Cambria"/>
-          <w:sz w:val="20"/>
-          <w:lang w:val="en-US" w:eastAsia="en-US" w:bidi="en-US"/>
-        </w:rPr>
-        <w:t>Would one of the ConFooBio games papers work as a reference here? E.g., where farmers express an interest in not seeing elephants or geese completely being removed from the landscape?</w:t>
-      </w:r>
-    </w:p>
-  </w:comment>
-  <w:comment w:id="10" w:author="Nils Bunnefeld" w:date="2021-09-09T12:56:00Z" w:initials="NB">
-    <w:p>
-      <w:r>
-        <w:rPr>
-          <w:rFonts w:ascii="Liberation Serif" w:hAnsi="Liberation Serif" w:eastAsia="DejaVu Sans" w:cs="DejaVu Sans"/>
-          <w:lang w:val="en-US" w:eastAsia="en-US" w:bidi="en-US"/>
-        </w:rPr>
-        <w:t xml:space="preserve">I am not where to find this reference, but it would be nice to mention an algorithm that can deal with multiple objectives? </w:t>
-      </w:r>
-    </w:p>
-  </w:comment>
-  <w:comment w:id="12" w:author="Nils Bunnefeld" w:date="2021-09-09T12:57:00Z" w:initials="NB">
-    <w:p>
-      <w:r>
-        <w:rPr>
-          <w:rFonts w:ascii="Liberation Serif" w:hAnsi="Liberation Serif" w:eastAsia="DejaVu Sans" w:cs="DejaVu Sans"/>
-          <w:lang w:val="en-US" w:eastAsia="en-US" w:bidi="en-US"/>
-        </w:rPr>
-        <w:t xml:space="preserve">A simple way to do competing objectives is to create a new variable that is a composite of two variables with specific weighting. I think economists do that with something called production function. </w:t>
-      </w:r>
-    </w:p>
-  </w:comment>
-  <w:comment w:id="13" w:author="Brad Duthie" w:date="2021-09-08T21:29:00Z" w:initials="BD">
-    <w:p>
-      <w:r>
-        <w:rPr>
-          <w:rFonts w:eastAsia="DejaVu Sans" w:cs="DejaVu Sans" w:ascii="Cambria" w:hAnsi="Cambria"/>
-          <w:sz w:val="20"/>
-          <w:lang w:val="en-US" w:eastAsia="en-US" w:bidi="en-US"/>
-        </w:rPr>
-        <w:t>I’m not as sure what to suggest here. Maybe this can be reasonably assumed to be common knowledge?</w:t>
-      </w:r>
-    </w:p>
-  </w:comment>
-  <w:comment w:id="14" w:author="Brad Duthie" w:date="2021-09-08T21:31:00Z" w:initials="BD">
-    <w:p>
-      <w:r>
-        <w:rPr>
-          <w:rFonts w:eastAsia="DejaVu Sans" w:cs="DejaVu Sans" w:ascii="Cambria" w:hAnsi="Cambria"/>
-          <w:sz w:val="20"/>
-          <w:lang w:val="en-US" w:eastAsia="en-US" w:bidi="en-US"/>
-        </w:rPr>
-        <w:t>Is this open parentheses meant to be here? I can’t quite find the end.</w:t>
-      </w:r>
-    </w:p>
-  </w:comment>
-  <w:comment w:id="15" w:author="Brad Duthie" w:date="2021-09-08T21:31:00Z" w:initials="BD">
-    <w:p>
-      <w:r>
-        <w:rPr>
-          <w:rFonts w:eastAsia="DejaVu Sans" w:cs="DejaVu Sans" w:ascii="Cambria" w:hAnsi="Cambria"/>
-          <w:sz w:val="20"/>
-          <w:lang w:val="en-US" w:eastAsia="en-US" w:bidi="en-US"/>
-        </w:rPr>
-        <w:t>Might just have to write the URL out for the manuscript? Or place in a footnote?</w:t>
-      </w:r>
-    </w:p>
-  </w:comment>
-  <w:comment w:id="16" w:author="Brad Duthie" w:date="2021-09-08T21:32:00Z" w:initials="BD">
-    <w:p>
-      <w:r>
-        <w:rPr>
-          <w:rFonts w:eastAsia="DejaVu Sans" w:cs="DejaVu Sans" w:ascii="Cambria" w:hAnsi="Cambria"/>
-          <w:sz w:val="20"/>
-          <w:lang w:val="en-US" w:eastAsia="en-US" w:bidi="en-US"/>
-        </w:rPr>
-        <w:t>Here I started to feel like some of the technical details about the implementation could probably be moved to supporting information. I’m not sure if they’ll mean much to a reader who isn’t familiar with the GMSE software already, and it might be better to condense this into making the point that developing A&amp;F required some serious modification to the GMSE code to work properly.</w:t>
-      </w:r>
-    </w:p>
-  </w:comment>
-  <w:comment w:id="17" w:author="Brad Duthie" w:date="2021-09-08T21:34:00Z" w:initials="BD">
-    <w:p>
-      <w:r>
-        <w:rPr>
-          <w:rFonts w:eastAsia="DejaVu Sans" w:cs="DejaVu Sans" w:ascii="Cambria" w:hAnsi="Cambria"/>
-          <w:sz w:val="20"/>
-          <w:lang w:val="en-US" w:eastAsia="en-US" w:bidi="en-US"/>
-        </w:rPr>
-        <w:t>Is this just to note the argument in the R function? If so, can probably omit.</w:t>
-      </w:r>
-    </w:p>
-  </w:comment>
-  <w:comment w:id="18" w:author="Brad Duthie" w:date="2021-09-08T21:40:00Z" w:initials="BD">
-    <w:p>
-      <w:r>
-        <w:rPr>
-          <w:rFonts w:eastAsia="DejaVu Sans" w:cs="DejaVu Sans" w:ascii="Cambria" w:hAnsi="Cambria"/>
-          <w:sz w:val="20"/>
-          <w:lang w:val="en-US" w:eastAsia="en-US" w:bidi="en-US"/>
-        </w:rPr>
-        <w:t>I think? Meant to be the game players?</w:t>
-      </w:r>
-    </w:p>
-  </w:comment>
-  <w:comment w:id="19" w:author="Brad Duthie" w:date="2021-09-08T21:43:00Z" w:initials="BD">
-    <w:p>
-      <w:r>
-        <w:rPr>
-          <w:rFonts w:eastAsia="DejaVu Sans" w:cs="DejaVu Sans" w:ascii="Cambria" w:hAnsi="Cambria"/>
-          <w:sz w:val="20"/>
-          <w:lang w:val="en-US" w:eastAsia="en-US" w:bidi="en-US"/>
-        </w:rPr>
-        <w:t>Should this be S_t insetad?</w:t>
-      </w:r>
-    </w:p>
-  </w:comment>
-  <w:comment w:id="20" w:author="Jeroen Minderman" w:date="2021-08-26T16:09:00Z" w:initials="JM">
-    <w:p>
-      <w:r>
-        <w:rPr>
-          <w:rFonts w:cs="DejaVu Sans" w:ascii="Cambria" w:hAnsi="Cambria" w:eastAsia="Cambria"/>
-          <w:sz w:val="20"/>
-          <w:lang w:val="en-US" w:eastAsia="en-US" w:bidi="en-US"/>
-        </w:rPr>
-        <w:t>Brad, help – I’m terrible at setting up equations… I think these represent what I mean but keen to hear what you think!</w:t>
-      </w:r>
-    </w:p>
-  </w:comment>
-  <w:comment w:id="21" w:author="Brad Duthie" w:date="2021-09-08T21:44:00Z" w:initials="BD">
-    <w:p>
-      <w:r>
-        <w:rPr>
-          <w:rFonts w:eastAsia="DejaVu Sans" w:cs="DejaVu Sans" w:ascii="Cambria" w:hAnsi="Cambria"/>
+  <w:comment w:id="12" w:author="Brad Duthie" w:date="2021-09-08T21:44:00Z" w:initials="BD">
+    <w:p>
+      <w:r>
+        <w:rPr>
+          <w:rFonts w:ascii="Cambria" w:hAnsi="Cambria" w:eastAsia="DejaVu Sans" w:cs="DejaVu Sans"/>
           <w:i/>
           <w:sz w:val="16"/>
           <w:lang w:val="en-US" w:eastAsia="en-US" w:bidi="en-US"/>
@@ -7061,11 +5871,11 @@
       </w:r>
     </w:p>
   </w:comment>
-  <w:comment w:id="22" w:author="Brad Duthie" w:date="2021-09-08T21:49:00Z" w:initials="BD">
-    <w:p>
-      <w:r>
-        <w:rPr>
-          <w:rFonts w:eastAsia="DejaVu Sans" w:cs="DejaVu Sans" w:ascii="Cambria" w:hAnsi="Cambria"/>
+  <w:comment w:id="13" w:author="Brad Duthie" w:date="2021-09-08T21:49:00Z" w:initials="BD">
+    <w:p>
+      <w:r>
+        <w:rPr>
+          <w:rFonts w:ascii="Cambria" w:hAnsi="Cambria" w:eastAsia="DejaVu Sans" w:cs="DejaVu Sans"/>
           <w:i/>
           <w:sz w:val="16"/>
           <w:lang w:val="en-US" w:eastAsia="en-US" w:bidi="en-US"/>
@@ -7084,363 +5894,77 @@
       </w:r>
     </w:p>
   </w:comment>
-  <w:comment w:id="23" w:author="Jeroen Minderman" w:date="2021-08-26T16:10:00Z" w:initials="JM">
-    <w:p>
-      <w:r>
-        <w:rPr>
-          <w:rFonts w:cs="DejaVu Sans" w:ascii="Cambria" w:hAnsi="Cambria" w:eastAsia="Cambria"/>
+  <w:comment w:id="14" w:author="Brad Duthie" w:date="2021-09-08T21:54:00Z" w:initials="BD">
+    <w:p>
+      <w:r>
+        <w:rPr>
+          <w:rFonts w:ascii="Cambria" w:hAnsi="Cambria" w:eastAsia="DejaVu Sans" w:cs="DejaVu Sans"/>
           <w:sz w:val="20"/>
           <w:lang w:val="en-US" w:eastAsia="en-US" w:bidi="en-US"/>
         </w:rPr>
-        <w:t>Going in appendix</w:t>
+        <w:t>Just out of curiosity, does this include us, the authors? Or did you exclude us, ConFooBio folks, or based on some other criteria?</w:t>
       </w:r>
     </w:p>
   </w:comment>
-  <w:comment w:id="24" w:author="Jeroen Minderman" w:date="2021-08-26T16:11:00Z" w:initials="JM">
-    <w:p>
-      <w:r>
-        <w:rPr>
-          <w:rFonts w:cs="DejaVu Sans" w:ascii="Cambria" w:hAnsi="Cambria" w:eastAsia="Cambria"/>
+  <w:comment w:id="16" w:author="Brad Duthie" w:date="2021-09-08T21:56:00Z" w:initials="BD">
+    <w:p>
+      <w:r>
+        <w:rPr>
+          <w:rFonts w:ascii="Cambria" w:hAnsi="Cambria" w:eastAsia="DejaVu Sans" w:cs="DejaVu Sans"/>
           <w:sz w:val="20"/>
           <w:lang w:val="en-US" w:eastAsia="en-US" w:bidi="en-US"/>
         </w:rPr>
-        <w:t>As above</w:t>
+        <w:t>This is probably outside the scope here, but I’m totally curious. Did you run GMSE with the same parameters as the game players to see the extinction probability produced by the genetic algorithm? I could run some simulations, if you would be keen, even if it’s just for a fun parenthetical throwaway comment.</w:t>
       </w:r>
     </w:p>
   </w:comment>
-  <w:comment w:id="25" w:author="Jeroen Minderman" w:date="2021-08-26T16:11:00Z" w:initials="JM">
-    <w:p>
-      <w:r>
-        <w:rPr>
-          <w:rFonts w:cs="DejaVu Sans" w:ascii="Cambria" w:hAnsi="Cambria" w:eastAsia="Cambria"/>
+  <w:comment w:id="15" w:author="Nils Bunnefeld" w:date="2021-09-09T13:17:00Z" w:initials="NB">
+    <w:p>
+      <w:r>
+        <w:rPr>
+          <w:rFonts w:ascii="Liberation Serif" w:hAnsi="Liberation Serif" w:eastAsia="DejaVu Sans" w:cs="DejaVu Sans"/>
+          <w:lang w:val="en-US" w:eastAsia="en-US" w:bidi="en-US"/>
+        </w:rPr>
+        <w:t xml:space="preserve">It would be great to know! If not for this paper, then for a talk or another paper. </w:t>
+      </w:r>
+    </w:p>
+  </w:comment>
+  <w:comment w:id="17" w:author="Nils Bunnefeld" w:date="2021-09-09T13:25:00Z" w:initials="NB">
+    <w:p>
+      <w:r>
+        <w:rPr>
+          <w:rFonts w:ascii="Liberation Serif" w:hAnsi="Liberation Serif" w:eastAsia="DejaVu Sans" w:cs="DejaVu Sans"/>
+          <w:lang w:val="en-US" w:eastAsia="en-US" w:bidi="en-US"/>
+        </w:rPr>
+        <w:t>Can we have some references for this section, maybe from Brad’s FLF application?</w:t>
+      </w:r>
+    </w:p>
+  </w:comment>
+  <w:comment w:id="18" w:author="Brad Duthie" w:date="2021-09-08T22:01:00Z" w:initials="BD">
+    <w:p>
+      <w:r>
+        <w:rPr>
+          <w:rFonts w:ascii="Cambria" w:hAnsi="Cambria" w:eastAsia="DejaVu Sans" w:cs="DejaVu Sans"/>
           <w:sz w:val="20"/>
           <w:lang w:val="en-US" w:eastAsia="en-US" w:bidi="en-US"/>
         </w:rPr>
-        <w:t>As above</w:t>
+        <w:t>This is a really good point that I’ve never seen made quite so clearly – games as educational tools about models. I think that this should be emphasised as much as possible as a central takeaway of the paper.</w:t>
       </w:r>
     </w:p>
   </w:comment>
-  <w:comment w:id="26" w:author="Jeroen Minderman" w:date="2021-08-26T16:10:00Z" w:initials="JM">
-    <w:p>
-      <w:r>
-        <w:rPr>
-          <w:rFonts w:cs="DejaVu Sans" w:ascii="Cambria" w:hAnsi="Cambria" w:eastAsia="Cambria"/>
+  <w:comment w:id="20" w:author="Brad Duthie" w:date="2021-09-08T22:02:00Z" w:initials="BD">
+    <w:p>
+      <w:r>
+        <w:rPr>
+          <w:rFonts w:ascii="Cambria" w:hAnsi="Cambria" w:eastAsia="DejaVu Sans" w:cs="DejaVu Sans"/>
           <w:sz w:val="20"/>
           <w:lang w:val="en-US" w:eastAsia="en-US" w:bidi="en-US"/>
         </w:rPr>
-        <w:t>I think I’ll put the remainder of this section in an Appendix</w:t>
-      </w:r>
-    </w:p>
-  </w:comment>
-  <w:comment w:id="27" w:author="Brad Duthie" w:date="2021-09-08T21:51:00Z" w:initials="BD">
-    <w:p>
-      <w:r>
-        <w:rPr>
-          <w:rFonts w:eastAsia="DejaVu Sans" w:cs="DejaVu Sans" w:ascii="Cambria" w:hAnsi="Cambria"/>
-          <w:i/>
-          <w:sz w:val="16"/>
-          <w:lang w:val="en-US" w:eastAsia="en-US" w:bidi="en-US"/>
-        </w:rPr>
-        <w:t>Reply to Jeroen Minderman (26/08/2021, 16:10): "..."</w:t>
-      </w:r>
-    </w:p>
-    <w:p>
-      <w:r>
-        <w:rPr>
-          <w:rFonts w:ascii="Liberation Serif" w:hAnsi="Liberation Serif" w:eastAsia="DejaVu Sans" w:cs="DejaVu Sans"/>
-          <w:sz w:val="20"/>
-          <w:lang w:val="en-US" w:eastAsia="en-US" w:bidi="en-US"/>
-        </w:rPr>
-        <w:t>I agree! I read this initially with the margin of comments completely turned off. I was going to suggest that a lot of this detail could be moved to an appendix or supporting information.</w:t>
-      </w:r>
-    </w:p>
-  </w:comment>
-  <w:comment w:id="28" w:author="Brad Duthie" w:date="2021-09-08T21:52:00Z" w:initials="BD">
-    <w:p>
-      <w:r>
-        <w:rPr>
-          <w:rFonts w:eastAsia="DejaVu Sans" w:cs="DejaVu Sans" w:ascii="Cambria" w:hAnsi="Cambria"/>
-          <w:sz w:val="20"/>
-          <w:lang w:val="en-US" w:eastAsia="en-US" w:bidi="en-US"/>
-        </w:rPr>
-        <w:t>Or error?</w:t>
-      </w:r>
-    </w:p>
-  </w:comment>
-  <w:comment w:id="29" w:author="Nils Bunnefeld" w:date="2021-09-09T13:14:00Z" w:initials="NB">
-    <w:p>
-      <w:hyperlink r:id="rId1">
-        <w:r>
-          <w:rPr>
-            <w:rFonts w:ascii="Liberation Serif" w:hAnsi="Liberation Serif" w:eastAsia="DejaVu Sans" w:cs="DejaVu Sans"/>
-            <w:lang w:val="en-US" w:eastAsia="en-US" w:bidi="en-US"/>
-          </w:rPr>
-          <w:t>https://www.frontiersin.org/articles/10.3389/fcosc.2021.661987/full</w:t>
-        </w:r>
-      </w:hyperlink>
-    </w:p>
-    <w:p>
-      <w:r>
-        <w:rPr>
-          <w:rFonts w:ascii="Liberation Serif" w:hAnsi="Liberation Serif" w:eastAsia="DejaVu Sans" w:cs="DejaVu Sans"/>
-          <w:lang w:val="en-US" w:eastAsia="en-US" w:bidi="en-US"/>
-        </w:rPr>
-        <w:t>Saro’s new paper</w:t>
-      </w:r>
-    </w:p>
-  </w:comment>
-  <w:comment w:id="30" w:author="Nils Bunnefeld" w:date="2021-09-09T13:21:00Z" w:initials="NB">
-    <w:p>
-      <w:r>
-        <w:rPr>
-          <w:rFonts w:ascii="Liberation Serif" w:hAnsi="Liberation Serif" w:eastAsia="DejaVu Sans" w:cs="DejaVu Sans"/>
-          <w:lang w:val="en-US" w:eastAsia="en-US" w:bidi="en-US"/>
-        </w:rPr>
-        <w:t>Would it be possible to know how many decisions that is? Is it 76 times 20 for 20 years?</w:t>
-      </w:r>
-    </w:p>
-  </w:comment>
-  <w:comment w:id="31" w:author="Brad Duthie" w:date="2021-09-08T21:54:00Z" w:initials="BD">
-    <w:p>
-      <w:r>
-        <w:rPr>
-          <w:rFonts w:eastAsia="DejaVu Sans" w:cs="DejaVu Sans" w:ascii="Cambria" w:hAnsi="Cambria"/>
-          <w:sz w:val="20"/>
-          <w:lang w:val="en-US" w:eastAsia="en-US" w:bidi="en-US"/>
-        </w:rPr>
-        <w:t>Just out of curiosity, does this include us, the authors? Or did you exclude us, ConFooBio folks, or based on some other criteria?</w:t>
-      </w:r>
-    </w:p>
-  </w:comment>
-  <w:comment w:id="32" w:author="Brad Duthie" w:date="2021-09-08T21:54:00Z" w:initials="BD">
-    <w:p>
-      <w:r>
-        <w:rPr>
-          <w:rFonts w:eastAsia="DejaVu Sans" w:cs="DejaVu Sans" w:ascii="Cambria" w:hAnsi="Cambria"/>
-          <w:sz w:val="20"/>
-          <w:lang w:val="en-US" w:eastAsia="en-US" w:bidi="en-US"/>
-        </w:rPr>
-        <w:t>Whoa! Maybe it would be good to report the median too, since this surely is a huge outlier, I would assume?</w:t>
-      </w:r>
-    </w:p>
-  </w:comment>
-  <w:comment w:id="33" w:author="Brad Duthie" w:date="2021-09-08T21:55:00Z" w:initials="BD">
-    <w:p>
-      <w:r>
-        <w:rPr>
-          <w:rFonts w:eastAsia="DejaVu Sans" w:cs="DejaVu Sans" w:ascii="Cambria" w:hAnsi="Cambria"/>
-          <w:sz w:val="20"/>
-          <w:lang w:val="en-US" w:eastAsia="en-US" w:bidi="en-US"/>
-        </w:rPr>
-        <w:t>Might be good to emphasise again around this point that this is really a proof of concept, and not meant to be interpreted yet as actual data, I assume?</w:t>
-      </w:r>
-    </w:p>
-  </w:comment>
-  <w:comment w:id="35" w:author="Brad Duthie" w:date="2021-09-08T21:56:00Z" w:initials="BD">
-    <w:p>
-      <w:r>
-        <w:rPr>
-          <w:rFonts w:eastAsia="DejaVu Sans" w:cs="DejaVu Sans" w:ascii="Cambria" w:hAnsi="Cambria"/>
-          <w:sz w:val="20"/>
-          <w:lang w:val="en-US" w:eastAsia="en-US" w:bidi="en-US"/>
-        </w:rPr>
-        <w:t>This is probably outside the scope here, but I’m totally curious. Did you run GMSE with the same parameters as the game players to see the extinction probability produced by the genetic algorithm? I could run some simulations, if you would be keen, even if it’s just for a fun parenthetical throwaway comment.</w:t>
-      </w:r>
-    </w:p>
-  </w:comment>
-  <w:comment w:id="34" w:author="Nils Bunnefeld" w:date="2021-09-09T13:17:00Z" w:initials="NB">
-    <w:p>
-      <w:r>
-        <w:rPr>
-          <w:rFonts w:ascii="Liberation Serif" w:hAnsi="Liberation Serif" w:eastAsia="DejaVu Sans" w:cs="DejaVu Sans"/>
-          <w:lang w:val="en-US" w:eastAsia="en-US" w:bidi="en-US"/>
-        </w:rPr>
-        <w:t xml:space="preserve">It would be great to know! If not for this paper, then for a talk or another paper. </w:t>
-      </w:r>
-    </w:p>
-  </w:comment>
-  <w:comment w:id="36" w:author="Nils Bunnefeld" w:date="2021-09-09T13:29:00Z" w:initials="NB">
-    <w:p>
-      <w:r>
-        <w:rPr>
-          <w:rFonts w:ascii="Liberation Serif" w:hAnsi="Liberation Serif" w:eastAsia="DejaVu Sans" w:cs="DejaVu Sans"/>
-          <w:lang w:val="en-US" w:eastAsia="en-US" w:bidi="en-US"/>
-        </w:rPr>
-        <w:t>Maybe another useful paper here</w:t>
-      </w:r>
-    </w:p>
-    <w:p>
-      <w:hyperlink r:id="rId2">
-        <w:r>
-          <w:rPr>
-            <w:rFonts w:ascii="Liberation Serif" w:hAnsi="Liberation Serif" w:eastAsia="DejaVu Sans" w:cs="DejaVu Sans"/>
-            <w:lang w:val="en-US" w:eastAsia="en-US" w:bidi="en-US"/>
-          </w:rPr>
-          <w:t>https://besjournals.onlinelibrary.wiley.com/doi/full/10.1111/1365-2664.12887</w:t>
-        </w:r>
-      </w:hyperlink>
-    </w:p>
-    <w:p>
-      <w:r>
-        <w:rPr>
-          <w:rFonts w:ascii="Liberation Serif" w:hAnsi="Liberation Serif" w:eastAsia="DejaVu Sans" w:cs="DejaVu Sans"/>
-          <w:lang w:val="en-US" w:eastAsia="en-US" w:bidi="en-US"/>
-        </w:rPr>
-      </w:r>
-    </w:p>
-    <w:p>
-      <w:r>
-        <w:rPr>
-          <w:rFonts w:ascii="Liberation Serif" w:hAnsi="Liberation Serif" w:eastAsia="DejaVu Sans" w:cs="DejaVu Sans"/>
-          <w:lang w:val="en-US" w:eastAsia="en-US" w:bidi="en-US"/>
-        </w:rPr>
-        <w:t>Haven’t read this one, but title sounds relevant</w:t>
-      </w:r>
-    </w:p>
-    <w:p>
-      <w:hyperlink r:id="rId3">
-        <w:r>
-          <w:rPr>
-            <w:rFonts w:ascii="Liberation Serif" w:hAnsi="Liberation Serif" w:eastAsia="DejaVu Sans" w:cs="DejaVu Sans"/>
-            <w:lang w:val="en-US" w:eastAsia="en-US" w:bidi="en-US"/>
-          </w:rPr>
-          <w:t>https://journals.plos.org/plosone/article?id=10.1371/journal.pone.0234595</w:t>
-        </w:r>
-      </w:hyperlink>
-    </w:p>
-    <w:p>
-      <w:r>
-        <w:rPr>
-          <w:rFonts w:ascii="Liberation Serif" w:hAnsi="Liberation Serif" w:eastAsia="DejaVu Sans" w:cs="DejaVu Sans"/>
-          <w:lang w:val="en-US" w:eastAsia="en-US" w:bidi="en-US"/>
-        </w:rPr>
-      </w:r>
-    </w:p>
-  </w:comment>
-  <w:comment w:id="37" w:author="Brad Duthie" w:date="2021-09-08T21:58:00Z" w:initials="BD">
-    <w:p>
-      <w:r>
-        <w:rPr>
-          <w:rFonts w:eastAsia="DejaVu Sans" w:cs="DejaVu Sans" w:ascii="Cambria" w:hAnsi="Cambria"/>
-          <w:sz w:val="20"/>
-          <w:lang w:val="en-US" w:eastAsia="en-US" w:bidi="en-US"/>
-        </w:rPr>
-        <w:t>I stopped short of writing ‘artificial intelligence’, but maybe?</w:t>
-      </w:r>
-    </w:p>
-  </w:comment>
-  <w:comment w:id="38" w:author="Nils Bunnefeld" w:date="2021-09-09T13:25:00Z" w:initials="NB">
-    <w:p>
-      <w:r>
-        <w:rPr>
-          <w:rFonts w:ascii="Liberation Serif" w:hAnsi="Liberation Serif" w:eastAsia="DejaVu Sans" w:cs="DejaVu Sans"/>
-          <w:lang w:val="en-US" w:eastAsia="en-US" w:bidi="en-US"/>
-        </w:rPr>
-        <w:t>Can we have some references for this section, maybe from Brad’s FLF application?</w:t>
-      </w:r>
-    </w:p>
-  </w:comment>
-  <w:comment w:id="39" w:author="Brad Duthie" w:date="2021-09-08T22:00:00Z" w:initials="BD">
-    <w:p>
-      <w:r>
-        <w:rPr>
-          <w:rFonts w:eastAsia="DejaVu Sans" w:cs="DejaVu Sans" w:ascii="Cambria" w:hAnsi="Cambria"/>
-          <w:sz w:val="20"/>
-          <w:lang w:val="en-US" w:eastAsia="en-US" w:bidi="en-US"/>
-        </w:rPr>
-        <w:t>Might be good – or direct to an SI with quotes?</w:t>
-      </w:r>
-    </w:p>
-  </w:comment>
-  <w:comment w:id="40" w:author="Nils Bunnefeld" w:date="2021-09-09T13:33:00Z" w:initials="NB">
-    <w:p>
-      <w:r>
-        <w:rPr>
-          <w:rFonts w:ascii="Liberation Serif" w:hAnsi="Liberation Serif" w:eastAsia="DejaVu Sans" w:cs="DejaVu Sans"/>
-          <w:lang w:val="en-US" w:eastAsia="en-US" w:bidi="en-US"/>
-        </w:rPr>
-        <w:t xml:space="preserve">This hint is unclear and would be better added as a sentence. </w:t>
-      </w:r>
-    </w:p>
-  </w:comment>
-  <w:comment w:id="41" w:author="Brad Duthie" w:date="2021-09-08T22:01:00Z" w:initials="BD">
-    <w:p>
-      <w:r>
-        <w:rPr>
-          <w:rFonts w:eastAsia="DejaVu Sans" w:cs="DejaVu Sans" w:ascii="Cambria" w:hAnsi="Cambria"/>
-          <w:sz w:val="20"/>
-          <w:lang w:val="en-US" w:eastAsia="en-US" w:bidi="en-US"/>
-        </w:rPr>
-        <w:t>This is a really good point that I’ve never seen made quite so clearly – games as educational tools about models. I think that this should be emphasised as much as possible as a central takeaway of the paper.</w:t>
-      </w:r>
-    </w:p>
-  </w:comment>
-  <w:comment w:id="42" w:author="Nils Bunnefeld" w:date="2021-09-09T13:37:00Z" w:initials="NB">
-    <w:p>
-      <w:r>
-        <w:rPr>
-          <w:rFonts w:ascii="Liberation Serif" w:hAnsi="Liberation Serif" w:eastAsia="DejaVu Sans" w:cs="DejaVu Sans"/>
-          <w:lang w:val="en-US" w:eastAsia="en-US" w:bidi="en-US"/>
-        </w:rPr>
-        <w:t xml:space="preserve">It would be good to find a reference for this. </w:t>
-      </w:r>
-    </w:p>
-    <w:p>
-      <w:r>
-        <w:rPr>
-          <w:rFonts w:ascii="Liberation Serif" w:hAnsi="Liberation Serif" w:eastAsia="DejaVu Sans" w:cs="DejaVu Sans"/>
-          <w:lang w:val="en-US" w:eastAsia="en-US" w:bidi="en-US"/>
-        </w:rPr>
-        <w:t xml:space="preserve">I can’t find it at the moment, but I think there are a few papers that people that interact with online questionnaires etc are often from subsets of the public and from certain parts of the world. </w:t>
-      </w:r>
-    </w:p>
-  </w:comment>
-  <w:comment w:id="43" w:author="Nils Bunnefeld" w:date="2021-09-09T13:43:00Z" w:initials="NB">
-    <w:p>
-      <w:r>
-        <w:rPr>
-          <w:rFonts w:ascii="Liberation Serif" w:hAnsi="Liberation Serif" w:eastAsia="DejaVu Sans" w:cs="DejaVu Sans"/>
-          <w:lang w:val="en-US" w:eastAsia="en-US" w:bidi="en-US"/>
-        </w:rPr>
-        <w:t>Maybe good to cite one of the Zac Baynham-Herd’s paper on framing?</w:t>
-      </w:r>
-    </w:p>
-    <w:p>
-      <w:hyperlink r:id="rId4">
-        <w:r>
-          <w:rPr>
-            <w:rFonts w:ascii="Liberation Serif" w:hAnsi="Liberation Serif" w:eastAsia="DejaVu Sans" w:cs="DejaVu Sans"/>
-            <w:lang w:val="en-US" w:eastAsia="en-US" w:bidi="en-US"/>
-          </w:rPr>
-          <w:t>Predicting intervention priorities for wildlife conflicts</w:t>
-        </w:r>
-      </w:hyperlink>
-    </w:p>
-    <w:p>
-      <w:hyperlink r:id="rId5">
-        <w:r>
-          <w:rPr>
-            <w:rFonts w:ascii="Liberation Serif" w:hAnsi="Liberation Serif" w:eastAsia="DejaVu Sans" w:cs="DejaVu Sans"/>
-            <w:lang w:val="en-US" w:eastAsia="en-US" w:bidi="en-US"/>
-          </w:rPr>
-          <w:t>Conservation conflicts: Behavioural threats, frames, and intervention recommendations</w:t>
-        </w:r>
-      </w:hyperlink>
-    </w:p>
-  </w:comment>
-  <w:comment w:id="45" w:author="Brad Duthie" w:date="2021-09-08T22:02:00Z" w:initials="BD">
-    <w:p>
-      <w:r>
-        <w:rPr>
-          <w:rFonts w:eastAsia="DejaVu Sans" w:cs="DejaVu Sans" w:ascii="Cambria" w:hAnsi="Cambria"/>
-          <w:sz w:val="20"/>
-          <w:lang w:val="en-US" w:eastAsia="en-US" w:bidi="en-US"/>
-        </w:rPr>
         <w:t>I think that there is room here for a bit more on a bigger picture outlining the vision for games in social-ecological models. What would all of this look like in a best case scenario? Millions of people playing games to collectively address the major conservation and sustainability problems of the 21</w:t>
       </w:r>
       <w:r>
         <w:rPr>
-          <w:rFonts w:eastAsia="DejaVu Sans" w:cs="DejaVu Sans" w:ascii="Cambria" w:hAnsi="Cambria"/>
+          <w:rFonts w:ascii="Cambria" w:hAnsi="Cambria" w:eastAsia="DejaVu Sans" w:cs="DejaVu Sans"/>
           <w:sz w:val="20"/>
           <w:vertAlign w:val="superscript"/>
           <w:lang w:val="en-US" w:eastAsia="en-US" w:bidi="en-US"/>
@@ -7449,7 +5973,7 @@
       </w:r>
       <w:r>
         <w:rPr>
-          <w:rFonts w:eastAsia="DejaVu Sans" w:cs="DejaVu Sans" w:ascii="Cambria" w:hAnsi="Cambria"/>
+          <w:rFonts w:ascii="Cambria" w:hAnsi="Cambria" w:eastAsia="DejaVu Sans" w:cs="DejaVu Sans"/>
           <w:sz w:val="20"/>
           <w:lang w:val="en-US" w:eastAsia="en-US" w:bidi="en-US"/>
         </w:rPr>
@@ -7457,7 +5981,7 @@
       </w:r>
     </w:p>
   </w:comment>
-  <w:comment w:id="44" w:author="Nils Bunnefeld" w:date="2021-09-09T13:44:00Z" w:initials="NB">
+  <w:comment w:id="19" w:author="Nils Bunnefeld" w:date="2021-09-09T13:44:00Z" w:initials="NB">
     <w:p>
       <w:r>
         <w:rPr>
@@ -7465,18 +5989,6 @@
           <w:lang w:val="en-US" w:eastAsia="en-US" w:bidi="en-US"/>
         </w:rPr>
         <w:t>Maybe we could use some text and adopt from Brad’s FLF application?</w:t>
-      </w:r>
-    </w:p>
-  </w:comment>
-  <w:comment w:id="46" w:author="Brad Duthie" w:date="2021-09-08T22:06:00Z" w:initials="BD">
-    <w:p>
-      <w:r>
-        <w:rPr>
-          <w:rFonts w:eastAsia="DejaVu Sans" w:cs="DejaVu Sans" w:ascii="Cambria" w:hAnsi="Cambria"/>
-          <w:sz w:val="20"/>
-          <w:lang w:val="en-US" w:eastAsia="en-US" w:bidi="en-US"/>
-        </w:rPr>
-        <w:t>Really exciting paper! I have no idea where the best place to send it to would be, but it’s definitely important!</w:t>
       </w:r>
     </w:p>
   </w:comment>

</xml_diff>